<commit_message>
First pass through risk management procedure to bring it inline with einframe. Obsoleted the risk matrix template.
</commit_message>
<xml_diff>
--- a/Project Management/PRCD_RSKMGM.docx
+++ b/Project Management/PRCD_RSKMGM.docx
@@ -1,6 +1,6 @@
 
 <file path=word/document.xml><?xml version="1.0" encoding="utf-8"?>
-<w:document xmlns:ve="http://schemas.openxmlformats.org/markup-compatibility/2006" xmlns:o="urn:schemas-microsoft-com:office:office" xmlns:r="http://schemas.openxmlformats.org/officeDocument/2006/relationships" xmlns:m="http://schemas.openxmlformats.org/officeDocument/2006/math" xmlns:v="urn:schemas-microsoft-com:vml" xmlns:wp="http://schemas.openxmlformats.org/drawingml/2006/wordprocessingDrawing" xmlns:w10="urn:schemas-microsoft-com:office:word" xmlns:w="http://schemas.openxmlformats.org/wordprocessingml/2006/main" xmlns:wne="http://schemas.microsoft.com/office/word/2006/wordml">
+<w:document xmlns:wpc="http://schemas.microsoft.com/office/word/2010/wordprocessingCanvas" xmlns:cx="http://schemas.microsoft.com/office/drawing/2014/chartex" xmlns:cx1="http://schemas.microsoft.com/office/drawing/2015/9/8/chartex" xmlns:cx2="http://schemas.microsoft.com/office/drawing/2015/10/21/chartex" xmlns:cx3="http://schemas.microsoft.com/office/drawing/2016/5/9/chartex" xmlns:cx4="http://schemas.microsoft.com/office/drawing/2016/5/10/chartex" xmlns:cx5="http://schemas.microsoft.com/office/drawing/2016/5/11/chartex" xmlns:cx6="http://schemas.microsoft.com/office/drawing/2016/5/12/chartex" xmlns:cx7="http://schemas.microsoft.com/office/drawing/2016/5/13/chartex" xmlns:cx8="http://schemas.microsoft.com/office/drawing/2016/5/14/chartex" xmlns:mc="http://schemas.openxmlformats.org/markup-compatibility/2006" xmlns:aink="http://schemas.microsoft.com/office/drawing/2016/ink" xmlns:am3d="http://schemas.microsoft.com/office/drawing/2017/model3d" xmlns:o="urn:schemas-microsoft-com:office:office" xmlns:r="http://schemas.openxmlformats.org/officeDocument/2006/relationships" xmlns:m="http://schemas.openxmlformats.org/officeDocument/2006/math" xmlns:v="urn:schemas-microsoft-com:vml" xmlns:wp14="http://schemas.microsoft.com/office/word/2010/wordprocessingDrawing" xmlns:wp="http://schemas.openxmlformats.org/drawingml/2006/wordprocessingDrawing" xmlns:w10="urn:schemas-microsoft-com:office:word" xmlns:w="http://schemas.openxmlformats.org/wordprocessingml/2006/main" xmlns:w14="http://schemas.microsoft.com/office/word/2010/wordml" xmlns:w15="http://schemas.microsoft.com/office/word/2012/wordml" xmlns:w16cex="http://schemas.microsoft.com/office/word/2018/wordml/cex" xmlns:w16cid="http://schemas.microsoft.com/office/word/2016/wordml/cid" xmlns:w16="http://schemas.microsoft.com/office/word/2018/wordml" xmlns:w16sdtdh="http://schemas.microsoft.com/office/word/2020/wordml/sdtdatahash" xmlns:w16se="http://schemas.microsoft.com/office/word/2015/wordml/symex" xmlns:wpg="http://schemas.microsoft.com/office/word/2010/wordprocessingGroup" xmlns:wpi="http://schemas.microsoft.com/office/word/2010/wordprocessingInk" xmlns:wne="http://schemas.microsoft.com/office/word/2006/wordml" xmlns:wps="http://schemas.microsoft.com/office/word/2010/wordprocessingShape" mc:Ignorable="w14 w15 w16se w16cid w16 w16cex w16sdtdh wp14">
   <w:body>
     <w:sdt>
       <w:sdtPr>
@@ -25,7 +25,7 @@
           <w:tblPr>
             <w:tblW w:w="5000" w:type="pct"/>
             <w:jc w:val="center"/>
-            <w:tblLook w:val="04A0"/>
+            <w:tblLook w:val="04A0" w:firstRow="1" w:lastRow="0" w:firstColumn="1" w:lastColumn="0" w:noHBand="0" w:noVBand="1"/>
           </w:tblPr>
           <w:tblGrid>
             <w:gridCol w:w="9576"/>
@@ -46,6 +46,7 @@
                 <w:dataBinding w:prefixMappings="xmlns:ns0='http://schemas.openxmlformats.org/officeDocument/2006/extended-properties'" w:xpath="/ns0:Properties[1]/ns0:Company[1]" w:storeItemID="{6668398D-A668-4E3E-A5EB-62B293D839F1}"/>
                 <w:text/>
               </w:sdtPr>
+              <w:sdtEndPr/>
               <w:sdtContent>
                 <w:tc>
                   <w:tcPr>
@@ -89,6 +90,7 @@
                 <w:dataBinding w:prefixMappings="xmlns:ns0='http://schemas.openxmlformats.org/package/2006/metadata/core-properties' xmlns:ns1='http://purl.org/dc/elements/1.1/'" w:xpath="/ns0:coreProperties[1]/ns1:title[1]" w:storeItemID="{6C3C8BC8-F283-45AE-878A-BAB7291924A1}"/>
                 <w:text/>
               </w:sdtPr>
+              <w:sdtEndPr/>
               <w:sdtContent>
                 <w:tc>
                   <w:tcPr>
@@ -142,21 +144,34 @@
                     <w:rFonts w:asciiTheme="majorHAnsi" w:eastAsiaTheme="majorEastAsia" w:hAnsiTheme="majorHAnsi" w:cstheme="majorBidi"/>
                   </w:rPr>
                 </w:pPr>
-                <w:fldSimple w:instr=" FILENAME   \* MERGEFORMAT ">
-                  <w:r>
-                    <w:rPr>
-                      <w:rFonts w:asciiTheme="majorHAnsi" w:eastAsiaTheme="majorEastAsia" w:hAnsiTheme="majorHAnsi" w:cstheme="majorBidi"/>
-                      <w:noProof/>
-                    </w:rPr>
-                    <w:t>PRCD_RSKMGM</w:t>
-                  </w:r>
-                  <w:r>
-                    <w:rPr>
-                      <w:noProof/>
-                    </w:rPr>
-                    <w:t>.docx</w:t>
-                  </w:r>
-                </w:fldSimple>
+                <w:r>
+                  <w:fldChar w:fldCharType="begin"/>
+                </w:r>
+                <w:r>
+                  <w:instrText xml:space="preserve"> FILENAME   \* MERGEFORMAT </w:instrText>
+                </w:r>
+                <w:r>
+                  <w:fldChar w:fldCharType="separate"/>
+                </w:r>
+                <w:r>
+                  <w:rPr>
+                    <w:rFonts w:asciiTheme="majorHAnsi" w:eastAsiaTheme="majorEastAsia" w:hAnsiTheme="majorHAnsi" w:cstheme="majorBidi"/>
+                    <w:noProof/>
+                  </w:rPr>
+                  <w:t>PRCD_RSKMGM</w:t>
+                </w:r>
+                <w:r>
+                  <w:rPr>
+                    <w:noProof/>
+                  </w:rPr>
+                  <w:t>.docx</w:t>
+                </w:r>
+                <w:r>
+                  <w:rPr>
+                    <w:noProof/>
+                  </w:rPr>
+                  <w:fldChar w:fldCharType="end"/>
+                </w:r>
               </w:p>
             </w:tc>
           </w:tr>
@@ -194,6 +209,7 @@
                 <w:dataBinding w:prefixMappings="xmlns:ns0='http://schemas.openxmlformats.org/package/2006/metadata/core-properties' xmlns:ns1='http://purl.org/dc/elements/1.1/'" w:xpath="/ns0:coreProperties[1]/ns1:creator[1]" w:storeItemID="{6C3C8BC8-F283-45AE-878A-BAB7291924A1}"/>
                 <w:text/>
               </w:sdtPr>
+              <w:sdtEndPr/>
               <w:sdtContent>
                 <w:tc>
                   <w:tcPr>
@@ -228,7 +244,7 @@
           <w:tblPr>
             <w:tblpPr w:leftFromText="187" w:rightFromText="187" w:horzAnchor="margin" w:tblpXSpec="center" w:tblpYSpec="bottom"/>
             <w:tblW w:w="5000" w:type="pct"/>
-            <w:tblLook w:val="04A0"/>
+            <w:tblLook w:val="04A0" w:firstRow="1" w:lastRow="0" w:firstColumn="1" w:lastColumn="0" w:noHBand="0" w:noVBand="1"/>
           </w:tblPr>
           <w:tblGrid>
             <w:gridCol w:w="9576"/>
@@ -1620,7 +1636,7 @@
           <w:insideV w:val="single" w:sz="4" w:space="0" w:color="auto"/>
         </w:tblBorders>
         <w:tblLayout w:type="fixed"/>
-        <w:tblLook w:val="04A0"/>
+        <w:tblLook w:val="04A0" w:firstRow="1" w:lastRow="0" w:firstColumn="1" w:lastColumn="0" w:noHBand="0" w:noVBand="1"/>
       </w:tblPr>
       <w:tblGrid>
         <w:gridCol w:w="1098"/>
@@ -1629,12 +1645,12 @@
       </w:tblGrid>
       <w:tr>
         <w:trPr>
-          <w:cnfStyle w:val="100000000000"/>
+          <w:cnfStyle w:val="100000000000" w:firstRow="1" w:lastRow="0" w:firstColumn="0" w:lastColumn="0" w:oddVBand="0" w:evenVBand="0" w:oddHBand="0" w:evenHBand="0" w:firstRowFirstColumn="0" w:firstRowLastColumn="0" w:lastRowFirstColumn="0" w:lastRowLastColumn="0"/>
           <w:tblHeader/>
         </w:trPr>
         <w:tc>
           <w:tcPr>
-            <w:cnfStyle w:val="001000000000"/>
+            <w:cnfStyle w:val="001000000000" w:firstRow="0" w:lastRow="0" w:firstColumn="1" w:lastColumn="0" w:oddVBand="0" w:evenVBand="0" w:oddHBand="0" w:evenHBand="0" w:firstRowFirstColumn="0" w:firstRowLastColumn="0" w:lastRowFirstColumn="0" w:lastRowLastColumn="0"/>
             <w:tcW w:w="1098" w:type="dxa"/>
           </w:tcPr>
           <w:p>
@@ -1655,7 +1671,7 @@
           </w:tcPr>
           <w:p>
             <w:pPr>
-              <w:cnfStyle w:val="100000000000"/>
+              <w:cnfStyle w:val="100000000000" w:firstRow="1" w:lastRow="0" w:firstColumn="0" w:lastColumn="0" w:oddVBand="0" w:evenVBand="0" w:oddHBand="0" w:evenHBand="0" w:firstRowFirstColumn="0" w:firstRowLastColumn="0" w:lastRowFirstColumn="0" w:lastRowLastColumn="0"/>
             </w:pPr>
             <w:r>
               <w:t>Task</w:t>
@@ -1668,7 +1684,7 @@
           </w:tcPr>
           <w:p>
             <w:pPr>
-              <w:cnfStyle w:val="100000000000"/>
+              <w:cnfStyle w:val="100000000000" w:firstRow="1" w:lastRow="0" w:firstColumn="0" w:lastColumn="0" w:oddVBand="0" w:evenVBand="0" w:oddHBand="0" w:evenHBand="0" w:firstRowFirstColumn="0" w:firstRowLastColumn="0" w:lastRowFirstColumn="0" w:lastRowLastColumn="0"/>
             </w:pPr>
             <w:r>
               <w:t>Owner/Role</w:t>
@@ -1678,12 +1694,12 @@
       </w:tr>
       <w:tr>
         <w:trPr>
-          <w:cnfStyle w:val="000000100000"/>
+          <w:cnfStyle w:val="000000100000" w:firstRow="0" w:lastRow="0" w:firstColumn="0" w:lastColumn="0" w:oddVBand="0" w:evenVBand="0" w:oddHBand="1" w:evenHBand="0" w:firstRowFirstColumn="0" w:firstRowLastColumn="0" w:lastRowFirstColumn="0" w:lastRowLastColumn="0"/>
           <w:trHeight w:val="448"/>
         </w:trPr>
         <w:tc>
           <w:tcPr>
-            <w:cnfStyle w:val="001000000000"/>
+            <w:cnfStyle w:val="001000000000" w:firstRow="0" w:lastRow="0" w:firstColumn="1" w:lastColumn="0" w:oddVBand="0" w:evenVBand="0" w:oddHBand="0" w:evenHBand="0" w:firstRowFirstColumn="0" w:firstRowLastColumn="0" w:lastRowFirstColumn="0" w:lastRowLastColumn="0"/>
             <w:tcW w:w="1098" w:type="dxa"/>
             <w:shd w:val="clear" w:color="auto" w:fill="B8CCE4" w:themeFill="accent1" w:themeFillTint="66"/>
           </w:tcPr>
@@ -1701,7 +1717,7 @@
           <w:p>
             <w:pPr>
               <w:spacing w:before="60" w:after="60"/>
-              <w:cnfStyle w:val="000000100000"/>
+              <w:cnfStyle w:val="000000100000" w:firstRow="0" w:lastRow="0" w:firstColumn="0" w:lastColumn="0" w:oddVBand="0" w:evenVBand="0" w:oddHBand="1" w:evenHBand="0" w:firstRowFirstColumn="0" w:firstRowLastColumn="0" w:lastRowFirstColumn="0" w:lastRowLastColumn="0"/>
               <w:rPr>
                 <w:b/>
               </w:rPr>
@@ -1722,7 +1738,7 @@
           <w:p>
             <w:pPr>
               <w:ind w:left="33" w:hanging="35"/>
-              <w:cnfStyle w:val="000000100000"/>
+              <w:cnfStyle w:val="000000100000" w:firstRow="0" w:lastRow="0" w:firstColumn="0" w:lastColumn="0" w:oddVBand="0" w:evenVBand="0" w:oddHBand="1" w:evenHBand="0" w:firstRowFirstColumn="0" w:firstRowLastColumn="0" w:lastRowFirstColumn="0" w:lastRowLastColumn="0"/>
               <w:rPr>
                 <w:b/>
               </w:rPr>
@@ -1736,7 +1752,7 @@
         </w:trPr>
         <w:tc>
           <w:tcPr>
-            <w:cnfStyle w:val="001000000000"/>
+            <w:cnfStyle w:val="001000000000" w:firstRow="0" w:lastRow="0" w:firstColumn="1" w:lastColumn="0" w:oddVBand="0" w:evenVBand="0" w:oddHBand="0" w:evenHBand="0" w:firstRowFirstColumn="0" w:firstRowLastColumn="0" w:lastRowFirstColumn="0" w:lastRowLastColumn="0"/>
             <w:tcW w:w="1098" w:type="dxa"/>
           </w:tcPr>
           <w:p>
@@ -1756,7 +1772,7 @@
           <w:p>
             <w:pPr>
               <w:spacing w:before="60" w:after="60"/>
-              <w:cnfStyle w:val="000000000000"/>
+              <w:cnfStyle w:val="000000000000" w:firstRow="0" w:lastRow="0" w:firstColumn="0" w:lastColumn="0" w:oddVBand="0" w:evenVBand="0" w:oddHBand="0" w:evenHBand="0" w:firstRowFirstColumn="0" w:firstRowLastColumn="0" w:lastRowFirstColumn="0" w:lastRowLastColumn="0"/>
               <w:rPr>
                 <w:rFonts w:cs="Courier New"/>
                 <w:color w:val="000000"/>
@@ -1798,7 +1814,7 @@
                 <w:numId w:val="6"/>
               </w:numPr>
               <w:spacing w:before="60" w:after="60"/>
-              <w:cnfStyle w:val="000000000000"/>
+              <w:cnfStyle w:val="000000000000" w:firstRow="0" w:lastRow="0" w:firstColumn="0" w:lastColumn="0" w:oddVBand="0" w:evenVBand="0" w:oddHBand="0" w:evenHBand="0" w:firstRowFirstColumn="0" w:firstRowLastColumn="0" w:lastRowFirstColumn="0" w:lastRowLastColumn="0"/>
               <w:rPr>
                 <w:rFonts w:cs="Courier New"/>
                 <w:color w:val="000000"/>
@@ -1820,7 +1836,7 @@
                 <w:numId w:val="6"/>
               </w:numPr>
               <w:spacing w:before="60" w:after="60"/>
-              <w:cnfStyle w:val="000000000000"/>
+              <w:cnfStyle w:val="000000000000" w:firstRow="0" w:lastRow="0" w:firstColumn="0" w:lastColumn="0" w:oddVBand="0" w:evenVBand="0" w:oddHBand="0" w:evenHBand="0" w:firstRowFirstColumn="0" w:firstRowLastColumn="0" w:lastRowFirstColumn="0" w:lastRowLastColumn="0"/>
               <w:rPr>
                 <w:rFonts w:cs="Courier New"/>
                 <w:color w:val="000000"/>
@@ -1856,7 +1872,7 @@
                 <w:numId w:val="6"/>
               </w:numPr>
               <w:spacing w:before="60" w:after="60"/>
-              <w:cnfStyle w:val="000000000000"/>
+              <w:cnfStyle w:val="000000000000" w:firstRow="0" w:lastRow="0" w:firstColumn="0" w:lastColumn="0" w:oddVBand="0" w:evenVBand="0" w:oddHBand="0" w:evenHBand="0" w:firstRowFirstColumn="0" w:firstRowLastColumn="0" w:lastRowFirstColumn="0" w:lastRowLastColumn="0"/>
               <w:rPr>
                 <w:rFonts w:cs="Courier New"/>
                 <w:color w:val="000000"/>
@@ -1879,7 +1895,7 @@
                 <w:numId w:val="6"/>
               </w:numPr>
               <w:spacing w:before="60" w:after="60"/>
-              <w:cnfStyle w:val="000000000000"/>
+              <w:cnfStyle w:val="000000000000" w:firstRow="0" w:lastRow="0" w:firstColumn="0" w:lastColumn="0" w:oddVBand="0" w:evenVBand="0" w:oddHBand="0" w:evenHBand="0" w:firstRowFirstColumn="0" w:firstRowLastColumn="0" w:lastRowFirstColumn="0" w:lastRowLastColumn="0"/>
               <w:rPr>
                 <w:rFonts w:cs="Courier New"/>
                 <w:color w:val="000000"/>
@@ -1901,7 +1917,7 @@
                 <w:numId w:val="6"/>
               </w:numPr>
               <w:spacing w:before="60" w:after="60"/>
-              <w:cnfStyle w:val="000000000000"/>
+              <w:cnfStyle w:val="000000000000" w:firstRow="0" w:lastRow="0" w:firstColumn="0" w:lastColumn="0" w:oddVBand="0" w:evenVBand="0" w:oddHBand="0" w:evenHBand="0" w:firstRowFirstColumn="0" w:firstRowLastColumn="0" w:lastRowFirstColumn="0" w:lastRowLastColumn="0"/>
               <w:rPr>
                 <w:rFonts w:cs="Courier New"/>
                 <w:color w:val="000000"/>
@@ -1923,7 +1939,7 @@
                 <w:numId w:val="6"/>
               </w:numPr>
               <w:spacing w:before="60" w:after="60"/>
-              <w:cnfStyle w:val="000000000000"/>
+              <w:cnfStyle w:val="000000000000" w:firstRow="0" w:lastRow="0" w:firstColumn="0" w:lastColumn="0" w:oddVBand="0" w:evenVBand="0" w:oddHBand="0" w:evenHBand="0" w:firstRowFirstColumn="0" w:firstRowLastColumn="0" w:lastRowFirstColumn="0" w:lastRowLastColumn="0"/>
               <w:rPr>
                 <w:rFonts w:cs="Courier New"/>
                 <w:color w:val="000000"/>
@@ -1952,7 +1968,7 @@
                 <w:numId w:val="6"/>
               </w:numPr>
               <w:spacing w:before="60" w:after="60"/>
-              <w:cnfStyle w:val="000000000000"/>
+              <w:cnfStyle w:val="000000000000" w:firstRow="0" w:lastRow="0" w:firstColumn="0" w:lastColumn="0" w:oddVBand="0" w:evenVBand="0" w:oddHBand="0" w:evenHBand="0" w:firstRowFirstColumn="0" w:firstRowLastColumn="0" w:lastRowFirstColumn="0" w:lastRowLastColumn="0"/>
               <w:rPr>
                 <w:rFonts w:cs="Courier New"/>
                 <w:color w:val="000000"/>
@@ -1974,7 +1990,7 @@
                 <w:numId w:val="6"/>
               </w:numPr>
               <w:spacing w:before="60" w:after="60"/>
-              <w:cnfStyle w:val="000000000000"/>
+              <w:cnfStyle w:val="000000000000" w:firstRow="0" w:lastRow="0" w:firstColumn="0" w:lastColumn="0" w:oddVBand="0" w:evenVBand="0" w:oddHBand="0" w:evenHBand="0" w:firstRowFirstColumn="0" w:firstRowLastColumn="0" w:lastRowFirstColumn="0" w:lastRowLastColumn="0"/>
             </w:pPr>
             <w:r>
               <w:rPr>
@@ -1987,7 +2003,7 @@
           <w:p>
             <w:pPr>
               <w:spacing w:before="60" w:after="60"/>
-              <w:cnfStyle w:val="000000000000"/>
+              <w:cnfStyle w:val="000000000000" w:firstRow="0" w:lastRow="0" w:firstColumn="0" w:lastColumn="0" w:oddVBand="0" w:evenVBand="0" w:oddHBand="0" w:evenHBand="0" w:firstRowFirstColumn="0" w:firstRowLastColumn="0" w:lastRowFirstColumn="0" w:lastRowLastColumn="0"/>
             </w:pPr>
             <w:r>
               <w:t>Refer “</w:t>
@@ -2025,7 +2041,7 @@
           <w:p>
             <w:pPr>
               <w:ind w:left="33" w:hanging="35"/>
-              <w:cnfStyle w:val="000000000000"/>
+              <w:cnfStyle w:val="000000000000" w:firstRow="0" w:lastRow="0" w:firstColumn="0" w:lastColumn="0" w:oddVBand="0" w:evenVBand="0" w:oddHBand="0" w:evenHBand="0" w:firstRowFirstColumn="0" w:firstRowLastColumn="0" w:lastRowFirstColumn="0" w:lastRowLastColumn="0"/>
             </w:pPr>
             <w:r>
               <w:lastRenderedPageBreak/>
@@ -2036,12 +2052,12 @@
       </w:tr>
       <w:tr>
         <w:trPr>
-          <w:cnfStyle w:val="000000100000"/>
+          <w:cnfStyle w:val="000000100000" w:firstRow="0" w:lastRow="0" w:firstColumn="0" w:lastColumn="0" w:oddVBand="0" w:evenVBand="0" w:oddHBand="1" w:evenHBand="0" w:firstRowFirstColumn="0" w:firstRowLastColumn="0" w:lastRowFirstColumn="0" w:lastRowLastColumn="0"/>
           <w:trHeight w:val="502"/>
         </w:trPr>
         <w:tc>
           <w:tcPr>
-            <w:cnfStyle w:val="001000000000"/>
+            <w:cnfStyle w:val="001000000000" w:firstRow="0" w:lastRow="0" w:firstColumn="1" w:lastColumn="0" w:oddVBand="0" w:evenVBand="0" w:oddHBand="0" w:evenHBand="0" w:firstRowFirstColumn="0" w:firstRowLastColumn="0" w:lastRowFirstColumn="0" w:lastRowLastColumn="0"/>
             <w:tcW w:w="1098" w:type="dxa"/>
             <w:tcBorders>
               <w:top w:val="none" w:sz="0" w:space="0" w:color="auto"/>
@@ -2070,7 +2086,7 @@
           <w:p>
             <w:pPr>
               <w:jc w:val="both"/>
-              <w:cnfStyle w:val="000000100000"/>
+              <w:cnfStyle w:val="000000100000" w:firstRow="0" w:lastRow="0" w:firstColumn="0" w:lastColumn="0" w:oddVBand="0" w:evenVBand="0" w:oddHBand="1" w:evenHBand="0" w:firstRowFirstColumn="0" w:firstRowLastColumn="0" w:lastRowFirstColumn="0" w:lastRowLastColumn="0"/>
             </w:pPr>
             <w:r>
               <w:t>Determine risk categories</w:t>
@@ -2089,7 +2105,7 @@
                 <w:ilvl w:val="0"/>
                 <w:numId w:val="16"/>
               </w:numPr>
-              <w:cnfStyle w:val="000000100000"/>
+              <w:cnfStyle w:val="000000100000" w:firstRow="0" w:lastRow="0" w:firstColumn="0" w:lastColumn="0" w:oddVBand="0" w:evenVBand="0" w:oddHBand="1" w:evenHBand="0" w:firstRowFirstColumn="0" w:firstRowLastColumn="0" w:lastRowFirstColumn="0" w:lastRowLastColumn="0"/>
             </w:pPr>
             <w:r>
               <w:t>Customer, Safety and regulatory requirements, Inspectors, banks, unions, vendors, Government, Competitor, Skills, Budget, Resources, Component</w:t>
@@ -2106,7 +2122,7 @@
                 <w:numId w:val="16"/>
               </w:numPr>
               <w:jc w:val="both"/>
-              <w:cnfStyle w:val="000000100000"/>
+              <w:cnfStyle w:val="000000100000" w:firstRow="0" w:lastRow="0" w:firstColumn="0" w:lastColumn="0" w:oddVBand="0" w:evenVBand="0" w:oddHBand="1" w:evenHBand="0" w:firstRowFirstColumn="0" w:firstRowLastColumn="0" w:lastRowFirstColumn="0" w:lastRowLastColumn="0"/>
             </w:pPr>
             <w:r>
               <w:t>R</w:t>
@@ -2123,7 +2139,7 @@
                 <w:numId w:val="21"/>
               </w:numPr>
               <w:jc w:val="both"/>
-              <w:cnfStyle w:val="000000100000"/>
+              <w:cnfStyle w:val="000000100000" w:firstRow="0" w:lastRow="0" w:firstColumn="0" w:lastColumn="0" w:oddVBand="0" w:evenVBand="0" w:oddHBand="1" w:evenHBand="0" w:firstRowFirstColumn="0" w:firstRowLastColumn="0" w:lastRowFirstColumn="0" w:lastRowLastColumn="0"/>
             </w:pPr>
             <w:r>
               <w:t>P</w:t>
@@ -2146,7 +2162,7 @@
                 <w:numId w:val="21"/>
               </w:numPr>
               <w:jc w:val="both"/>
-              <w:cnfStyle w:val="000000100000"/>
+              <w:cnfStyle w:val="000000100000" w:firstRow="0" w:lastRow="0" w:firstColumn="0" w:lastColumn="0" w:oddVBand="0" w:evenVBand="0" w:oddHBand="1" w:evenHBand="0" w:firstRowFirstColumn="0" w:firstRowLastColumn="0" w:lastRowFirstColumn="0" w:lastRowLastColumn="0"/>
             </w:pPr>
             <w:r>
               <w:t xml:space="preserve"> </w:t>
@@ -2171,7 +2187,7 @@
           <w:p>
             <w:pPr>
               <w:ind w:hanging="2"/>
-              <w:cnfStyle w:val="000000100000"/>
+              <w:cnfStyle w:val="000000100000" w:firstRow="0" w:lastRow="0" w:firstColumn="0" w:lastColumn="0" w:oddVBand="0" w:evenVBand="0" w:oddHBand="1" w:evenHBand="0" w:firstRowFirstColumn="0" w:firstRowLastColumn="0" w:lastRowFirstColumn="0" w:lastRowLastColumn="0"/>
             </w:pPr>
             <w:r>
               <w:t>Project Manager</w:t>
@@ -2185,7 +2201,7 @@
         </w:trPr>
         <w:tc>
           <w:tcPr>
-            <w:cnfStyle w:val="001000000000"/>
+            <w:cnfStyle w:val="001000000000" w:firstRow="0" w:lastRow="0" w:firstColumn="1" w:lastColumn="0" w:oddVBand="0" w:evenVBand="0" w:oddHBand="0" w:evenHBand="0" w:firstRowFirstColumn="0" w:firstRowLastColumn="0" w:lastRowFirstColumn="0" w:lastRowLastColumn="0"/>
             <w:tcW w:w="1098" w:type="dxa"/>
           </w:tcPr>
           <w:p>
@@ -2205,7 +2221,7 @@
           <w:p>
             <w:pPr>
               <w:spacing w:before="60" w:after="60"/>
-              <w:cnfStyle w:val="000000000000"/>
+              <w:cnfStyle w:val="000000000000" w:firstRow="0" w:lastRow="0" w:firstColumn="0" w:lastColumn="0" w:oddVBand="0" w:evenVBand="0" w:oddHBand="0" w:evenHBand="0" w:firstRowFirstColumn="0" w:firstRowLastColumn="0" w:lastRowFirstColumn="0" w:lastRowLastColumn="0"/>
             </w:pPr>
             <w:r>
               <w:t>Define the Risk p</w:t>
@@ -2225,7 +2241,7 @@
           <w:p>
             <w:pPr>
               <w:ind w:left="33" w:hanging="35"/>
-              <w:cnfStyle w:val="000000000000"/>
+              <w:cnfStyle w:val="000000000000" w:firstRow="0" w:lastRow="0" w:firstColumn="0" w:lastColumn="0" w:oddVBand="0" w:evenVBand="0" w:oddHBand="0" w:evenHBand="0" w:firstRowFirstColumn="0" w:firstRowLastColumn="0" w:lastRowFirstColumn="0" w:lastRowLastColumn="0"/>
             </w:pPr>
             <w:r>
               <w:t>Project M</w:t>
@@ -2238,12 +2254,12 @@
       </w:tr>
       <w:tr>
         <w:trPr>
-          <w:cnfStyle w:val="000000100000"/>
+          <w:cnfStyle w:val="000000100000" w:firstRow="0" w:lastRow="0" w:firstColumn="0" w:lastColumn="0" w:oddVBand="0" w:evenVBand="0" w:oddHBand="1" w:evenHBand="0" w:firstRowFirstColumn="0" w:firstRowLastColumn="0" w:lastRowFirstColumn="0" w:lastRowLastColumn="0"/>
           <w:trHeight w:val="574"/>
         </w:trPr>
         <w:tc>
           <w:tcPr>
-            <w:cnfStyle w:val="001000000000"/>
+            <w:cnfStyle w:val="001000000000" w:firstRow="0" w:lastRow="0" w:firstColumn="1" w:lastColumn="0" w:oddVBand="0" w:evenVBand="0" w:oddHBand="0" w:evenHBand="0" w:firstRowFirstColumn="0" w:firstRowLastColumn="0" w:lastRowFirstColumn="0" w:lastRowLastColumn="0"/>
             <w:tcW w:w="1098" w:type="dxa"/>
             <w:shd w:val="clear" w:color="auto" w:fill="B8CCE4" w:themeFill="accent1" w:themeFillTint="66"/>
           </w:tcPr>
@@ -2261,7 +2277,7 @@
           <w:p>
             <w:pPr>
               <w:spacing w:before="60" w:after="60"/>
-              <w:cnfStyle w:val="000000100000"/>
+              <w:cnfStyle w:val="000000100000" w:firstRow="0" w:lastRow="0" w:firstColumn="0" w:lastColumn="0" w:oddVBand="0" w:evenVBand="0" w:oddHBand="1" w:evenHBand="0" w:firstRowFirstColumn="0" w:firstRowLastColumn="0" w:lastRowFirstColumn="0" w:lastRowLastColumn="0"/>
               <w:rPr>
                 <w:b/>
               </w:rPr>
@@ -2282,7 +2298,7 @@
           <w:p>
             <w:pPr>
               <w:ind w:left="33" w:hanging="35"/>
-              <w:cnfStyle w:val="000000100000"/>
+              <w:cnfStyle w:val="000000100000" w:firstRow="0" w:lastRow="0" w:firstColumn="0" w:lastColumn="0" w:oddVBand="0" w:evenVBand="0" w:oddHBand="1" w:evenHBand="0" w:firstRowFirstColumn="0" w:firstRowLastColumn="0" w:lastRowFirstColumn="0" w:lastRowLastColumn="0"/>
               <w:rPr>
                 <w:b/>
               </w:rPr>
@@ -2293,7 +2309,7 @@
       <w:tr>
         <w:tc>
           <w:tcPr>
-            <w:cnfStyle w:val="001000000000"/>
+            <w:cnfStyle w:val="001000000000" w:firstRow="0" w:lastRow="0" w:firstColumn="1" w:lastColumn="0" w:oddVBand="0" w:evenVBand="0" w:oddHBand="0" w:evenHBand="0" w:firstRowFirstColumn="0" w:firstRowLastColumn="0" w:lastRowFirstColumn="0" w:lastRowLastColumn="0"/>
             <w:tcW w:w="1098" w:type="dxa"/>
           </w:tcPr>
           <w:p>
@@ -2313,7 +2329,7 @@
           <w:p>
             <w:pPr>
               <w:spacing w:before="60" w:after="60"/>
-              <w:cnfStyle w:val="000000000000"/>
+              <w:cnfStyle w:val="000000000000" w:firstRow="0" w:lastRow="0" w:firstColumn="0" w:lastColumn="0" w:oddVBand="0" w:evenVBand="0" w:oddHBand="0" w:evenHBand="0" w:firstRowFirstColumn="0" w:firstRowLastColumn="0" w:lastRowFirstColumn="0" w:lastRowLastColumn="0"/>
             </w:pPr>
             <w:r>
               <w:t>Establish</w:t>
@@ -2345,7 +2361,7 @@
                 <w:numId w:val="17"/>
               </w:numPr>
               <w:spacing w:before="60" w:after="60"/>
-              <w:cnfStyle w:val="000000000000"/>
+              <w:cnfStyle w:val="000000000000" w:firstRow="0" w:lastRow="0" w:firstColumn="0" w:lastColumn="0" w:oddVBand="0" w:evenVBand="0" w:oddHBand="0" w:evenHBand="0" w:firstRowFirstColumn="0" w:firstRowLastColumn="0" w:lastRowFirstColumn="0" w:lastRowLastColumn="0"/>
             </w:pPr>
             <w:r>
               <w:t>Sources</w:t>
@@ -2359,7 +2375,7 @@
                 <w:numId w:val="17"/>
               </w:numPr>
               <w:spacing w:before="60" w:after="60"/>
-              <w:cnfStyle w:val="000000000000"/>
+              <w:cnfStyle w:val="000000000000" w:firstRow="0" w:lastRow="0" w:firstColumn="0" w:lastColumn="0" w:oddVBand="0" w:evenVBand="0" w:oddHBand="0" w:evenHBand="0" w:firstRowFirstColumn="0" w:firstRowLastColumn="0" w:lastRowFirstColumn="0" w:lastRowLastColumn="0"/>
             </w:pPr>
             <w:r>
               <w:t xml:space="preserve">Categories </w:t>
@@ -2373,7 +2389,7 @@
                 <w:numId w:val="17"/>
               </w:numPr>
               <w:spacing w:before="60" w:after="60"/>
-              <w:cnfStyle w:val="000000000000"/>
+              <w:cnfStyle w:val="000000000000" w:firstRow="0" w:lastRow="0" w:firstColumn="0" w:lastColumn="0" w:oddVBand="0" w:evenVBand="0" w:oddHBand="0" w:evenHBand="0" w:firstRowFirstColumn="0" w:firstRowLastColumn="0" w:lastRowFirstColumn="0" w:lastRowLastColumn="0"/>
             </w:pPr>
             <w:r>
               <w:t xml:space="preserve">Risk handling options (accept, avoid, share, mitigate)  </w:t>
@@ -2387,7 +2403,7 @@
                 <w:numId w:val="17"/>
               </w:numPr>
               <w:spacing w:before="60" w:after="60"/>
-              <w:cnfStyle w:val="000000000000"/>
+              <w:cnfStyle w:val="000000000000" w:firstRow="0" w:lastRow="0" w:firstColumn="0" w:lastColumn="0" w:oddVBand="0" w:evenVBand="0" w:oddHBand="0" w:evenHBand="0" w:firstRowFirstColumn="0" w:firstRowLastColumn="0" w:lastRowFirstColumn="0" w:lastRowLastColumn="0"/>
             </w:pPr>
             <w:r>
               <w:t xml:space="preserve">Mitigation </w:t>
@@ -2404,7 +2420,7 @@
                 <w:numId w:val="17"/>
               </w:numPr>
               <w:spacing w:before="60" w:after="60"/>
-              <w:cnfStyle w:val="000000000000"/>
+              <w:cnfStyle w:val="000000000000" w:firstRow="0" w:lastRow="0" w:firstColumn="0" w:lastColumn="0" w:oddVBand="0" w:evenVBand="0" w:oddHBand="0" w:evenHBand="0" w:firstRowFirstColumn="0" w:firstRowLastColumn="0" w:lastRowFirstColumn="0" w:lastRowLastColumn="0"/>
             </w:pPr>
             <w:r>
               <w:t>Contingency Plan</w:t>
@@ -2418,7 +2434,7 @@
           <w:p>
             <w:pPr>
               <w:ind w:hanging="2"/>
-              <w:cnfStyle w:val="000000000000"/>
+              <w:cnfStyle w:val="000000000000" w:firstRow="0" w:lastRow="0" w:firstColumn="0" w:lastColumn="0" w:oddVBand="0" w:evenVBand="0" w:oddHBand="0" w:evenHBand="0" w:firstRowFirstColumn="0" w:firstRowLastColumn="0" w:lastRowFirstColumn="0" w:lastRowLastColumn="0"/>
             </w:pPr>
             <w:r>
               <w:t>Project Manager</w:t>
@@ -2428,11 +2444,11 @@
       </w:tr>
       <w:tr>
         <w:trPr>
-          <w:cnfStyle w:val="000000100000"/>
+          <w:cnfStyle w:val="000000100000" w:firstRow="0" w:lastRow="0" w:firstColumn="0" w:lastColumn="0" w:oddVBand="0" w:evenVBand="0" w:oddHBand="1" w:evenHBand="0" w:firstRowFirstColumn="0" w:firstRowLastColumn="0" w:lastRowFirstColumn="0" w:lastRowLastColumn="0"/>
         </w:trPr>
         <w:tc>
           <w:tcPr>
-            <w:cnfStyle w:val="001000000000"/>
+            <w:cnfStyle w:val="001000000000" w:firstRow="0" w:lastRow="0" w:firstColumn="1" w:lastColumn="0" w:oddVBand="0" w:evenVBand="0" w:oddHBand="0" w:evenHBand="0" w:firstRowFirstColumn="0" w:firstRowLastColumn="0" w:lastRowFirstColumn="0" w:lastRowLastColumn="0"/>
             <w:tcW w:w="1098" w:type="dxa"/>
           </w:tcPr>
           <w:p>
@@ -2452,14 +2468,16 @@
           <w:p>
             <w:pPr>
               <w:spacing w:before="60" w:after="60"/>
-              <w:cnfStyle w:val="000000100000"/>
+              <w:cnfStyle w:val="000000100000" w:firstRow="0" w:lastRow="0" w:firstColumn="0" w:lastColumn="0" w:oddVBand="0" w:evenVBand="0" w:oddHBand="1" w:evenHBand="0" w:firstRowFirstColumn="0" w:firstRowLastColumn="0" w:lastRowFirstColumn="0" w:lastRowLastColumn="0"/>
             </w:pPr>
-            <w:r>
-              <w:t>Update “Risk Management Plan” section in Project Plan (TMPL_PRJPLN)</w:t>
-            </w:r>
-            <w:r>
-              <w:t>.</w:t>
-            </w:r>
+            <w:del w:id="6" w:author="Vaibhav Garg" w:date="2022-03-12T10:59:00Z">
+              <w:r>
+                <w:delText>Update “Risk Management Plan” section in Project Plan (TMPL_PRJPLN)</w:delText>
+              </w:r>
+              <w:r>
+                <w:delText>.</w:delText>
+              </w:r>
+            </w:del>
           </w:p>
         </w:tc>
         <w:tc>
@@ -2469,18 +2487,20 @@
           <w:p>
             <w:pPr>
               <w:ind w:hanging="2"/>
-              <w:cnfStyle w:val="000000100000"/>
+              <w:cnfStyle w:val="000000100000" w:firstRow="0" w:lastRow="0" w:firstColumn="0" w:lastColumn="0" w:oddVBand="0" w:evenVBand="0" w:oddHBand="1" w:evenHBand="0" w:firstRowFirstColumn="0" w:firstRowLastColumn="0" w:lastRowFirstColumn="0" w:lastRowLastColumn="0"/>
             </w:pPr>
-            <w:r>
-              <w:t>Project Manager</w:t>
-            </w:r>
+            <w:del w:id="7" w:author="Vaibhav Garg" w:date="2022-03-12T10:59:00Z">
+              <w:r>
+                <w:delText>Project Manager</w:delText>
+              </w:r>
+            </w:del>
           </w:p>
         </w:tc>
       </w:tr>
       <w:tr>
         <w:tc>
           <w:tcPr>
-            <w:cnfStyle w:val="001000000000"/>
+            <w:cnfStyle w:val="001000000000" w:firstRow="0" w:lastRow="0" w:firstColumn="1" w:lastColumn="0" w:oddVBand="0" w:evenVBand="0" w:oddHBand="0" w:evenHBand="0" w:firstRowFirstColumn="0" w:firstRowLastColumn="0" w:lastRowFirstColumn="0" w:lastRowLastColumn="0"/>
             <w:tcW w:w="1098" w:type="dxa"/>
           </w:tcPr>
           <w:p>
@@ -2500,7 +2520,7 @@
           <w:p>
             <w:pPr>
               <w:spacing w:before="60" w:after="60"/>
-              <w:cnfStyle w:val="000000000000"/>
+              <w:cnfStyle w:val="000000000000" w:firstRow="0" w:lastRow="0" w:firstColumn="0" w:lastColumn="0" w:oddVBand="0" w:evenVBand="0" w:oddHBand="0" w:evenHBand="0" w:firstRowFirstColumn="0" w:firstRowLastColumn="0" w:lastRowFirstColumn="0" w:lastRowLastColumn="0"/>
             </w:pPr>
             <w:r>
               <w:t>Seek approval of Risk Manag</w:t>
@@ -2517,7 +2537,7 @@
           <w:p>
             <w:pPr>
               <w:ind w:hanging="2"/>
-              <w:cnfStyle w:val="000000000000"/>
+              <w:cnfStyle w:val="000000000000" w:firstRow="0" w:lastRow="0" w:firstColumn="0" w:lastColumn="0" w:oddVBand="0" w:evenVBand="0" w:oddHBand="0" w:evenHBand="0" w:firstRowFirstColumn="0" w:firstRowLastColumn="0" w:lastRowFirstColumn="0" w:lastRowLastColumn="0"/>
             </w:pPr>
             <w:r>
               <w:t>Project Manager</w:t>
@@ -2527,11 +2547,11 @@
       </w:tr>
       <w:tr>
         <w:trPr>
-          <w:cnfStyle w:val="000000100000"/>
+          <w:cnfStyle w:val="000000100000" w:firstRow="0" w:lastRow="0" w:firstColumn="0" w:lastColumn="0" w:oddVBand="0" w:evenVBand="0" w:oddHBand="1" w:evenHBand="0" w:firstRowFirstColumn="0" w:firstRowLastColumn="0" w:lastRowFirstColumn="0" w:lastRowLastColumn="0"/>
         </w:trPr>
         <w:tc>
           <w:tcPr>
-            <w:cnfStyle w:val="001000000000"/>
+            <w:cnfStyle w:val="001000000000" w:firstRow="0" w:lastRow="0" w:firstColumn="1" w:lastColumn="0" w:oddVBand="0" w:evenVBand="0" w:oddHBand="0" w:evenHBand="0" w:firstRowFirstColumn="0" w:firstRowLastColumn="0" w:lastRowFirstColumn="0" w:lastRowLastColumn="0"/>
             <w:tcW w:w="1098" w:type="dxa"/>
             <w:shd w:val="clear" w:color="auto" w:fill="B8CCE4" w:themeFill="accent1" w:themeFillTint="66"/>
           </w:tcPr>
@@ -2551,7 +2571,7 @@
               <w:pStyle w:val="Blocklabel"/>
               <w:keepNext w:val="0"/>
               <w:spacing w:before="60" w:after="60" w:line="240" w:lineRule="auto"/>
-              <w:cnfStyle w:val="000000100000"/>
+              <w:cnfStyle w:val="000000100000" w:firstRow="0" w:lastRow="0" w:firstColumn="0" w:lastColumn="0" w:oddVBand="0" w:evenVBand="0" w:oddHBand="1" w:evenHBand="0" w:firstRowFirstColumn="0" w:firstRowLastColumn="0" w:lastRowFirstColumn="0" w:lastRowLastColumn="0"/>
             </w:pPr>
             <w:r>
               <w:t xml:space="preserve">Risk Identification </w:t>
@@ -2565,7 +2585,7 @@
           </w:tcPr>
           <w:p>
             <w:pPr>
-              <w:cnfStyle w:val="000000100000"/>
+              <w:cnfStyle w:val="000000100000" w:firstRow="0" w:lastRow="0" w:firstColumn="0" w:lastColumn="0" w:oddVBand="0" w:evenVBand="0" w:oddHBand="1" w:evenHBand="0" w:firstRowFirstColumn="0" w:firstRowLastColumn="0" w:lastRowFirstColumn="0" w:lastRowLastColumn="0"/>
             </w:pPr>
           </w:p>
         </w:tc>
@@ -2573,7 +2593,7 @@
       <w:tr>
         <w:tc>
           <w:tcPr>
-            <w:cnfStyle w:val="001000000000"/>
+            <w:cnfStyle w:val="001000000000" w:firstRow="0" w:lastRow="0" w:firstColumn="1" w:lastColumn="0" w:oddVBand="0" w:evenVBand="0" w:oddHBand="0" w:evenHBand="0" w:firstRowFirstColumn="0" w:firstRowLastColumn="0" w:lastRowFirstColumn="0" w:lastRowLastColumn="0"/>
             <w:tcW w:w="1098" w:type="dxa"/>
           </w:tcPr>
           <w:p>
@@ -2595,7 +2615,7 @@
               <w:pStyle w:val="Blocklabel"/>
               <w:keepNext w:val="0"/>
               <w:spacing w:before="60" w:after="60" w:line="240" w:lineRule="auto"/>
-              <w:cnfStyle w:val="000000000000"/>
+              <w:cnfStyle w:val="000000000000" w:firstRow="0" w:lastRow="0" w:firstColumn="0" w:lastColumn="0" w:oddVBand="0" w:evenVBand="0" w:oddHBand="0" w:evenHBand="0" w:firstRowFirstColumn="0" w:firstRowLastColumn="0" w:lastRowFirstColumn="0" w:lastRowLastColumn="0"/>
               <w:rPr>
                 <w:b w:val="0"/>
               </w:rPr>
@@ -2633,7 +2653,7 @@
           </w:tcPr>
           <w:p>
             <w:pPr>
-              <w:cnfStyle w:val="000000000000"/>
+              <w:cnfStyle w:val="000000000000" w:firstRow="0" w:lastRow="0" w:firstColumn="0" w:lastColumn="0" w:oddVBand="0" w:evenVBand="0" w:oddHBand="0" w:evenHBand="0" w:firstRowFirstColumn="0" w:firstRowLastColumn="0" w:lastRowFirstColumn="0" w:lastRowLastColumn="0"/>
             </w:pPr>
             <w:r>
               <w:t>Project Manager/</w:t>
@@ -2642,6 +2662,7 @@
               <w:t xml:space="preserve"> </w:t>
             </w:r>
             <w:r>
+              <w:lastRenderedPageBreak/>
               <w:t>Functional Head</w:t>
             </w:r>
           </w:p>
@@ -2649,11 +2670,11 @@
       </w:tr>
       <w:tr>
         <w:trPr>
-          <w:cnfStyle w:val="000000100000"/>
+          <w:cnfStyle w:val="000000100000" w:firstRow="0" w:lastRow="0" w:firstColumn="0" w:lastColumn="0" w:oddVBand="0" w:evenVBand="0" w:oddHBand="1" w:evenHBand="0" w:firstRowFirstColumn="0" w:firstRowLastColumn="0" w:lastRowFirstColumn="0" w:lastRowLastColumn="0"/>
         </w:trPr>
         <w:tc>
           <w:tcPr>
-            <w:cnfStyle w:val="001000000000"/>
+            <w:cnfStyle w:val="001000000000" w:firstRow="0" w:lastRow="0" w:firstColumn="1" w:lastColumn="0" w:oddVBand="0" w:evenVBand="0" w:oddHBand="0" w:evenHBand="0" w:firstRowFirstColumn="0" w:firstRowLastColumn="0" w:lastRowFirstColumn="0" w:lastRowLastColumn="0"/>
             <w:tcW w:w="1098" w:type="dxa"/>
             <w:shd w:val="clear" w:color="auto" w:fill="B8CCE4" w:themeFill="accent1" w:themeFillTint="66"/>
           </w:tcPr>
@@ -2677,7 +2698,7 @@
               <w:pStyle w:val="Blocklabel"/>
               <w:keepNext w:val="0"/>
               <w:spacing w:before="60" w:after="60" w:line="240" w:lineRule="auto"/>
-              <w:cnfStyle w:val="000000100000"/>
+              <w:cnfStyle w:val="000000100000" w:firstRow="0" w:lastRow="0" w:firstColumn="0" w:lastColumn="0" w:oddVBand="0" w:evenVBand="0" w:oddHBand="1" w:evenHBand="0" w:firstRowFirstColumn="0" w:firstRowLastColumn="0" w:lastRowFirstColumn="0" w:lastRowLastColumn="0"/>
             </w:pPr>
             <w:r>
               <w:t xml:space="preserve">Risk Analysis </w:t>
@@ -2691,7 +2712,7 @@
           </w:tcPr>
           <w:p>
             <w:pPr>
-              <w:cnfStyle w:val="000000100000"/>
+              <w:cnfStyle w:val="000000100000" w:firstRow="0" w:lastRow="0" w:firstColumn="0" w:lastColumn="0" w:oddVBand="0" w:evenVBand="0" w:oddHBand="1" w:evenHBand="0" w:firstRowFirstColumn="0" w:firstRowLastColumn="0" w:lastRowFirstColumn="0" w:lastRowLastColumn="0"/>
             </w:pPr>
           </w:p>
         </w:tc>
@@ -2699,7 +2720,7 @@
       <w:tr>
         <w:tc>
           <w:tcPr>
-            <w:cnfStyle w:val="001000000000"/>
+            <w:cnfStyle w:val="001000000000" w:firstRow="0" w:lastRow="0" w:firstColumn="1" w:lastColumn="0" w:oddVBand="0" w:evenVBand="0" w:oddHBand="0" w:evenHBand="0" w:firstRowFirstColumn="0" w:firstRowLastColumn="0" w:lastRowFirstColumn="0" w:lastRowLastColumn="0"/>
             <w:tcW w:w="1098" w:type="dxa"/>
           </w:tcPr>
           <w:p>
@@ -2725,7 +2746,7 @@
               <w:pStyle w:val="Blocklabel"/>
               <w:keepNext w:val="0"/>
               <w:spacing w:before="60" w:after="60" w:line="240" w:lineRule="auto"/>
-              <w:cnfStyle w:val="000000000000"/>
+              <w:cnfStyle w:val="000000000000" w:firstRow="0" w:lastRow="0" w:firstColumn="0" w:lastColumn="0" w:oddVBand="0" w:evenVBand="0" w:oddHBand="0" w:evenHBand="0" w:firstRowFirstColumn="0" w:firstRowLastColumn="0" w:lastRowFirstColumn="0" w:lastRowLastColumn="0"/>
               <w:rPr>
                 <w:b w:val="0"/>
               </w:rPr>
@@ -2742,7 +2763,21 @@
                   <w:rStyle w:val="Hyperlink"/>
                   <w:b w:val="0"/>
                 </w:rPr>
-                <w:t>Risk A</w:t>
+                <w:t>Risk</w:t>
+              </w:r>
+              <w:r>
+                <w:rPr>
+                  <w:rStyle w:val="Hyperlink"/>
+                  <w:b w:val="0"/>
+                </w:rPr>
+                <w:t xml:space="preserve"> </w:t>
+              </w:r>
+              <w:r>
+                <w:rPr>
+                  <w:rStyle w:val="Hyperlink"/>
+                  <w:b w:val="0"/>
+                </w:rPr>
+                <w:t>A</w:t>
               </w:r>
               <w:r>
                 <w:rPr>
@@ -2763,7 +2798,7 @@
           </w:tcPr>
           <w:p>
             <w:pPr>
-              <w:cnfStyle w:val="000000000000"/>
+              <w:cnfStyle w:val="000000000000" w:firstRow="0" w:lastRow="0" w:firstColumn="0" w:lastColumn="0" w:oddVBand="0" w:evenVBand="0" w:oddHBand="0" w:evenHBand="0" w:firstRowFirstColumn="0" w:firstRowLastColumn="0" w:lastRowFirstColumn="0" w:lastRowLastColumn="0"/>
             </w:pPr>
             <w:r>
               <w:t>Project Manager/</w:t>
@@ -2779,11 +2814,11 @@
       </w:tr>
       <w:tr>
         <w:trPr>
-          <w:cnfStyle w:val="000000100000"/>
+          <w:cnfStyle w:val="000000100000" w:firstRow="0" w:lastRow="0" w:firstColumn="0" w:lastColumn="0" w:oddVBand="0" w:evenVBand="0" w:oddHBand="1" w:evenHBand="0" w:firstRowFirstColumn="0" w:firstRowLastColumn="0" w:lastRowFirstColumn="0" w:lastRowLastColumn="0"/>
         </w:trPr>
         <w:tc>
           <w:tcPr>
-            <w:cnfStyle w:val="001000000000"/>
+            <w:cnfStyle w:val="001000000000" w:firstRow="0" w:lastRow="0" w:firstColumn="1" w:lastColumn="0" w:oddVBand="0" w:evenVBand="0" w:oddHBand="0" w:evenHBand="0" w:firstRowFirstColumn="0" w:firstRowLastColumn="0" w:lastRowFirstColumn="0" w:lastRowLastColumn="0"/>
             <w:tcW w:w="1098" w:type="dxa"/>
           </w:tcPr>
           <w:p>
@@ -2809,8 +2844,9 @@
               <w:pStyle w:val="Blocklabel"/>
               <w:keepNext w:val="0"/>
               <w:spacing w:before="60" w:after="60" w:line="240" w:lineRule="auto"/>
-              <w:cnfStyle w:val="000000100000"/>
-              <w:rPr>
+              <w:cnfStyle w:val="000000100000" w:firstRow="0" w:lastRow="0" w:firstColumn="0" w:lastColumn="0" w:oddVBand="0" w:evenVBand="0" w:oddHBand="1" w:evenHBand="0" w:firstRowFirstColumn="0" w:firstRowLastColumn="0" w:lastRowFirstColumn="0" w:lastRowLastColumn="0"/>
+              <w:rPr>
+                <w:ins w:id="8" w:author="Vaibhav Garg" w:date="2022-03-12T11:01:00Z"/>
                 <w:b w:val="0"/>
               </w:rPr>
             </w:pPr>
@@ -2884,8 +2920,42 @@
               <w:rPr>
                 <w:b w:val="0"/>
               </w:rPr>
-              <w:t>8, the risk must be escalated irrespective of its priority score.</w:t>
-            </w:r>
+              <w:t xml:space="preserve">8, the risk must be escalated irrespective of </w:t>
+            </w:r>
+            <w:commentRangeStart w:id="9"/>
+            <w:r>
+              <w:rPr>
+                <w:b w:val="0"/>
+              </w:rPr>
+              <w:t>its</w:t>
+            </w:r>
+            <w:commentRangeEnd w:id="9"/>
+            <w:r>
+              <w:rPr>
+                <w:rStyle w:val="CommentReference"/>
+                <w:b w:val="0"/>
+              </w:rPr>
+              <w:commentReference w:id="9"/>
+            </w:r>
+            <w:r>
+              <w:rPr>
+                <w:b w:val="0"/>
+              </w:rPr>
+              <w:t xml:space="preserve"> priority score.</w:t>
+            </w:r>
+          </w:p>
+          <w:p>
+            <w:pPr>
+              <w:cnfStyle w:val="000000100000" w:firstRow="0" w:lastRow="0" w:firstColumn="0" w:lastColumn="0" w:oddVBand="0" w:evenVBand="0" w:oddHBand="1" w:evenHBand="0" w:firstRowFirstColumn="0" w:firstRowLastColumn="0" w:lastRowFirstColumn="0" w:lastRowLastColumn="0"/>
+              <w:pPrChange w:id="10" w:author="Vaibhav Garg" w:date="2022-03-12T11:01:00Z">
+                <w:pPr>
+                  <w:pStyle w:val="Blocklabel"/>
+                  <w:keepNext w:val="0"/>
+                  <w:spacing w:before="60" w:after="60" w:line="240" w:lineRule="auto"/>
+                  <w:cnfStyle w:val="000000100000" w:firstRow="0" w:lastRow="0" w:firstColumn="0" w:lastColumn="0" w:oddVBand="0" w:evenVBand="0" w:oddHBand="1" w:evenHBand="0" w:firstRowFirstColumn="0" w:firstRowLastColumn="0" w:lastRowFirstColumn="0" w:lastRowLastColumn="0"/>
+                </w:pPr>
+              </w:pPrChange>
+            </w:pPr>
           </w:p>
         </w:tc>
         <w:tc>
@@ -2894,7 +2964,7 @@
           </w:tcPr>
           <w:p>
             <w:pPr>
-              <w:cnfStyle w:val="000000100000"/>
+              <w:cnfStyle w:val="000000100000" w:firstRow="0" w:lastRow="0" w:firstColumn="0" w:lastColumn="0" w:oddVBand="0" w:evenVBand="0" w:oddHBand="1" w:evenHBand="0" w:firstRowFirstColumn="0" w:firstRowLastColumn="0" w:lastRowFirstColumn="0" w:lastRowLastColumn="0"/>
             </w:pPr>
             <w:r>
               <w:t>Project Manager</w:t>
@@ -2905,7 +2975,7 @@
       <w:tr>
         <w:tc>
           <w:tcPr>
-            <w:cnfStyle w:val="001000000000"/>
+            <w:cnfStyle w:val="001000000000" w:firstRow="0" w:lastRow="0" w:firstColumn="1" w:lastColumn="0" w:oddVBand="0" w:evenVBand="0" w:oddHBand="0" w:evenHBand="0" w:firstRowFirstColumn="0" w:firstRowLastColumn="0" w:lastRowFirstColumn="0" w:lastRowLastColumn="0"/>
             <w:tcW w:w="1098" w:type="dxa"/>
             <w:shd w:val="clear" w:color="auto" w:fill="B8CCE4" w:themeFill="accent1" w:themeFillTint="66"/>
           </w:tcPr>
@@ -2928,7 +2998,7 @@
             <w:pPr>
               <w:pStyle w:val="Blocklabel"/>
               <w:spacing w:before="60" w:after="60" w:line="240" w:lineRule="auto"/>
-              <w:cnfStyle w:val="000000000000"/>
+              <w:cnfStyle w:val="000000000000" w:firstRow="0" w:lastRow="0" w:firstColumn="0" w:lastColumn="0" w:oddVBand="0" w:evenVBand="0" w:oddHBand="0" w:evenHBand="0" w:firstRowFirstColumn="0" w:firstRowLastColumn="0" w:lastRowFirstColumn="0" w:lastRowLastColumn="0"/>
               <w:rPr>
                 <w:b w:val="0"/>
               </w:rPr>
@@ -2948,19 +3018,19 @@
           </w:tcPr>
           <w:p>
             <w:pPr>
-              <w:cnfStyle w:val="000000000000"/>
+              <w:cnfStyle w:val="000000000000" w:firstRow="0" w:lastRow="0" w:firstColumn="0" w:lastColumn="0" w:oddVBand="0" w:evenVBand="0" w:oddHBand="0" w:evenHBand="0" w:firstRowFirstColumn="0" w:firstRowLastColumn="0" w:lastRowFirstColumn="0" w:lastRowLastColumn="0"/>
             </w:pPr>
           </w:p>
         </w:tc>
       </w:tr>
       <w:tr>
         <w:trPr>
-          <w:cnfStyle w:val="000000100000"/>
+          <w:cnfStyle w:val="000000100000" w:firstRow="0" w:lastRow="0" w:firstColumn="0" w:lastColumn="0" w:oddVBand="0" w:evenVBand="0" w:oddHBand="1" w:evenHBand="0" w:firstRowFirstColumn="0" w:firstRowLastColumn="0" w:lastRowFirstColumn="0" w:lastRowLastColumn="0"/>
           <w:trHeight w:val="1132"/>
         </w:trPr>
         <w:tc>
           <w:tcPr>
-            <w:cnfStyle w:val="001000000000"/>
+            <w:cnfStyle w:val="001000000000" w:firstRow="0" w:lastRow="0" w:firstColumn="1" w:lastColumn="0" w:oddVBand="0" w:evenVBand="0" w:oddHBand="0" w:evenHBand="0" w:firstRowFirstColumn="0" w:firstRowLastColumn="0" w:lastRowFirstColumn="0" w:lastRowLastColumn="0"/>
             <w:tcW w:w="1098" w:type="dxa"/>
           </w:tcPr>
           <w:p>
@@ -2985,7 +3055,7 @@
             <w:pPr>
               <w:spacing w:after="0"/>
               <w:jc w:val="both"/>
-              <w:cnfStyle w:val="000000100000"/>
+              <w:cnfStyle w:val="000000100000" w:firstRow="0" w:lastRow="0" w:firstColumn="0" w:lastColumn="0" w:oddVBand="0" w:evenVBand="0" w:oddHBand="1" w:evenHBand="0" w:firstRowFirstColumn="0" w:firstRowLastColumn="0" w:lastRowFirstColumn="0" w:lastRowLastColumn="0"/>
             </w:pPr>
             <w:r>
               <w:t>Outline a course of action for each major risk that is to be mitigated</w:t>
@@ -2998,7 +3068,7 @@
             <w:pPr>
               <w:pStyle w:val="Blocklabel"/>
               <w:spacing w:before="60" w:after="60" w:line="240" w:lineRule="auto"/>
-              <w:cnfStyle w:val="000000100000"/>
+              <w:cnfStyle w:val="000000100000" w:firstRow="0" w:lastRow="0" w:firstColumn="0" w:lastColumn="0" w:oddVBand="0" w:evenVBand="0" w:oddHBand="1" w:evenHBand="0" w:firstRowFirstColumn="0" w:firstRowLastColumn="0" w:lastRowFirstColumn="0" w:lastRowLastColumn="0"/>
               <w:rPr>
                 <w:b w:val="0"/>
               </w:rPr>
@@ -3048,7 +3118,7 @@
           </w:tcPr>
           <w:p>
             <w:pPr>
-              <w:cnfStyle w:val="000000100000"/>
+              <w:cnfStyle w:val="000000100000" w:firstRow="0" w:lastRow="0" w:firstColumn="0" w:lastColumn="0" w:oddVBand="0" w:evenVBand="0" w:oddHBand="1" w:evenHBand="0" w:firstRowFirstColumn="0" w:firstRowLastColumn="0" w:lastRowFirstColumn="0" w:lastRowLastColumn="0"/>
             </w:pPr>
             <w:r>
               <w:t>Project Manager/</w:t>
@@ -3068,7 +3138,7 @@
         </w:trPr>
         <w:tc>
           <w:tcPr>
-            <w:cnfStyle w:val="001000000000"/>
+            <w:cnfStyle w:val="001000000000" w:firstRow="0" w:lastRow="0" w:firstColumn="1" w:lastColumn="0" w:oddVBand="0" w:evenVBand="0" w:oddHBand="0" w:evenHBand="0" w:firstRowFirstColumn="0" w:firstRowLastColumn="0" w:lastRowFirstColumn="0" w:lastRowLastColumn="0"/>
             <w:tcW w:w="1098" w:type="dxa"/>
             <w:shd w:val="clear" w:color="auto" w:fill="B8CCE4" w:themeFill="accent1" w:themeFillTint="66"/>
           </w:tcPr>
@@ -3091,7 +3161,7 @@
             <w:pPr>
               <w:pStyle w:val="Blocklabel"/>
               <w:spacing w:before="60" w:after="60" w:line="240" w:lineRule="auto"/>
-              <w:cnfStyle w:val="000000000000"/>
+              <w:cnfStyle w:val="000000000000" w:firstRow="0" w:lastRow="0" w:firstColumn="0" w:lastColumn="0" w:oddVBand="0" w:evenVBand="0" w:oddHBand="0" w:evenHBand="0" w:firstRowFirstColumn="0" w:firstRowLastColumn="0" w:lastRowFirstColumn="0" w:lastRowLastColumn="0"/>
             </w:pPr>
             <w:r>
               <w:t>Risk Tracking/Communication</w:t>
@@ -3105,19 +3175,19 @@
           </w:tcPr>
           <w:p>
             <w:pPr>
-              <w:cnfStyle w:val="000000000000"/>
+              <w:cnfStyle w:val="000000000000" w:firstRow="0" w:lastRow="0" w:firstColumn="0" w:lastColumn="0" w:oddVBand="0" w:evenVBand="0" w:oddHBand="0" w:evenHBand="0" w:firstRowFirstColumn="0" w:firstRowLastColumn="0" w:lastRowFirstColumn="0" w:lastRowLastColumn="0"/>
             </w:pPr>
           </w:p>
         </w:tc>
       </w:tr>
       <w:tr>
         <w:trPr>
-          <w:cnfStyle w:val="000000100000"/>
+          <w:cnfStyle w:val="000000100000" w:firstRow="0" w:lastRow="0" w:firstColumn="0" w:lastColumn="0" w:oddVBand="0" w:evenVBand="0" w:oddHBand="1" w:evenHBand="0" w:firstRowFirstColumn="0" w:firstRowLastColumn="0" w:lastRowFirstColumn="0" w:lastRowLastColumn="0"/>
           <w:trHeight w:val="358"/>
         </w:trPr>
         <w:tc>
           <w:tcPr>
-            <w:cnfStyle w:val="001000000000"/>
+            <w:cnfStyle w:val="001000000000" w:firstRow="0" w:lastRow="0" w:firstColumn="1" w:lastColumn="0" w:oddVBand="0" w:evenVBand="0" w:oddHBand="0" w:evenHBand="0" w:firstRowFirstColumn="0" w:firstRowLastColumn="0" w:lastRowFirstColumn="0" w:lastRowLastColumn="0"/>
             <w:tcW w:w="1098" w:type="dxa"/>
             <w:tcBorders>
               <w:top w:val="none" w:sz="0" w:space="0" w:color="auto"/>
@@ -3147,7 +3217,7 @@
           <w:p>
             <w:pPr>
               <w:jc w:val="both"/>
-              <w:cnfStyle w:val="000000100000"/>
+              <w:cnfStyle w:val="000000100000" w:firstRow="0" w:lastRow="0" w:firstColumn="0" w:lastColumn="0" w:oddVBand="0" w:evenVBand="0" w:oddHBand="1" w:evenHBand="0" w:firstRowFirstColumn="0" w:firstRowLastColumn="0" w:lastRowFirstColumn="0" w:lastRowLastColumn="0"/>
             </w:pPr>
             <w:r>
               <w:t>T</w:t>
@@ -3186,7 +3256,7 @@
           <w:p>
             <w:pPr>
               <w:jc w:val="both"/>
-              <w:cnfStyle w:val="000000100000"/>
+              <w:cnfStyle w:val="000000100000" w:firstRow="0" w:lastRow="0" w:firstColumn="0" w:lastColumn="0" w:oddVBand="0" w:evenVBand="0" w:oddHBand="1" w:evenHBand="0" w:firstRowFirstColumn="0" w:firstRowLastColumn="0" w:lastRowFirstColumn="0" w:lastRowLastColumn="0"/>
             </w:pPr>
             <w:r>
               <w:t xml:space="preserve">Refer Guidelines for </w:t>
@@ -3215,7 +3285,7 @@
           </w:tcPr>
           <w:p>
             <w:pPr>
-              <w:cnfStyle w:val="000000100000"/>
+              <w:cnfStyle w:val="000000100000" w:firstRow="0" w:lastRow="0" w:firstColumn="0" w:lastColumn="0" w:oddVBand="0" w:evenVBand="0" w:oddHBand="1" w:evenHBand="0" w:firstRowFirstColumn="0" w:firstRowLastColumn="0" w:lastRowFirstColumn="0" w:lastRowLastColumn="0"/>
             </w:pPr>
             <w:r>
               <w:t>Project Manager</w:t>
@@ -3229,7 +3299,7 @@
         </w:trPr>
         <w:tc>
           <w:tcPr>
-            <w:cnfStyle w:val="001000000000"/>
+            <w:cnfStyle w:val="001000000000" w:firstRow="0" w:lastRow="0" w:firstColumn="1" w:lastColumn="0" w:oddVBand="0" w:evenVBand="0" w:oddHBand="0" w:evenHBand="0" w:firstRowFirstColumn="0" w:firstRowLastColumn="0" w:lastRowFirstColumn="0" w:lastRowLastColumn="0"/>
             <w:tcW w:w="1098" w:type="dxa"/>
           </w:tcPr>
           <w:p>
@@ -3250,22 +3320,94 @@
           <w:p>
             <w:pPr>
               <w:jc w:val="both"/>
-              <w:cnfStyle w:val="000000000000"/>
+              <w:cnfStyle w:val="000000000000" w:firstRow="0" w:lastRow="0" w:firstColumn="0" w:lastColumn="0" w:oddVBand="0" w:evenVBand="0" w:oddHBand="0" w:evenHBand="0" w:firstRowFirstColumn="0" w:firstRowLastColumn="0" w:lastRowFirstColumn="0" w:lastRowLastColumn="0"/>
+              <w:rPr>
+                <w:ins w:id="11" w:author="Vaibhav Garg" w:date="2022-03-12T11:03:00Z"/>
+              </w:rPr>
             </w:pPr>
             <w:r>
-              <w:t>Update the “Risk Matrix”</w:t>
+              <w:t xml:space="preserve">Update the </w:t>
+            </w:r>
+            <w:del w:id="12" w:author="Vaibhav Garg" w:date="2022-03-12T11:02:00Z">
+              <w:r>
+                <w:delText>“</w:delText>
+              </w:r>
+            </w:del>
+            <w:r>
+              <w:t>Risk</w:t>
+            </w:r>
+            <w:ins w:id="13" w:author="Vaibhav Garg" w:date="2022-03-12T11:01:00Z">
+              <w:r>
+                <w:t>s</w:t>
+              </w:r>
+            </w:ins>
+            <w:del w:id="14" w:author="Vaibhav Garg" w:date="2022-03-12T11:02:00Z">
+              <w:r>
+                <w:delText xml:space="preserve"> Matrix”</w:delText>
+              </w:r>
+              <w:r>
+                <w:delText xml:space="preserve"> </w:delText>
+              </w:r>
+              <w:r>
+                <w:delText>(TMPL_RSKMTX)</w:delText>
+              </w:r>
+            </w:del>
+            <w:r>
+              <w:t xml:space="preserve"> on regular basis</w:t>
+            </w:r>
+            <w:ins w:id="15" w:author="Vaibhav Garg" w:date="2022-03-12T11:02:00Z">
+              <w:r>
+                <w:t xml:space="preserve"> using the Risk management module of GIL.ef</w:t>
+              </w:r>
+              <w:r>
+                <w:rPr>
+                  <w:rStyle w:val="FootnoteReference"/>
+                </w:rPr>
+                <w:footnoteReference w:id="1"/>
+              </w:r>
+            </w:ins>
+            <w:r>
+              <w:t>.</w:t>
             </w:r>
             <w:r>
               <w:t xml:space="preserve"> </w:t>
             </w:r>
-            <w:r>
-              <w:t>(TMPL_RSKMTX)</w:t>
-            </w:r>
-            <w:r>
-              <w:t xml:space="preserve"> on regular basis.</w:t>
-            </w:r>
-            <w:r>
-              <w:t xml:space="preserve"> If the Risk Priority Score changes significantly, the rationale for the same must be documented as a part of the revision history of the risk matrix.</w:t>
+          </w:p>
+          <w:p>
+            <w:pPr>
+              <w:jc w:val="both"/>
+              <w:cnfStyle w:val="000000000000" w:firstRow="0" w:lastRow="0" w:firstColumn="0" w:lastColumn="0" w:oddVBand="0" w:evenVBand="0" w:oddHBand="0" w:evenHBand="0" w:firstRowFirstColumn="0" w:firstRowLastColumn="0" w:lastRowFirstColumn="0" w:lastRowLastColumn="0"/>
+              <w:rPr>
+                <w:ins w:id="17" w:author="Vaibhav Garg" w:date="2022-03-12T11:03:00Z"/>
+                <w:b/>
+                <w:bCs/>
+                <w:rPrChange w:id="18" w:author="Vaibhav Garg" w:date="2022-03-12T11:04:00Z">
+                  <w:rPr>
+                    <w:ins w:id="19" w:author="Vaibhav Garg" w:date="2022-03-12T11:03:00Z"/>
+                  </w:rPr>
+                </w:rPrChange>
+              </w:rPr>
+            </w:pPr>
+            <w:ins w:id="20" w:author="Vaibhav Garg" w:date="2022-03-12T11:04:00Z">
+              <w:r>
+                <w:rPr>
+                  <w:b/>
+                  <w:bCs/>
+                  <w:rPrChange w:id="21" w:author="Vaibhav Garg" w:date="2022-03-12T11:04:00Z">
+                    <w:rPr/>
+                  </w:rPrChange>
+                </w:rPr>
+                <w:t>Use the format &lt;Risk source&gt;-&lt;Risk Category&gt;-&lt;Risk description&gt;</w:t>
+              </w:r>
+            </w:ins>
+          </w:p>
+          <w:p>
+            <w:pPr>
+              <w:jc w:val="both"/>
+              <w:cnfStyle w:val="000000000000" w:firstRow="0" w:lastRow="0" w:firstColumn="0" w:lastColumn="0" w:oddVBand="0" w:evenVBand="0" w:oddHBand="0" w:evenHBand="0" w:firstRowFirstColumn="0" w:firstRowLastColumn="0" w:lastRowFirstColumn="0" w:lastRowLastColumn="0"/>
+            </w:pPr>
+            <w:r>
+              <w:t>If the Risk Priority Score changes significantly, the rationale for the same must be documented as a part of the revision history of the risk matrix.</w:t>
             </w:r>
           </w:p>
         </w:tc>
@@ -3275,7 +3417,7 @@
           </w:tcPr>
           <w:p>
             <w:pPr>
-              <w:cnfStyle w:val="000000000000"/>
+              <w:cnfStyle w:val="000000000000" w:firstRow="0" w:lastRow="0" w:firstColumn="0" w:lastColumn="0" w:oddVBand="0" w:evenVBand="0" w:oddHBand="0" w:evenHBand="0" w:firstRowFirstColumn="0" w:firstRowLastColumn="0" w:lastRowFirstColumn="0" w:lastRowLastColumn="0"/>
             </w:pPr>
             <w:r>
               <w:t xml:space="preserve">Project Manager/ </w:t>
@@ -3288,11 +3430,11 @@
       </w:tr>
       <w:tr>
         <w:trPr>
-          <w:cnfStyle w:val="000000100000"/>
+          <w:cnfStyle w:val="000000100000" w:firstRow="0" w:lastRow="0" w:firstColumn="0" w:lastColumn="0" w:oddVBand="0" w:evenVBand="0" w:oddHBand="1" w:evenHBand="0" w:firstRowFirstColumn="0" w:firstRowLastColumn="0" w:lastRowFirstColumn="0" w:lastRowLastColumn="0"/>
         </w:trPr>
         <w:tc>
           <w:tcPr>
-            <w:cnfStyle w:val="001000000000"/>
+            <w:cnfStyle w:val="001000000000" w:firstRow="0" w:lastRow="0" w:firstColumn="1" w:lastColumn="0" w:oddVBand="0" w:evenVBand="0" w:oddHBand="0" w:evenHBand="0" w:firstRowFirstColumn="0" w:firstRowLastColumn="0" w:lastRowFirstColumn="0" w:lastRowLastColumn="0"/>
             <w:tcW w:w="1098" w:type="dxa"/>
           </w:tcPr>
           <w:p>
@@ -3312,7 +3454,7 @@
           </w:tcPr>
           <w:p>
             <w:pPr>
-              <w:cnfStyle w:val="000000100000"/>
+              <w:cnfStyle w:val="000000100000" w:firstRow="0" w:lastRow="0" w:firstColumn="0" w:lastColumn="0" w:oddVBand="0" w:evenVBand="0" w:oddHBand="1" w:evenHBand="0" w:firstRowFirstColumn="0" w:firstRowLastColumn="0" w:lastRowFirstColumn="0" w:lastRowLastColumn="0"/>
             </w:pPr>
             <w:r>
               <w:t xml:space="preserve">Analyze all </w:t>
@@ -3349,7 +3491,7 @@
           </w:tcPr>
           <w:p>
             <w:pPr>
-              <w:cnfStyle w:val="000000100000"/>
+              <w:cnfStyle w:val="000000100000" w:firstRow="0" w:lastRow="0" w:firstColumn="0" w:lastColumn="0" w:oddVBand="0" w:evenVBand="0" w:oddHBand="1" w:evenHBand="0" w:firstRowFirstColumn="0" w:firstRowLastColumn="0" w:lastRowFirstColumn="0" w:lastRowLastColumn="0"/>
             </w:pPr>
             <w:r>
               <w:t xml:space="preserve">Project Manager/ </w:t>
@@ -3363,7 +3505,7 @@
       <w:tr>
         <w:tc>
           <w:tcPr>
-            <w:cnfStyle w:val="001000000000"/>
+            <w:cnfStyle w:val="001000000000" w:firstRow="0" w:lastRow="0" w:firstColumn="1" w:lastColumn="0" w:oddVBand="0" w:evenVBand="0" w:oddHBand="0" w:evenHBand="0" w:firstRowFirstColumn="0" w:firstRowLastColumn="0" w:lastRowFirstColumn="0" w:lastRowLastColumn="0"/>
             <w:tcW w:w="1098" w:type="dxa"/>
             <w:shd w:val="clear" w:color="auto" w:fill="B8CCE4" w:themeFill="accent1" w:themeFillTint="66"/>
           </w:tcPr>
@@ -3382,7 +3524,7 @@
             <w:pPr>
               <w:pStyle w:val="Blocklabel"/>
               <w:spacing w:before="60" w:after="60" w:line="240" w:lineRule="auto"/>
-              <w:cnfStyle w:val="000000000000"/>
+              <w:cnfStyle w:val="000000000000" w:firstRow="0" w:lastRow="0" w:firstColumn="0" w:lastColumn="0" w:oddVBand="0" w:evenVBand="0" w:oddHBand="0" w:evenHBand="0" w:firstRowFirstColumn="0" w:firstRowLastColumn="0" w:lastRowFirstColumn="0" w:lastRowLastColumn="0"/>
             </w:pPr>
             <w:r>
               <w:t>Risk Mitigation/Contingency Plan Implementation</w:t>
@@ -3396,19 +3538,19 @@
           </w:tcPr>
           <w:p>
             <w:pPr>
-              <w:cnfStyle w:val="000000000000"/>
+              <w:cnfStyle w:val="000000000000" w:firstRow="0" w:lastRow="0" w:firstColumn="0" w:lastColumn="0" w:oddVBand="0" w:evenVBand="0" w:oddHBand="0" w:evenHBand="0" w:firstRowFirstColumn="0" w:firstRowLastColumn="0" w:lastRowFirstColumn="0" w:lastRowLastColumn="0"/>
             </w:pPr>
           </w:p>
         </w:tc>
       </w:tr>
       <w:tr>
         <w:trPr>
-          <w:cnfStyle w:val="000000100000"/>
+          <w:cnfStyle w:val="000000100000" w:firstRow="0" w:lastRow="0" w:firstColumn="0" w:lastColumn="0" w:oddVBand="0" w:evenVBand="0" w:oddHBand="1" w:evenHBand="0" w:firstRowFirstColumn="0" w:firstRowLastColumn="0" w:lastRowFirstColumn="0" w:lastRowLastColumn="0"/>
           <w:trHeight w:val="646"/>
         </w:trPr>
         <w:tc>
           <w:tcPr>
-            <w:cnfStyle w:val="001000000000"/>
+            <w:cnfStyle w:val="001000000000" w:firstRow="0" w:lastRow="0" w:firstColumn="1" w:lastColumn="0" w:oddVBand="0" w:evenVBand="0" w:oddHBand="0" w:evenHBand="0" w:firstRowFirstColumn="0" w:firstRowLastColumn="0" w:lastRowFirstColumn="0" w:lastRowLastColumn="0"/>
             <w:tcW w:w="1098" w:type="dxa"/>
           </w:tcPr>
           <w:p>
@@ -3430,7 +3572,7 @@
               <w:tabs>
                 <w:tab w:val="left" w:pos="3848"/>
               </w:tabs>
-              <w:cnfStyle w:val="000000100000"/>
+              <w:cnfStyle w:val="000000100000" w:firstRow="0" w:lastRow="0" w:firstColumn="0" w:lastColumn="0" w:oddVBand="0" w:evenVBand="0" w:oddHBand="1" w:evenHBand="0" w:firstRowFirstColumn="0" w:firstRowLastColumn="0" w:lastRowFirstColumn="0" w:lastRowLastColumn="0"/>
               <w:rPr>
                 <w:b/>
               </w:rPr>
@@ -3455,7 +3597,7 @@
           </w:tcPr>
           <w:p>
             <w:pPr>
-              <w:cnfStyle w:val="000000100000"/>
+              <w:cnfStyle w:val="000000100000" w:firstRow="0" w:lastRow="0" w:firstColumn="0" w:lastColumn="0" w:oddVBand="0" w:evenVBand="0" w:oddHBand="1" w:evenHBand="0" w:firstRowFirstColumn="0" w:firstRowLastColumn="0" w:lastRowFirstColumn="0" w:lastRowLastColumn="0"/>
             </w:pPr>
             <w:r>
               <w:t>Project Manager/</w:t>
@@ -3472,7 +3614,7 @@
       <w:tr>
         <w:tc>
           <w:tcPr>
-            <w:cnfStyle w:val="001000000000"/>
+            <w:cnfStyle w:val="001000000000" w:firstRow="0" w:lastRow="0" w:firstColumn="1" w:lastColumn="0" w:oddVBand="0" w:evenVBand="0" w:oddHBand="0" w:evenHBand="0" w:firstRowFirstColumn="0" w:firstRowLastColumn="0" w:lastRowFirstColumn="0" w:lastRowLastColumn="0"/>
             <w:tcW w:w="1098" w:type="dxa"/>
           </w:tcPr>
           <w:p>
@@ -3493,7 +3635,7 @@
             <w:pPr>
               <w:pStyle w:val="Blocklabel"/>
               <w:spacing w:before="60" w:after="60" w:line="240" w:lineRule="auto"/>
-              <w:cnfStyle w:val="000000000000"/>
+              <w:cnfStyle w:val="000000000000" w:firstRow="0" w:lastRow="0" w:firstColumn="0" w:lastColumn="0" w:oddVBand="0" w:evenVBand="0" w:oddHBand="0" w:evenHBand="0" w:firstRowFirstColumn="0" w:firstRowLastColumn="0" w:lastRowFirstColumn="0" w:lastRowLastColumn="0"/>
               <w:rPr>
                 <w:b w:val="0"/>
               </w:rPr>
@@ -3510,6 +3652,22 @@
               </w:rPr>
               <w:t>chedule for each risk handling activity.</w:t>
             </w:r>
+            <w:ins w:id="22" w:author="Vaibhav Garg" w:date="2022-03-12T11:20:00Z">
+              <w:r>
+                <w:rPr>
+                  <w:b w:val="0"/>
+                </w:rPr>
+                <w:t xml:space="preserve"> Schedule those in the Project </w:t>
+              </w:r>
+            </w:ins>
+            <w:ins w:id="23" w:author="Vaibhav Garg" w:date="2022-03-12T11:21:00Z">
+              <w:r>
+                <w:rPr>
+                  <w:b w:val="0"/>
+                </w:rPr>
+                <w:t>schedule.</w:t>
+              </w:r>
+            </w:ins>
           </w:p>
         </w:tc>
         <w:tc>
@@ -3518,7 +3676,7 @@
           </w:tcPr>
           <w:p>
             <w:pPr>
-              <w:cnfStyle w:val="000000000000"/>
+              <w:cnfStyle w:val="000000000000" w:firstRow="0" w:lastRow="0" w:firstColumn="0" w:lastColumn="0" w:oddVBand="0" w:evenVBand="0" w:oddHBand="0" w:evenHBand="0" w:firstRowFirstColumn="0" w:firstRowLastColumn="0" w:lastRowFirstColumn="0" w:lastRowLastColumn="0"/>
             </w:pPr>
             <w:r>
               <w:t>Project Manager</w:t>
@@ -3528,11 +3686,11 @@
       </w:tr>
       <w:tr>
         <w:trPr>
-          <w:cnfStyle w:val="000000100000"/>
+          <w:cnfStyle w:val="000000100000" w:firstRow="0" w:lastRow="0" w:firstColumn="0" w:lastColumn="0" w:oddVBand="0" w:evenVBand="0" w:oddHBand="1" w:evenHBand="0" w:firstRowFirstColumn="0" w:firstRowLastColumn="0" w:lastRowFirstColumn="0" w:lastRowLastColumn="0"/>
         </w:trPr>
         <w:tc>
           <w:tcPr>
-            <w:cnfStyle w:val="001000000000"/>
+            <w:cnfStyle w:val="001000000000" w:firstRow="0" w:lastRow="0" w:firstColumn="1" w:lastColumn="0" w:oddVBand="0" w:evenVBand="0" w:oddHBand="0" w:evenHBand="0" w:firstRowFirstColumn="0" w:firstRowLastColumn="0" w:lastRowFirstColumn="0" w:lastRowLastColumn="0"/>
             <w:tcW w:w="1098" w:type="dxa"/>
           </w:tcPr>
           <w:p>
@@ -3553,7 +3711,7 @@
             <w:pPr>
               <w:pStyle w:val="Blocklabel"/>
               <w:spacing w:before="60" w:after="60" w:line="240" w:lineRule="auto"/>
-              <w:cnfStyle w:val="000000100000"/>
+              <w:cnfStyle w:val="000000100000" w:firstRow="0" w:lastRow="0" w:firstColumn="0" w:lastColumn="0" w:oddVBand="0" w:evenVBand="0" w:oddHBand="1" w:evenHBand="0" w:firstRowFirstColumn="0" w:firstRowLastColumn="0" w:lastRowFirstColumn="0" w:lastRowLastColumn="0"/>
               <w:rPr>
                 <w:b w:val="0"/>
               </w:rPr>
@@ -3562,67 +3720,121 @@
               <w:rPr>
                 <w:b w:val="0"/>
               </w:rPr>
-              <w:t xml:space="preserve">Update and send the </w:t>
-            </w:r>
+              <w:t xml:space="preserve">Update and </w:t>
+            </w:r>
+            <w:del w:id="24" w:author="Vaibhav Garg" w:date="2022-03-12T11:03:00Z">
+              <w:r>
+                <w:rPr>
+                  <w:b w:val="0"/>
+                </w:rPr>
+                <w:delText xml:space="preserve">send the </w:delText>
+              </w:r>
+              <w:r>
+                <w:rPr>
+                  <w:b w:val="0"/>
+                </w:rPr>
+                <w:delText>“</w:delText>
+              </w:r>
+              <w:r>
+                <w:rPr>
+                  <w:b w:val="0"/>
+                </w:rPr>
+                <w:delText>Risk Matrix</w:delText>
+              </w:r>
+              <w:r>
+                <w:rPr>
+                  <w:b w:val="0"/>
+                </w:rPr>
+                <w:delText>”</w:delText>
+              </w:r>
+              <w:r>
+                <w:rPr>
+                  <w:b w:val="0"/>
+                </w:rPr>
+                <w:delText xml:space="preserve"> (TMPL_RSKMTX)</w:delText>
+              </w:r>
+            </w:del>
+            <w:ins w:id="25" w:author="Vaibhav Garg" w:date="2022-03-12T11:03:00Z">
+              <w:r>
+                <w:rPr>
+                  <w:b w:val="0"/>
+                </w:rPr>
+                <w:t>inform</w:t>
+              </w:r>
+            </w:ins>
             <w:r>
               <w:rPr>
                 <w:b w:val="0"/>
               </w:rPr>
-              <w:t>“</w:t>
-            </w:r>
+              <w:t xml:space="preserve"> </w:t>
+            </w:r>
+            <w:del w:id="26" w:author="Vaibhav Garg" w:date="2022-03-12T11:03:00Z">
+              <w:r>
+                <w:rPr>
+                  <w:b w:val="0"/>
+                </w:rPr>
+                <w:delText>to</w:delText>
+              </w:r>
+            </w:del>
+            <w:ins w:id="27" w:author="Vaibhav Garg" w:date="2022-03-12T11:03:00Z">
+              <w:r>
+                <w:rPr>
+                  <w:b w:val="0"/>
+                </w:rPr>
+                <w:t>the</w:t>
+              </w:r>
+            </w:ins>
             <w:r>
               <w:rPr>
                 <w:b w:val="0"/>
               </w:rPr>
-              <w:t>Risk Matrix</w:t>
+              <w:t xml:space="preserve"> P</w:t>
             </w:r>
             <w:r>
               <w:rPr>
                 <w:b w:val="0"/>
               </w:rPr>
-              <w:t>”</w:t>
+              <w:t>rocess Engineering Group (P</w:t>
             </w:r>
             <w:r>
               <w:rPr>
                 <w:b w:val="0"/>
               </w:rPr>
-              <w:t xml:space="preserve"> (TMPL_RSKMTX)</w:t>
+              <w:t>EG</w:t>
             </w:r>
             <w:r>
               <w:rPr>
                 <w:b w:val="0"/>
               </w:rPr>
-              <w:t xml:space="preserve"> </w:t>
+              <w:t>)</w:t>
             </w:r>
             <w:r>
               <w:rPr>
                 <w:b w:val="0"/>
               </w:rPr>
-              <w:t>to P</w:t>
-            </w:r>
+              <w:t xml:space="preserve"> to maintain the </w:t>
+            </w:r>
+            <w:ins w:id="28" w:author="Vaibhav Garg" w:date="2022-03-12T11:03:00Z">
+              <w:r>
+                <w:rPr>
+                  <w:b w:val="0"/>
+                </w:rPr>
+                <w:t>list of risks</w:t>
+              </w:r>
+            </w:ins>
+            <w:del w:id="29" w:author="Vaibhav Garg" w:date="2022-03-12T11:03:00Z">
+              <w:r>
+                <w:rPr>
+                  <w:b w:val="0"/>
+                </w:rPr>
+                <w:delText>same</w:delText>
+              </w:r>
+            </w:del>
             <w:r>
               <w:rPr>
                 <w:b w:val="0"/>
               </w:rPr>
-              <w:t>rocess Engineering Group (P</w:t>
-            </w:r>
-            <w:r>
-              <w:rPr>
-                <w:b w:val="0"/>
-              </w:rPr>
-              <w:t>EG</w:t>
-            </w:r>
-            <w:r>
-              <w:rPr>
-                <w:b w:val="0"/>
-              </w:rPr>
-              <w:t>)</w:t>
-            </w:r>
-            <w:r>
-              <w:rPr>
-                <w:b w:val="0"/>
-              </w:rPr>
-              <w:t xml:space="preserve"> to maintain the same at</w:t>
+              <w:t xml:space="preserve"> at</w:t>
             </w:r>
             <w:r>
               <w:rPr>
@@ -3650,7 +3862,7 @@
           </w:tcPr>
           <w:p>
             <w:pPr>
-              <w:cnfStyle w:val="000000100000"/>
+              <w:cnfStyle w:val="000000100000" w:firstRow="0" w:lastRow="0" w:firstColumn="0" w:lastColumn="0" w:oddVBand="0" w:evenVBand="0" w:oddHBand="1" w:evenHBand="0" w:firstRowFirstColumn="0" w:firstRowLastColumn="0" w:lastRowFirstColumn="0" w:lastRowLastColumn="0"/>
             </w:pPr>
             <w:r>
               <w:t>Project Manager</w:t>
@@ -3661,7 +3873,6 @@
     </w:tbl>
     <w:p>
       <w:r>
-        <w:lastRenderedPageBreak/>
         <w:t>* Improvements/Suggestions are solicited on “Process Improvement Proposals Database”.</w:t>
       </w:r>
       <w:r>
@@ -3678,11 +3889,11 @@
       <w:pPr>
         <w:pStyle w:val="Heading1"/>
       </w:pPr>
-      <w:bookmarkStart w:id="6" w:name="_Toc424388936"/>
+      <w:bookmarkStart w:id="30" w:name="_Toc424388936"/>
       <w:r>
         <w:t>Verification</w:t>
       </w:r>
-      <w:bookmarkEnd w:id="6"/>
+      <w:bookmarkEnd w:id="30"/>
     </w:p>
     <w:p>
       <w:pPr>
@@ -3798,11 +4009,11 @@
       <w:pPr>
         <w:pStyle w:val="Heading1"/>
       </w:pPr>
-      <w:bookmarkStart w:id="7" w:name="_Toc424388937"/>
+      <w:bookmarkStart w:id="31" w:name="_Toc424388937"/>
       <w:r>
         <w:t>Guidelines</w:t>
       </w:r>
-      <w:bookmarkEnd w:id="7"/>
+      <w:bookmarkEnd w:id="31"/>
     </w:p>
     <w:p>
       <w:r>
@@ -3822,16 +4033,16 @@
       <w:pPr>
         <w:pStyle w:val="Heading2"/>
       </w:pPr>
-      <w:bookmarkStart w:id="8" w:name="_Guidelines_for_identifying"/>
-      <w:bookmarkStart w:id="9" w:name="_Toc424388938"/>
-      <w:bookmarkEnd w:id="8"/>
+      <w:bookmarkStart w:id="32" w:name="_Guidelines_for_identifying"/>
+      <w:bookmarkStart w:id="33" w:name="_Toc424388938"/>
+      <w:bookmarkEnd w:id="32"/>
       <w:r>
         <w:t>Guidelines</w:t>
       </w:r>
       <w:r>
         <w:t xml:space="preserve"> for identifying Risk</w:t>
       </w:r>
-      <w:bookmarkEnd w:id="9"/>
+      <w:bookmarkEnd w:id="33"/>
     </w:p>
     <w:p>
       <w:pPr>
@@ -4054,6 +4265,7 @@
           <w:rFonts w:eastAsia="SimSun"/>
           <w:lang w:eastAsia="zh-CN"/>
         </w:rPr>
+        <w:lastRenderedPageBreak/>
         <w:t>B</w:t>
       </w:r>
       <w:r>
@@ -4068,13 +4280,13 @@
       <w:pPr>
         <w:pStyle w:val="Heading2"/>
       </w:pPr>
-      <w:bookmarkStart w:id="10" w:name="_Guidelines_for_Risk"/>
-      <w:bookmarkStart w:id="11" w:name="_Toc424388939"/>
-      <w:bookmarkEnd w:id="10"/>
+      <w:bookmarkStart w:id="34" w:name="_Guidelines_for_Risk"/>
+      <w:bookmarkStart w:id="35" w:name="_Toc424388939"/>
+      <w:bookmarkEnd w:id="34"/>
       <w:r>
         <w:t>Guidelines for Risk Analysis</w:t>
       </w:r>
-      <w:bookmarkEnd w:id="11"/>
+      <w:bookmarkEnd w:id="35"/>
     </w:p>
     <w:p>
       <w:pPr>
@@ -4339,7 +4551,6 @@
           <w:rFonts w:eastAsia="SimSun"/>
           <w:lang w:eastAsia="zh-CN"/>
         </w:rPr>
-        <w:lastRenderedPageBreak/>
         <w:t>Determine</w:t>
       </w:r>
       <w:r>
@@ -4381,7 +4592,7 @@
       <w:tblPr>
         <w:tblStyle w:val="TableList7"/>
         <w:tblW w:w="10458" w:type="dxa"/>
-        <w:tblLook w:val="0620"/>
+        <w:tblLook w:val="0620" w:firstRow="1" w:lastRow="0" w:firstColumn="0" w:lastColumn="0" w:noHBand="1" w:noVBand="1"/>
       </w:tblPr>
       <w:tblGrid>
         <w:gridCol w:w="2628"/>
@@ -4391,7 +4602,7 @@
       </w:tblGrid>
       <w:tr>
         <w:trPr>
-          <w:cnfStyle w:val="100000000000"/>
+          <w:cnfStyle w:val="100000000000" w:firstRow="1" w:lastRow="0" w:firstColumn="0" w:lastColumn="0" w:oddVBand="0" w:evenVBand="0" w:oddHBand="0" w:evenHBand="0" w:firstRowFirstColumn="0" w:firstRowLastColumn="0" w:lastRowFirstColumn="0" w:lastRowLastColumn="0"/>
         </w:trPr>
         <w:tc>
           <w:tcPr>
@@ -5044,13 +5255,14 @@
       <w:pPr>
         <w:pStyle w:val="Heading2"/>
       </w:pPr>
-      <w:bookmarkStart w:id="12" w:name="_Guidelines_for_Risk_1"/>
-      <w:bookmarkStart w:id="13" w:name="_Toc424388940"/>
-      <w:bookmarkEnd w:id="12"/>
-      <w:r>
+      <w:bookmarkStart w:id="36" w:name="_Guidelines_for_Risk_1"/>
+      <w:bookmarkStart w:id="37" w:name="_Toc424388940"/>
+      <w:bookmarkEnd w:id="36"/>
+      <w:r>
+        <w:lastRenderedPageBreak/>
         <w:t>Guidelines for Risk Mitigation/Contingency Planning</w:t>
       </w:r>
-      <w:bookmarkEnd w:id="13"/>
+      <w:bookmarkEnd w:id="37"/>
     </w:p>
     <w:p>
       <w:pPr>
@@ -5243,7 +5455,6 @@
           <w:rFonts w:eastAsia="SimSun"/>
           <w:lang w:eastAsia="zh-CN"/>
         </w:rPr>
-        <w:lastRenderedPageBreak/>
         <w:t>W</w:t>
       </w:r>
       <w:r>
@@ -5608,16 +5819,16 @@
           <w:tab w:val="left" w:pos="5898"/>
         </w:tabs>
       </w:pPr>
-      <w:bookmarkStart w:id="14" w:name="_Guidelines_for_Risk_2"/>
-      <w:bookmarkStart w:id="15" w:name="_Toc424388941"/>
-      <w:bookmarkEnd w:id="14"/>
+      <w:bookmarkStart w:id="38" w:name="_Guidelines_for_Risk_2"/>
+      <w:bookmarkStart w:id="39" w:name="_Toc424388941"/>
+      <w:bookmarkEnd w:id="38"/>
       <w:r>
         <w:t xml:space="preserve">Guidelines for </w:t>
       </w:r>
       <w:r>
         <w:t>Risk Tracking/Communication</w:t>
       </w:r>
-      <w:bookmarkEnd w:id="15"/>
+      <w:bookmarkEnd w:id="39"/>
       <w:r>
         <w:tab/>
       </w:r>
@@ -5996,11 +6207,12 @@
       <w:pPr>
         <w:pStyle w:val="Heading1"/>
       </w:pPr>
-      <w:bookmarkStart w:id="16" w:name="_Toc424388942"/>
-      <w:r>
+      <w:bookmarkStart w:id="40" w:name="_Toc424388942"/>
+      <w:r>
+        <w:lastRenderedPageBreak/>
         <w:t>Applicable Measurements</w:t>
       </w:r>
-      <w:bookmarkEnd w:id="16"/>
+      <w:bookmarkEnd w:id="40"/>
     </w:p>
     <w:p>
       <w:r>
@@ -6011,11 +6223,11 @@
       <w:pPr>
         <w:pStyle w:val="Heading1"/>
       </w:pPr>
-      <w:bookmarkStart w:id="17" w:name="_Toc424388943"/>
+      <w:bookmarkStart w:id="41" w:name="_Toc424388943"/>
       <w:r>
         <w:t>Exit Criteria/Outputs</w:t>
       </w:r>
-      <w:bookmarkEnd w:id="17"/>
+      <w:bookmarkEnd w:id="41"/>
     </w:p>
     <w:p>
       <w:pPr>
@@ -6044,12 +6256,10 @@
       <w:r>
         <w:t>ency plans.</w:t>
       </w:r>
-      <w:bookmarkStart w:id="18" w:name="_GoBack"/>
-      <w:bookmarkEnd w:id="18"/>
     </w:p>
     <w:sectPr>
-      <w:headerReference w:type="default" r:id="rId13"/>
-      <w:footerReference w:type="default" r:id="rId14"/>
+      <w:headerReference w:type="default" r:id="rId17"/>
+      <w:footerReference w:type="default" r:id="rId18"/>
       <w:pgSz w:w="12240" w:h="15840" w:code="1"/>
       <w:pgMar w:top="1440" w:right="1440" w:bottom="1440" w:left="1440" w:header="720" w:footer="720" w:gutter="0"/>
       <w:pgNumType w:start="0"/>
@@ -6061,8 +6271,76 @@
 </w:document>
 </file>
 
+<file path=word/comments.xml><?xml version="1.0" encoding="utf-8"?>
+<w:comments xmlns:wpc="http://schemas.microsoft.com/office/word/2010/wordprocessingCanvas" xmlns:cx="http://schemas.microsoft.com/office/drawing/2014/chartex" xmlns:cx1="http://schemas.microsoft.com/office/drawing/2015/9/8/chartex" xmlns:cx2="http://schemas.microsoft.com/office/drawing/2015/10/21/chartex" xmlns:cx3="http://schemas.microsoft.com/office/drawing/2016/5/9/chartex" xmlns:cx4="http://schemas.microsoft.com/office/drawing/2016/5/10/chartex" xmlns:cx5="http://schemas.microsoft.com/office/drawing/2016/5/11/chartex" xmlns:cx6="http://schemas.microsoft.com/office/drawing/2016/5/12/chartex" xmlns:cx7="http://schemas.microsoft.com/office/drawing/2016/5/13/chartex" xmlns:cx8="http://schemas.microsoft.com/office/drawing/2016/5/14/chartex" xmlns:mc="http://schemas.openxmlformats.org/markup-compatibility/2006" xmlns:aink="http://schemas.microsoft.com/office/drawing/2016/ink" xmlns:am3d="http://schemas.microsoft.com/office/drawing/2017/model3d" xmlns:o="urn:schemas-microsoft-com:office:office" xmlns:r="http://schemas.openxmlformats.org/officeDocument/2006/relationships" xmlns:m="http://schemas.openxmlformats.org/officeDocument/2006/math" xmlns:v="urn:schemas-microsoft-com:vml" xmlns:wp14="http://schemas.microsoft.com/office/word/2010/wordprocessingDrawing" xmlns:wp="http://schemas.openxmlformats.org/drawingml/2006/wordprocessingDrawing" xmlns:w10="urn:schemas-microsoft-com:office:word" xmlns:w="http://schemas.openxmlformats.org/wordprocessingml/2006/main" xmlns:w14="http://schemas.microsoft.com/office/word/2010/wordml" xmlns:w15="http://schemas.microsoft.com/office/word/2012/wordml" xmlns:w16cex="http://schemas.microsoft.com/office/word/2018/wordml/cex" xmlns:w16cid="http://schemas.microsoft.com/office/word/2016/wordml/cid" xmlns:w16="http://schemas.microsoft.com/office/word/2018/wordml" xmlns:w16sdtdh="http://schemas.microsoft.com/office/word/2020/wordml/sdtdatahash" xmlns:w16se="http://schemas.microsoft.com/office/word/2015/wordml/symex" xmlns:wpg="http://schemas.microsoft.com/office/word/2010/wordprocessingGroup" xmlns:wpi="http://schemas.microsoft.com/office/word/2010/wordprocessingInk" xmlns:wne="http://schemas.microsoft.com/office/word/2006/wordml" xmlns:wps="http://schemas.microsoft.com/office/word/2010/wordprocessingShape" mc:Ignorable="w14 w15 w16se w16cid w16 w16cex w16sdtdh wp14">
+  <w:comment w:id="9" w:author="Vaibhav Garg" w:date="2022-03-12T11:01:00Z" w:initials="VG">
+    <w:p>
+      <w:pPr>
+        <w:pStyle w:val="CommentText"/>
+      </w:pPr>
+      <w:r>
+        <w:rPr>
+          <w:rStyle w:val="CommentReference"/>
+        </w:rPr>
+        <w:annotationRef/>
+      </w:r>
+    </w:p>
+    <w:p>
+      <w:pPr>
+        <w:pStyle w:val="CommentText"/>
+      </w:pPr>
+      <w:r>
+        <w:t>I - Impact L - Likelihood PO - Prevention Opportunity</w:t>
+      </w:r>
+    </w:p>
+    <w:p>
+      <w:pPr>
+        <w:pStyle w:val="CommentText"/>
+      </w:pPr>
+      <w:r>
+        <w:t>Project Risks</w:t>
+      </w:r>
+    </w:p>
+    <w:p>
+      <w:pPr>
+        <w:pStyle w:val="CommentText"/>
+      </w:pPr>
+      <w:r>
+        <w:t xml:space="preserve">Include completed projects risk </w:t>
+      </w:r>
+    </w:p>
+    <w:p>
+      <w:pPr>
+        <w:pStyle w:val="CommentText"/>
+      </w:pPr>
+      <w:r>
+        <w:t>Risk Levels: NO RISK (0-3) LOW (3-16) MODERATE (17-47) HIGH (48-98) SERIOUS - STOP (99 &amp; Above)</w:t>
+      </w:r>
+    </w:p>
+  </w:comment>
+</w:comments>
+</file>
+
+<file path=word/commentsExtended.xml><?xml version="1.0" encoding="utf-8"?>
+<w15:commentsEx xmlns:wpc="http://schemas.microsoft.com/office/word/2010/wordprocessingCanvas" xmlns:cx="http://schemas.microsoft.com/office/drawing/2014/chartex" xmlns:cx1="http://schemas.microsoft.com/office/drawing/2015/9/8/chartex" xmlns:cx2="http://schemas.microsoft.com/office/drawing/2015/10/21/chartex" xmlns:cx3="http://schemas.microsoft.com/office/drawing/2016/5/9/chartex" xmlns:cx4="http://schemas.microsoft.com/office/drawing/2016/5/10/chartex" xmlns:cx5="http://schemas.microsoft.com/office/drawing/2016/5/11/chartex" xmlns:cx6="http://schemas.microsoft.com/office/drawing/2016/5/12/chartex" xmlns:cx7="http://schemas.microsoft.com/office/drawing/2016/5/13/chartex" xmlns:cx8="http://schemas.microsoft.com/office/drawing/2016/5/14/chartex" xmlns:mc="http://schemas.openxmlformats.org/markup-compatibility/2006" xmlns:aink="http://schemas.microsoft.com/office/drawing/2016/ink" xmlns:am3d="http://schemas.microsoft.com/office/drawing/2017/model3d" xmlns:o="urn:schemas-microsoft-com:office:office" xmlns:r="http://schemas.openxmlformats.org/officeDocument/2006/relationships" xmlns:m="http://schemas.openxmlformats.org/officeDocument/2006/math" xmlns:v="urn:schemas-microsoft-com:vml" xmlns:wp14="http://schemas.microsoft.com/office/word/2010/wordprocessingDrawing" xmlns:wp="http://schemas.openxmlformats.org/drawingml/2006/wordprocessingDrawing" xmlns:w10="urn:schemas-microsoft-com:office:word" xmlns:w="http://schemas.openxmlformats.org/wordprocessingml/2006/main" xmlns:w14="http://schemas.microsoft.com/office/word/2010/wordml" xmlns:w15="http://schemas.microsoft.com/office/word/2012/wordml" xmlns:w16cex="http://schemas.microsoft.com/office/word/2018/wordml/cex" xmlns:w16cid="http://schemas.microsoft.com/office/word/2016/wordml/cid" xmlns:w16="http://schemas.microsoft.com/office/word/2018/wordml" xmlns:w16sdtdh="http://schemas.microsoft.com/office/word/2020/wordml/sdtdatahash" xmlns:w16se="http://schemas.microsoft.com/office/word/2015/wordml/symex" xmlns:wpg="http://schemas.microsoft.com/office/word/2010/wordprocessingGroup" xmlns:wpi="http://schemas.microsoft.com/office/word/2010/wordprocessingInk" xmlns:wne="http://schemas.microsoft.com/office/word/2006/wordml" xmlns:wps="http://schemas.microsoft.com/office/word/2010/wordprocessingShape" mc:Ignorable="w14 w15 w16se w16cid w16 w16cex w16sdtdh wp14">
+  <w15:commentEx w15:paraId="1696A50C" w15:done="0"/>
+</w15:commentsEx>
+</file>
+
+<file path=word/commentsExtensible.xml><?xml version="1.0" encoding="utf-8"?>
+<w16cex:commentsExtensible xmlns:wpc="http://schemas.microsoft.com/office/word/2010/wordprocessingCanvas" xmlns:cx="http://schemas.microsoft.com/office/drawing/2014/chartex" xmlns:cx1="http://schemas.microsoft.com/office/drawing/2015/9/8/chartex" xmlns:cx2="http://schemas.microsoft.com/office/drawing/2015/10/21/chartex" xmlns:cx3="http://schemas.microsoft.com/office/drawing/2016/5/9/chartex" xmlns:cx4="http://schemas.microsoft.com/office/drawing/2016/5/10/chartex" xmlns:cx5="http://schemas.microsoft.com/office/drawing/2016/5/11/chartex" xmlns:cx6="http://schemas.microsoft.com/office/drawing/2016/5/12/chartex" xmlns:cx7="http://schemas.microsoft.com/office/drawing/2016/5/13/chartex" xmlns:cx8="http://schemas.microsoft.com/office/drawing/2016/5/14/chartex" xmlns:mc="http://schemas.openxmlformats.org/markup-compatibility/2006" xmlns:aink="http://schemas.microsoft.com/office/drawing/2016/ink" xmlns:am3d="http://schemas.microsoft.com/office/drawing/2017/model3d" xmlns:o="urn:schemas-microsoft-com:office:office" xmlns:r="http://schemas.openxmlformats.org/officeDocument/2006/relationships" xmlns:m="http://schemas.openxmlformats.org/officeDocument/2006/math" xmlns:v="urn:schemas-microsoft-com:vml" xmlns:wp14="http://schemas.microsoft.com/office/word/2010/wordprocessingDrawing" xmlns:wp="http://schemas.openxmlformats.org/drawingml/2006/wordprocessingDrawing" xmlns:w10="urn:schemas-microsoft-com:office:word" xmlns:w="http://schemas.openxmlformats.org/wordprocessingml/2006/main" xmlns:w14="http://schemas.microsoft.com/office/word/2010/wordml" xmlns:w15="http://schemas.microsoft.com/office/word/2012/wordml" xmlns:w16cex="http://schemas.microsoft.com/office/word/2018/wordml/cex" xmlns:w16cid="http://schemas.microsoft.com/office/word/2016/wordml/cid" xmlns:w16="http://schemas.microsoft.com/office/word/2018/wordml" xmlns:w16sdtdh="http://schemas.microsoft.com/office/word/2020/wordml/sdtdatahash" xmlns:w16se="http://schemas.microsoft.com/office/word/2015/wordml/symex" xmlns:wpg="http://schemas.microsoft.com/office/word/2010/wordprocessingGroup" xmlns:wpi="http://schemas.microsoft.com/office/word/2010/wordprocessingInk" xmlns:wne="http://schemas.microsoft.com/office/word/2006/wordml" xmlns:wps="http://schemas.microsoft.com/office/word/2010/wordprocessingShape" mc:Ignorable="w14 w15 w16se w16cid w16 w16cex w16sdtdh wp14">
+  <w16cex:commentExtensible w16cex:durableId="25D6FC1B" w16cex:dateUtc="2022-03-12T05:31:00Z"/>
+</w16cex:commentsExtensible>
+</file>
+
+<file path=word/commentsIds.xml><?xml version="1.0" encoding="utf-8"?>
+<w16cid:commentsIds xmlns:wpc="http://schemas.microsoft.com/office/word/2010/wordprocessingCanvas" xmlns:cx="http://schemas.microsoft.com/office/drawing/2014/chartex" xmlns:cx1="http://schemas.microsoft.com/office/drawing/2015/9/8/chartex" xmlns:cx2="http://schemas.microsoft.com/office/drawing/2015/10/21/chartex" xmlns:cx3="http://schemas.microsoft.com/office/drawing/2016/5/9/chartex" xmlns:cx4="http://schemas.microsoft.com/office/drawing/2016/5/10/chartex" xmlns:cx5="http://schemas.microsoft.com/office/drawing/2016/5/11/chartex" xmlns:cx6="http://schemas.microsoft.com/office/drawing/2016/5/12/chartex" xmlns:cx7="http://schemas.microsoft.com/office/drawing/2016/5/13/chartex" xmlns:cx8="http://schemas.microsoft.com/office/drawing/2016/5/14/chartex" xmlns:mc="http://schemas.openxmlformats.org/markup-compatibility/2006" xmlns:aink="http://schemas.microsoft.com/office/drawing/2016/ink" xmlns:am3d="http://schemas.microsoft.com/office/drawing/2017/model3d" xmlns:o="urn:schemas-microsoft-com:office:office" xmlns:r="http://schemas.openxmlformats.org/officeDocument/2006/relationships" xmlns:m="http://schemas.openxmlformats.org/officeDocument/2006/math" xmlns:v="urn:schemas-microsoft-com:vml" xmlns:wp14="http://schemas.microsoft.com/office/word/2010/wordprocessingDrawing" xmlns:wp="http://schemas.openxmlformats.org/drawingml/2006/wordprocessingDrawing" xmlns:w10="urn:schemas-microsoft-com:office:word" xmlns:w="http://schemas.openxmlformats.org/wordprocessingml/2006/main" xmlns:w14="http://schemas.microsoft.com/office/word/2010/wordml" xmlns:w15="http://schemas.microsoft.com/office/word/2012/wordml" xmlns:w16cex="http://schemas.microsoft.com/office/word/2018/wordml/cex" xmlns:w16cid="http://schemas.microsoft.com/office/word/2016/wordml/cid" xmlns:w16="http://schemas.microsoft.com/office/word/2018/wordml" xmlns:w16sdtdh="http://schemas.microsoft.com/office/word/2020/wordml/sdtdatahash" xmlns:w16se="http://schemas.microsoft.com/office/word/2015/wordml/symex" xmlns:wpg="http://schemas.microsoft.com/office/word/2010/wordprocessingGroup" xmlns:wpi="http://schemas.microsoft.com/office/word/2010/wordprocessingInk" xmlns:wne="http://schemas.microsoft.com/office/word/2006/wordml" xmlns:wps="http://schemas.microsoft.com/office/word/2010/wordprocessingShape" mc:Ignorable="w14 w15 w16se w16cid w16 w16cex w16sdtdh wp14">
+  <w16cid:commentId w16cid:paraId="1696A50C" w16cid:durableId="25D6FC1B"/>
+</w16cid:commentsIds>
+</file>
+
 <file path=word/endnotes.xml><?xml version="1.0" encoding="utf-8"?>
-<w:endnotes xmlns:ve="http://schemas.openxmlformats.org/markup-compatibility/2006" xmlns:o="urn:schemas-microsoft-com:office:office" xmlns:r="http://schemas.openxmlformats.org/officeDocument/2006/relationships" xmlns:m="http://schemas.openxmlformats.org/officeDocument/2006/math" xmlns:v="urn:schemas-microsoft-com:vml" xmlns:wp="http://schemas.openxmlformats.org/drawingml/2006/wordprocessingDrawing" xmlns:w10="urn:schemas-microsoft-com:office:word" xmlns:w="http://schemas.openxmlformats.org/wordprocessingml/2006/main" xmlns:wne="http://schemas.microsoft.com/office/word/2006/wordml">
+<w:endnotes xmlns:wpc="http://schemas.microsoft.com/office/word/2010/wordprocessingCanvas" xmlns:cx="http://schemas.microsoft.com/office/drawing/2014/chartex" xmlns:cx1="http://schemas.microsoft.com/office/drawing/2015/9/8/chartex" xmlns:cx2="http://schemas.microsoft.com/office/drawing/2015/10/21/chartex" xmlns:cx3="http://schemas.microsoft.com/office/drawing/2016/5/9/chartex" xmlns:cx4="http://schemas.microsoft.com/office/drawing/2016/5/10/chartex" xmlns:cx5="http://schemas.microsoft.com/office/drawing/2016/5/11/chartex" xmlns:cx6="http://schemas.microsoft.com/office/drawing/2016/5/12/chartex" xmlns:cx7="http://schemas.microsoft.com/office/drawing/2016/5/13/chartex" xmlns:cx8="http://schemas.microsoft.com/office/drawing/2016/5/14/chartex" xmlns:mc="http://schemas.openxmlformats.org/markup-compatibility/2006" xmlns:aink="http://schemas.microsoft.com/office/drawing/2016/ink" xmlns:am3d="http://schemas.microsoft.com/office/drawing/2017/model3d" xmlns:o="urn:schemas-microsoft-com:office:office" xmlns:r="http://schemas.openxmlformats.org/officeDocument/2006/relationships" xmlns:m="http://schemas.openxmlformats.org/officeDocument/2006/math" xmlns:v="urn:schemas-microsoft-com:vml" xmlns:wp14="http://schemas.microsoft.com/office/word/2010/wordprocessingDrawing" xmlns:wp="http://schemas.openxmlformats.org/drawingml/2006/wordprocessingDrawing" xmlns:w10="urn:schemas-microsoft-com:office:word" xmlns:w="http://schemas.openxmlformats.org/wordprocessingml/2006/main" xmlns:w14="http://schemas.microsoft.com/office/word/2010/wordml" xmlns:w15="http://schemas.microsoft.com/office/word/2012/wordml" xmlns:w16cex="http://schemas.microsoft.com/office/word/2018/wordml/cex" xmlns:w16cid="http://schemas.microsoft.com/office/word/2016/wordml/cid" xmlns:w16="http://schemas.microsoft.com/office/word/2018/wordml" xmlns:w16sdtdh="http://schemas.microsoft.com/office/word/2020/wordml/sdtdatahash" xmlns:w16se="http://schemas.microsoft.com/office/word/2015/wordml/symex" xmlns:wpg="http://schemas.microsoft.com/office/word/2010/wordprocessingGroup" xmlns:wpi="http://schemas.microsoft.com/office/word/2010/wordprocessingInk" xmlns:wne="http://schemas.microsoft.com/office/word/2006/wordml" xmlns:wps="http://schemas.microsoft.com/office/word/2010/wordprocessingShape" mc:Ignorable="w14 w15 w16se w16cid w16 w16cex w16sdtdh wp14">
   <w:endnote w:type="separator" w:id="-1">
     <w:p>
       <w:r>
@@ -6081,7 +6359,7 @@
 </file>
 
 <file path=word/footer1.xml><?xml version="1.0" encoding="utf-8"?>
-<w:ftr xmlns:ve="http://schemas.openxmlformats.org/markup-compatibility/2006" xmlns:o="urn:schemas-microsoft-com:office:office" xmlns:r="http://schemas.openxmlformats.org/officeDocument/2006/relationships" xmlns:m="http://schemas.openxmlformats.org/officeDocument/2006/math" xmlns:v="urn:schemas-microsoft-com:vml" xmlns:wp="http://schemas.openxmlformats.org/drawingml/2006/wordprocessingDrawing" xmlns:w10="urn:schemas-microsoft-com:office:word" xmlns:w="http://schemas.openxmlformats.org/wordprocessingml/2006/main" xmlns:wne="http://schemas.microsoft.com/office/word/2006/wordml">
+<w:ftr xmlns:wpc="http://schemas.microsoft.com/office/word/2010/wordprocessingCanvas" xmlns:cx="http://schemas.microsoft.com/office/drawing/2014/chartex" xmlns:cx1="http://schemas.microsoft.com/office/drawing/2015/9/8/chartex" xmlns:cx2="http://schemas.microsoft.com/office/drawing/2015/10/21/chartex" xmlns:cx3="http://schemas.microsoft.com/office/drawing/2016/5/9/chartex" xmlns:cx4="http://schemas.microsoft.com/office/drawing/2016/5/10/chartex" xmlns:cx5="http://schemas.microsoft.com/office/drawing/2016/5/11/chartex" xmlns:cx6="http://schemas.microsoft.com/office/drawing/2016/5/12/chartex" xmlns:cx7="http://schemas.microsoft.com/office/drawing/2016/5/13/chartex" xmlns:cx8="http://schemas.microsoft.com/office/drawing/2016/5/14/chartex" xmlns:mc="http://schemas.openxmlformats.org/markup-compatibility/2006" xmlns:aink="http://schemas.microsoft.com/office/drawing/2016/ink" xmlns:am3d="http://schemas.microsoft.com/office/drawing/2017/model3d" xmlns:o="urn:schemas-microsoft-com:office:office" xmlns:r="http://schemas.openxmlformats.org/officeDocument/2006/relationships" xmlns:m="http://schemas.openxmlformats.org/officeDocument/2006/math" xmlns:v="urn:schemas-microsoft-com:vml" xmlns:wp14="http://schemas.microsoft.com/office/word/2010/wordprocessingDrawing" xmlns:wp="http://schemas.openxmlformats.org/drawingml/2006/wordprocessingDrawing" xmlns:w10="urn:schemas-microsoft-com:office:word" xmlns:w="http://schemas.openxmlformats.org/wordprocessingml/2006/main" xmlns:w14="http://schemas.microsoft.com/office/word/2010/wordml" xmlns:w15="http://schemas.microsoft.com/office/word/2012/wordml" xmlns:w16cex="http://schemas.microsoft.com/office/word/2018/wordml/cex" xmlns:w16cid="http://schemas.microsoft.com/office/word/2016/wordml/cid" xmlns:w16="http://schemas.microsoft.com/office/word/2018/wordml" xmlns:w16sdtdh="http://schemas.microsoft.com/office/word/2020/wordml/sdtdatahash" xmlns:w16se="http://schemas.microsoft.com/office/word/2015/wordml/symex" xmlns:wpg="http://schemas.microsoft.com/office/word/2010/wordprocessingGroup" xmlns:wpi="http://schemas.microsoft.com/office/word/2010/wordprocessingInk" xmlns:wne="http://schemas.microsoft.com/office/word/2006/wordml" xmlns:wps="http://schemas.microsoft.com/office/word/2010/wordprocessingShape" mc:Ignorable="w14 w15 w16se w16cid w16 w16cex w16sdtdh wp14">
   <w:p>
     <w:pPr>
       <w:jc w:val="center"/>
@@ -6105,7 +6383,7 @@
 </file>
 
 <file path=word/footnotes.xml><?xml version="1.0" encoding="utf-8"?>
-<w:footnotes xmlns:ve="http://schemas.openxmlformats.org/markup-compatibility/2006" xmlns:o="urn:schemas-microsoft-com:office:office" xmlns:r="http://schemas.openxmlformats.org/officeDocument/2006/relationships" xmlns:m="http://schemas.openxmlformats.org/officeDocument/2006/math" xmlns:v="urn:schemas-microsoft-com:vml" xmlns:wp="http://schemas.openxmlformats.org/drawingml/2006/wordprocessingDrawing" xmlns:w10="urn:schemas-microsoft-com:office:word" xmlns:w="http://schemas.openxmlformats.org/wordprocessingml/2006/main" xmlns:wne="http://schemas.microsoft.com/office/word/2006/wordml">
+<w:footnotes xmlns:wpc="http://schemas.microsoft.com/office/word/2010/wordprocessingCanvas" xmlns:cx="http://schemas.microsoft.com/office/drawing/2014/chartex" xmlns:cx1="http://schemas.microsoft.com/office/drawing/2015/9/8/chartex" xmlns:cx2="http://schemas.microsoft.com/office/drawing/2015/10/21/chartex" xmlns:cx3="http://schemas.microsoft.com/office/drawing/2016/5/9/chartex" xmlns:cx4="http://schemas.microsoft.com/office/drawing/2016/5/10/chartex" xmlns:cx5="http://schemas.microsoft.com/office/drawing/2016/5/11/chartex" xmlns:cx6="http://schemas.microsoft.com/office/drawing/2016/5/12/chartex" xmlns:cx7="http://schemas.microsoft.com/office/drawing/2016/5/13/chartex" xmlns:cx8="http://schemas.microsoft.com/office/drawing/2016/5/14/chartex" xmlns:mc="http://schemas.openxmlformats.org/markup-compatibility/2006" xmlns:aink="http://schemas.microsoft.com/office/drawing/2016/ink" xmlns:am3d="http://schemas.microsoft.com/office/drawing/2017/model3d" xmlns:o="urn:schemas-microsoft-com:office:office" xmlns:r="http://schemas.openxmlformats.org/officeDocument/2006/relationships" xmlns:m="http://schemas.openxmlformats.org/officeDocument/2006/math" xmlns:v="urn:schemas-microsoft-com:vml" xmlns:wp14="http://schemas.microsoft.com/office/word/2010/wordprocessingDrawing" xmlns:wp="http://schemas.openxmlformats.org/drawingml/2006/wordprocessingDrawing" xmlns:w10="urn:schemas-microsoft-com:office:word" xmlns:w="http://schemas.openxmlformats.org/wordprocessingml/2006/main" xmlns:w14="http://schemas.microsoft.com/office/word/2010/wordml" xmlns:w15="http://schemas.microsoft.com/office/word/2012/wordml" xmlns:w16cex="http://schemas.microsoft.com/office/word/2018/wordml/cex" xmlns:w16cid="http://schemas.microsoft.com/office/word/2016/wordml/cid" xmlns:w16="http://schemas.microsoft.com/office/word/2018/wordml" xmlns:w16sdtdh="http://schemas.microsoft.com/office/word/2020/wordml/sdtdatahash" xmlns:w16se="http://schemas.microsoft.com/office/word/2015/wordml/symex" xmlns:wpg="http://schemas.microsoft.com/office/word/2010/wordprocessingGroup" xmlns:wpi="http://schemas.microsoft.com/office/word/2010/wordprocessingInk" xmlns:wne="http://schemas.microsoft.com/office/word/2006/wordml" xmlns:wps="http://schemas.microsoft.com/office/word/2010/wordprocessingShape" mc:Ignorable="w14 w15 w16se w16cid w16 w16cex w16sdtdh wp14">
   <w:footnote w:type="separator" w:id="-1">
     <w:p>
       <w:r>
@@ -6118,37 +6396,78 @@
       <w:r>
         <w:continuationSeparator/>
       </w:r>
+    </w:p>
+  </w:footnote>
+  <w:footnote w:id="1">
+    <w:p>
+      <w:pPr>
+        <w:pStyle w:val="FootnoteText"/>
+      </w:pPr>
+      <w:ins w:id="16" w:author="Vaibhav Garg" w:date="2022-03-12T11:02:00Z">
+        <w:r>
+          <w:rPr>
+            <w:rStyle w:val="FootnoteReference"/>
+          </w:rPr>
+          <w:footnoteRef/>
+        </w:r>
+        <w:r>
+          <w:t xml:space="preserve"> https://gil.einframe.com</w:t>
+        </w:r>
+      </w:ins>
     </w:p>
   </w:footnote>
 </w:footnotes>
 </file>
 
 <file path=word/header1.xml><?xml version="1.0" encoding="utf-8"?>
-<w:hdr xmlns:ve="http://schemas.openxmlformats.org/markup-compatibility/2006" xmlns:o="urn:schemas-microsoft-com:office:office" xmlns:r="http://schemas.openxmlformats.org/officeDocument/2006/relationships" xmlns:m="http://schemas.openxmlformats.org/officeDocument/2006/math" xmlns:v="urn:schemas-microsoft-com:vml" xmlns:wp="http://schemas.openxmlformats.org/drawingml/2006/wordprocessingDrawing" xmlns:w10="urn:schemas-microsoft-com:office:word" xmlns:w="http://schemas.openxmlformats.org/wordprocessingml/2006/main" xmlns:wne="http://schemas.microsoft.com/office/word/2006/wordml">
+<w:hdr xmlns:wpc="http://schemas.microsoft.com/office/word/2010/wordprocessingCanvas" xmlns:cx="http://schemas.microsoft.com/office/drawing/2014/chartex" xmlns:cx1="http://schemas.microsoft.com/office/drawing/2015/9/8/chartex" xmlns:cx2="http://schemas.microsoft.com/office/drawing/2015/10/21/chartex" xmlns:cx3="http://schemas.microsoft.com/office/drawing/2016/5/9/chartex" xmlns:cx4="http://schemas.microsoft.com/office/drawing/2016/5/10/chartex" xmlns:cx5="http://schemas.microsoft.com/office/drawing/2016/5/11/chartex" xmlns:cx6="http://schemas.microsoft.com/office/drawing/2016/5/12/chartex" xmlns:cx7="http://schemas.microsoft.com/office/drawing/2016/5/13/chartex" xmlns:cx8="http://schemas.microsoft.com/office/drawing/2016/5/14/chartex" xmlns:mc="http://schemas.openxmlformats.org/markup-compatibility/2006" xmlns:aink="http://schemas.microsoft.com/office/drawing/2016/ink" xmlns:am3d="http://schemas.microsoft.com/office/drawing/2017/model3d" xmlns:o="urn:schemas-microsoft-com:office:office" xmlns:r="http://schemas.openxmlformats.org/officeDocument/2006/relationships" xmlns:m="http://schemas.openxmlformats.org/officeDocument/2006/math" xmlns:v="urn:schemas-microsoft-com:vml" xmlns:wp14="http://schemas.microsoft.com/office/word/2010/wordprocessingDrawing" xmlns:wp="http://schemas.openxmlformats.org/drawingml/2006/wordprocessingDrawing" xmlns:w10="urn:schemas-microsoft-com:office:word" xmlns:w="http://schemas.openxmlformats.org/wordprocessingml/2006/main" xmlns:w14="http://schemas.microsoft.com/office/word/2010/wordml" xmlns:w15="http://schemas.microsoft.com/office/word/2012/wordml" xmlns:w16cex="http://schemas.microsoft.com/office/word/2018/wordml/cex" xmlns:w16cid="http://schemas.microsoft.com/office/word/2016/wordml/cid" xmlns:w16="http://schemas.microsoft.com/office/word/2018/wordml" xmlns:w16sdtdh="http://schemas.microsoft.com/office/word/2020/wordml/sdtdatahash" xmlns:w16se="http://schemas.microsoft.com/office/word/2015/wordml/symex" xmlns:wpg="http://schemas.microsoft.com/office/word/2010/wordprocessingGroup" xmlns:wpi="http://schemas.microsoft.com/office/word/2010/wordprocessingInk" xmlns:wne="http://schemas.microsoft.com/office/word/2006/wordml" xmlns:wps="http://schemas.microsoft.com/office/word/2010/wordprocessingShape" mc:Ignorable="w14 w15 w16se w16cid w16 w16cex w16sdtdh wp14">
   <w:p>
-    <w:fldSimple w:instr=" TITLE   \* MERGEFORMAT ">
-      <w:r>
-        <w:t>Risk Management Procedure</w:t>
-      </w:r>
-    </w:fldSimple>
+    <w:r>
+      <w:fldChar w:fldCharType="begin"/>
+    </w:r>
+    <w:r>
+      <w:instrText xml:space="preserve"> TITLE   \* MERGEFORMAT </w:instrText>
+    </w:r>
+    <w:r>
+      <w:fldChar w:fldCharType="separate"/>
+    </w:r>
+    <w:r>
+      <w:t>Risk Management Procedure</w:t>
+    </w:r>
+    <w:r>
+      <w:fldChar w:fldCharType="end"/>
+    </w:r>
     <w:r>
       <w:br/>
     </w:r>
-    <w:fldSimple w:instr=" FILENAME   \* MERGEFORMAT ">
-      <w:r>
-        <w:rPr>
-          <w:noProof/>
-        </w:rPr>
-        <w:t>PRCD_RSKMGM.docx</w:t>
-      </w:r>
-    </w:fldSimple>
+    <w:r>
+      <w:fldChar w:fldCharType="begin"/>
+    </w:r>
+    <w:r>
+      <w:instrText xml:space="preserve"> FILENAME   \* MERGEFORMAT </w:instrText>
+    </w:r>
+    <w:r>
+      <w:fldChar w:fldCharType="separate"/>
+    </w:r>
+    <w:r>
+      <w:rPr>
+        <w:noProof/>
+      </w:rPr>
+      <w:t>PRCD_RSKMGM.docx</w:t>
+    </w:r>
+    <w:r>
+      <w:rPr>
+        <w:noProof/>
+      </w:rPr>
+      <w:fldChar w:fldCharType="end"/>
+    </w:r>
   </w:p>
 </w:hdr>
 </file>
 
 <file path=word/numbering.xml><?xml version="1.0" encoding="utf-8"?>
-<w:numbering xmlns:ve="http://schemas.openxmlformats.org/markup-compatibility/2006" xmlns:o="urn:schemas-microsoft-com:office:office" xmlns:r="http://schemas.openxmlformats.org/officeDocument/2006/relationships" xmlns:m="http://schemas.openxmlformats.org/officeDocument/2006/math" xmlns:v="urn:schemas-microsoft-com:vml" xmlns:wp="http://schemas.openxmlformats.org/drawingml/2006/wordprocessingDrawing" xmlns:w10="urn:schemas-microsoft-com:office:word" xmlns:w="http://schemas.openxmlformats.org/wordprocessingml/2006/main" xmlns:wne="http://schemas.microsoft.com/office/word/2006/wordml">
-  <w:abstractNum w:abstractNumId="0">
+<w:numbering xmlns:wpc="http://schemas.microsoft.com/office/word/2010/wordprocessingCanvas" xmlns:cx="http://schemas.microsoft.com/office/drawing/2014/chartex" xmlns:cx1="http://schemas.microsoft.com/office/drawing/2015/9/8/chartex" xmlns:cx2="http://schemas.microsoft.com/office/drawing/2015/10/21/chartex" xmlns:cx3="http://schemas.microsoft.com/office/drawing/2016/5/9/chartex" xmlns:cx4="http://schemas.microsoft.com/office/drawing/2016/5/10/chartex" xmlns:cx5="http://schemas.microsoft.com/office/drawing/2016/5/11/chartex" xmlns:cx6="http://schemas.microsoft.com/office/drawing/2016/5/12/chartex" xmlns:cx7="http://schemas.microsoft.com/office/drawing/2016/5/13/chartex" xmlns:cx8="http://schemas.microsoft.com/office/drawing/2016/5/14/chartex" xmlns:mc="http://schemas.openxmlformats.org/markup-compatibility/2006" xmlns:aink="http://schemas.microsoft.com/office/drawing/2016/ink" xmlns:am3d="http://schemas.microsoft.com/office/drawing/2017/model3d" xmlns:o="urn:schemas-microsoft-com:office:office" xmlns:r="http://schemas.openxmlformats.org/officeDocument/2006/relationships" xmlns:m="http://schemas.openxmlformats.org/officeDocument/2006/math" xmlns:v="urn:schemas-microsoft-com:vml" xmlns:wp14="http://schemas.microsoft.com/office/word/2010/wordprocessingDrawing" xmlns:wp="http://schemas.openxmlformats.org/drawingml/2006/wordprocessingDrawing" xmlns:w10="urn:schemas-microsoft-com:office:word" xmlns:w="http://schemas.openxmlformats.org/wordprocessingml/2006/main" xmlns:w14="http://schemas.microsoft.com/office/word/2010/wordml" xmlns:w15="http://schemas.microsoft.com/office/word/2012/wordml" xmlns:w16cex="http://schemas.microsoft.com/office/word/2018/wordml/cex" xmlns:w16cid="http://schemas.microsoft.com/office/word/2016/wordml/cid" xmlns:w16="http://schemas.microsoft.com/office/word/2018/wordml" xmlns:w16sdtdh="http://schemas.microsoft.com/office/word/2020/wordml/sdtdatahash" xmlns:w16se="http://schemas.microsoft.com/office/word/2015/wordml/symex" xmlns:wpg="http://schemas.microsoft.com/office/word/2010/wordprocessingGroup" xmlns:wpi="http://schemas.microsoft.com/office/word/2010/wordprocessingInk" xmlns:wne="http://schemas.microsoft.com/office/word/2006/wordml" xmlns:wps="http://schemas.microsoft.com/office/word/2010/wordprocessingShape" mc:Ignorable="w14 w15 w16se w16cid w16 w16cex w16sdtdh wp14">
+  <w:abstractNum w:abstractNumId="0" w15:restartNumberingAfterBreak="0">
     <w:nsid w:val="00311188"/>
     <w:multiLevelType w:val="hybridMultilevel"/>
     <w:tmpl w:val="24BE08E8"/>
@@ -6261,7 +6580,7 @@
       </w:rPr>
     </w:lvl>
   </w:abstractNum>
-  <w:abstractNum w:abstractNumId="1">
+  <w:abstractNum w:abstractNumId="1" w15:restartNumberingAfterBreak="0">
     <w:nsid w:val="06AC1DCB"/>
     <w:multiLevelType w:val="hybridMultilevel"/>
     <w:tmpl w:val="DA78C91C"/>
@@ -6374,7 +6693,7 @@
       </w:rPr>
     </w:lvl>
   </w:abstractNum>
-  <w:abstractNum w:abstractNumId="2">
+  <w:abstractNum w:abstractNumId="2" w15:restartNumberingAfterBreak="0">
     <w:nsid w:val="093601A6"/>
     <w:multiLevelType w:val="hybridMultilevel"/>
     <w:tmpl w:val="E8E89CF4"/>
@@ -6487,7 +6806,7 @@
       </w:rPr>
     </w:lvl>
   </w:abstractNum>
-  <w:abstractNum w:abstractNumId="3">
+  <w:abstractNum w:abstractNumId="3" w15:restartNumberingAfterBreak="0">
     <w:nsid w:val="0EDB0749"/>
     <w:multiLevelType w:val="hybridMultilevel"/>
     <w:tmpl w:val="1CEC0630"/>
@@ -6627,7 +6946,7 @@
       </w:rPr>
     </w:lvl>
   </w:abstractNum>
-  <w:abstractNum w:abstractNumId="4">
+  <w:abstractNum w:abstractNumId="4" w15:restartNumberingAfterBreak="0">
     <w:nsid w:val="14EE1EE3"/>
     <w:multiLevelType w:val="hybridMultilevel"/>
     <w:tmpl w:val="3E2C92AE"/>
@@ -6740,7 +7059,7 @@
       </w:rPr>
     </w:lvl>
   </w:abstractNum>
-  <w:abstractNum w:abstractNumId="5">
+  <w:abstractNum w:abstractNumId="5" w15:restartNumberingAfterBreak="0">
     <w:nsid w:val="192973B9"/>
     <w:multiLevelType w:val="hybridMultilevel"/>
     <w:tmpl w:val="8E1A0036"/>
@@ -6853,7 +7172,7 @@
       </w:rPr>
     </w:lvl>
   </w:abstractNum>
-  <w:abstractNum w:abstractNumId="6">
+  <w:abstractNum w:abstractNumId="6" w15:restartNumberingAfterBreak="0">
     <w:nsid w:val="1CC73654"/>
     <w:multiLevelType w:val="hybridMultilevel"/>
     <w:tmpl w:val="A336FB8A"/>
@@ -6966,7 +7285,7 @@
       </w:rPr>
     </w:lvl>
   </w:abstractNum>
-  <w:abstractNum w:abstractNumId="7">
+  <w:abstractNum w:abstractNumId="7" w15:restartNumberingAfterBreak="0">
     <w:nsid w:val="1D806B71"/>
     <w:multiLevelType w:val="hybridMultilevel"/>
     <w:tmpl w:val="39C0FCE4"/>
@@ -7079,7 +7398,7 @@
       </w:rPr>
     </w:lvl>
   </w:abstractNum>
-  <w:abstractNum w:abstractNumId="8">
+  <w:abstractNum w:abstractNumId="8" w15:restartNumberingAfterBreak="0">
     <w:nsid w:val="219917F3"/>
     <w:multiLevelType w:val="hybridMultilevel"/>
     <w:tmpl w:val="EDCC569C"/>
@@ -7192,7 +7511,7 @@
       </w:rPr>
     </w:lvl>
   </w:abstractNum>
-  <w:abstractNum w:abstractNumId="9">
+  <w:abstractNum w:abstractNumId="9" w15:restartNumberingAfterBreak="0">
     <w:nsid w:val="245F04A9"/>
     <w:multiLevelType w:val="hybridMultilevel"/>
     <w:tmpl w:val="D8188CB2"/>
@@ -7305,7 +7624,7 @@
       </w:rPr>
     </w:lvl>
   </w:abstractNum>
-  <w:abstractNum w:abstractNumId="10">
+  <w:abstractNum w:abstractNumId="10" w15:restartNumberingAfterBreak="0">
     <w:nsid w:val="36D137CA"/>
     <w:multiLevelType w:val="hybridMultilevel"/>
     <w:tmpl w:val="9EAE1F34"/>
@@ -7394,7 +7713,7 @@
       </w:pPr>
     </w:lvl>
   </w:abstractNum>
-  <w:abstractNum w:abstractNumId="11">
+  <w:abstractNum w:abstractNumId="11" w15:restartNumberingAfterBreak="0">
     <w:nsid w:val="3B71165A"/>
     <w:multiLevelType w:val="hybridMultilevel"/>
     <w:tmpl w:val="F3826D20"/>
@@ -7507,7 +7826,7 @@
       </w:rPr>
     </w:lvl>
   </w:abstractNum>
-  <w:abstractNum w:abstractNumId="12">
+  <w:abstractNum w:abstractNumId="12" w15:restartNumberingAfterBreak="0">
     <w:nsid w:val="406226D9"/>
     <w:multiLevelType w:val="hybridMultilevel"/>
     <w:tmpl w:val="CEE6C912"/>
@@ -7620,7 +7939,7 @@
       </w:rPr>
     </w:lvl>
   </w:abstractNum>
-  <w:abstractNum w:abstractNumId="13">
+  <w:abstractNum w:abstractNumId="13" w15:restartNumberingAfterBreak="0">
     <w:nsid w:val="40E31703"/>
     <w:multiLevelType w:val="hybridMultilevel"/>
     <w:tmpl w:val="F48E6E82"/>
@@ -7733,7 +8052,7 @@
       </w:rPr>
     </w:lvl>
   </w:abstractNum>
-  <w:abstractNum w:abstractNumId="14">
+  <w:abstractNum w:abstractNumId="14" w15:restartNumberingAfterBreak="0">
     <w:nsid w:val="42C95D14"/>
     <w:multiLevelType w:val="hybridMultilevel"/>
     <w:tmpl w:val="26363F4E"/>
@@ -7846,7 +8165,7 @@
       </w:rPr>
     </w:lvl>
   </w:abstractNum>
-  <w:abstractNum w:abstractNumId="15">
+  <w:abstractNum w:abstractNumId="15" w15:restartNumberingAfterBreak="0">
     <w:nsid w:val="4DE756C3"/>
     <w:multiLevelType w:val="singleLevel"/>
     <w:tmpl w:val="7C02D048"/>
@@ -7869,7 +8188,7 @@
       </w:rPr>
     </w:lvl>
   </w:abstractNum>
-  <w:abstractNum w:abstractNumId="16">
+  <w:abstractNum w:abstractNumId="16" w15:restartNumberingAfterBreak="0">
     <w:nsid w:val="62C202BB"/>
     <w:multiLevelType w:val="hybridMultilevel"/>
     <w:tmpl w:val="CF20B9F8"/>
@@ -7982,7 +8301,7 @@
       </w:rPr>
     </w:lvl>
   </w:abstractNum>
-  <w:abstractNum w:abstractNumId="17">
+  <w:abstractNum w:abstractNumId="17" w15:restartNumberingAfterBreak="0">
     <w:nsid w:val="67880910"/>
     <w:multiLevelType w:val="singleLevel"/>
     <w:tmpl w:val="39D28B10"/>
@@ -8000,7 +8319,7 @@
       </w:pPr>
     </w:lvl>
   </w:abstractNum>
-  <w:abstractNum w:abstractNumId="18">
+  <w:abstractNum w:abstractNumId="18" w15:restartNumberingAfterBreak="0">
     <w:nsid w:val="6AAE70E0"/>
     <w:multiLevelType w:val="hybridMultilevel"/>
     <w:tmpl w:val="1B144E5E"/>
@@ -8113,7 +8432,7 @@
       </w:rPr>
     </w:lvl>
   </w:abstractNum>
-  <w:abstractNum w:abstractNumId="19">
+  <w:abstractNum w:abstractNumId="19" w15:restartNumberingAfterBreak="0">
     <w:nsid w:val="71CA1224"/>
     <w:multiLevelType w:val="hybridMultilevel"/>
     <w:tmpl w:val="6228295E"/>
@@ -8226,7 +8545,7 @@
       </w:rPr>
     </w:lvl>
   </w:abstractNum>
-  <w:abstractNum w:abstractNumId="20">
+  <w:abstractNum w:abstractNumId="20" w15:restartNumberingAfterBreak="0">
     <w:nsid w:val="76672D82"/>
     <w:multiLevelType w:val="multilevel"/>
     <w:tmpl w:val="750476E8"/>
@@ -8347,7 +8666,7 @@
       </w:rPr>
     </w:lvl>
   </w:abstractNum>
-  <w:abstractNum w:abstractNumId="21">
+  <w:abstractNum w:abstractNumId="21" w15:restartNumberingAfterBreak="0">
     <w:nsid w:val="7EFA7F9E"/>
     <w:multiLevelType w:val="hybridMultilevel"/>
     <w:tmpl w:val="C4708C8E"/>
@@ -8460,78 +8779,86 @@
       </w:rPr>
     </w:lvl>
   </w:abstractNum>
-  <w:num w:numId="1">
+  <w:num w:numId="1" w16cid:durableId="434404807">
     <w:abstractNumId w:val="17"/>
   </w:num>
-  <w:num w:numId="2">
+  <w:num w:numId="2" w16cid:durableId="1340039140">
     <w:abstractNumId w:val="12"/>
   </w:num>
-  <w:num w:numId="3">
+  <w:num w:numId="3" w16cid:durableId="1528366288">
     <w:abstractNumId w:val="20"/>
   </w:num>
-  <w:num w:numId="4">
+  <w:num w:numId="4" w16cid:durableId="1080519234">
     <w:abstractNumId w:val="15"/>
   </w:num>
-  <w:num w:numId="5">
+  <w:num w:numId="5" w16cid:durableId="1766534517">
     <w:abstractNumId w:val="0"/>
   </w:num>
-  <w:num w:numId="6">
+  <w:num w:numId="6" w16cid:durableId="553854970">
     <w:abstractNumId w:val="5"/>
   </w:num>
-  <w:num w:numId="7">
+  <w:num w:numId="7" w16cid:durableId="1001008865">
     <w:abstractNumId w:val="3"/>
   </w:num>
-  <w:num w:numId="8">
+  <w:num w:numId="8" w16cid:durableId="1173951178">
     <w:abstractNumId w:val="1"/>
   </w:num>
-  <w:num w:numId="9">
+  <w:num w:numId="9" w16cid:durableId="916018555">
     <w:abstractNumId w:val="10"/>
   </w:num>
-  <w:num w:numId="10">
+  <w:num w:numId="10" w16cid:durableId="2073625078">
     <w:abstractNumId w:val="11"/>
   </w:num>
-  <w:num w:numId="11">
+  <w:num w:numId="11" w16cid:durableId="360325517">
     <w:abstractNumId w:val="8"/>
   </w:num>
-  <w:num w:numId="12">
+  <w:num w:numId="12" w16cid:durableId="111019286">
     <w:abstractNumId w:val="6"/>
   </w:num>
-  <w:num w:numId="13">
+  <w:num w:numId="13" w16cid:durableId="2009282532">
     <w:abstractNumId w:val="9"/>
   </w:num>
-  <w:num w:numId="14">
+  <w:num w:numId="14" w16cid:durableId="1673800370">
     <w:abstractNumId w:val="18"/>
   </w:num>
-  <w:num w:numId="15">
+  <w:num w:numId="15" w16cid:durableId="139226923">
     <w:abstractNumId w:val="13"/>
   </w:num>
-  <w:num w:numId="16">
+  <w:num w:numId="16" w16cid:durableId="39939037">
     <w:abstractNumId w:val="21"/>
   </w:num>
-  <w:num w:numId="17">
+  <w:num w:numId="17" w16cid:durableId="1464957678">
     <w:abstractNumId w:val="16"/>
   </w:num>
-  <w:num w:numId="18">
+  <w:num w:numId="18" w16cid:durableId="989018252">
     <w:abstractNumId w:val="7"/>
   </w:num>
-  <w:num w:numId="19">
+  <w:num w:numId="19" w16cid:durableId="2125341503">
     <w:abstractNumId w:val="19"/>
   </w:num>
-  <w:num w:numId="20">
+  <w:num w:numId="20" w16cid:durableId="1222671442">
     <w:abstractNumId w:val="4"/>
   </w:num>
-  <w:num w:numId="21">
+  <w:num w:numId="21" w16cid:durableId="821237541">
     <w:abstractNumId w:val="2"/>
   </w:num>
-  <w:num w:numId="22">
+  <w:num w:numId="22" w16cid:durableId="995576478">
     <w:abstractNumId w:val="14"/>
   </w:num>
   <w:numIdMacAtCleanup w:val="10"/>
 </w:numbering>
 </file>
 
+<file path=word/people.xml><?xml version="1.0" encoding="utf-8"?>
+<w15:people xmlns:wpc="http://schemas.microsoft.com/office/word/2010/wordprocessingCanvas" xmlns:cx="http://schemas.microsoft.com/office/drawing/2014/chartex" xmlns:cx1="http://schemas.microsoft.com/office/drawing/2015/9/8/chartex" xmlns:cx2="http://schemas.microsoft.com/office/drawing/2015/10/21/chartex" xmlns:cx3="http://schemas.microsoft.com/office/drawing/2016/5/9/chartex" xmlns:cx4="http://schemas.microsoft.com/office/drawing/2016/5/10/chartex" xmlns:cx5="http://schemas.microsoft.com/office/drawing/2016/5/11/chartex" xmlns:cx6="http://schemas.microsoft.com/office/drawing/2016/5/12/chartex" xmlns:cx7="http://schemas.microsoft.com/office/drawing/2016/5/13/chartex" xmlns:cx8="http://schemas.microsoft.com/office/drawing/2016/5/14/chartex" xmlns:mc="http://schemas.openxmlformats.org/markup-compatibility/2006" xmlns:aink="http://schemas.microsoft.com/office/drawing/2016/ink" xmlns:am3d="http://schemas.microsoft.com/office/drawing/2017/model3d" xmlns:o="urn:schemas-microsoft-com:office:office" xmlns:r="http://schemas.openxmlformats.org/officeDocument/2006/relationships" xmlns:m="http://schemas.openxmlformats.org/officeDocument/2006/math" xmlns:v="urn:schemas-microsoft-com:vml" xmlns:wp14="http://schemas.microsoft.com/office/word/2010/wordprocessingDrawing" xmlns:wp="http://schemas.openxmlformats.org/drawingml/2006/wordprocessingDrawing" xmlns:w10="urn:schemas-microsoft-com:office:word" xmlns:w="http://schemas.openxmlformats.org/wordprocessingml/2006/main" xmlns:w14="http://schemas.microsoft.com/office/word/2010/wordml" xmlns:w15="http://schemas.microsoft.com/office/word/2012/wordml" xmlns:w16cex="http://schemas.microsoft.com/office/word/2018/wordml/cex" xmlns:w16cid="http://schemas.microsoft.com/office/word/2016/wordml/cid" xmlns:w16="http://schemas.microsoft.com/office/word/2018/wordml" xmlns:w16sdtdh="http://schemas.microsoft.com/office/word/2020/wordml/sdtdatahash" xmlns:w16se="http://schemas.microsoft.com/office/word/2015/wordml/symex" xmlns:wpg="http://schemas.microsoft.com/office/word/2010/wordprocessingGroup" xmlns:wpi="http://schemas.microsoft.com/office/word/2010/wordprocessingInk" xmlns:wne="http://schemas.microsoft.com/office/word/2006/wordml" xmlns:wps="http://schemas.microsoft.com/office/word/2010/wordprocessingShape" mc:Ignorable="w14 w15 w16se w16cid w16 w16cex w16sdtdh wp14">
+  <w15:person w15:author="Vaibhav Garg">
+    <w15:presenceInfo w15:providerId="Windows Live" w15:userId="977904c31b5ebf00"/>
+  </w15:person>
+</w15:people>
+</file>
+
 <file path=word/styles.xml><?xml version="1.0" encoding="utf-8"?>
-<w:styles xmlns:r="http://schemas.openxmlformats.org/officeDocument/2006/relationships" xmlns:w="http://schemas.openxmlformats.org/wordprocessingml/2006/main">
+<w:styles xmlns:mc="http://schemas.openxmlformats.org/markup-compatibility/2006" xmlns:r="http://schemas.openxmlformats.org/officeDocument/2006/relationships" xmlns:w="http://schemas.openxmlformats.org/wordprocessingml/2006/main" xmlns:w14="http://schemas.microsoft.com/office/word/2010/wordml" xmlns:w15="http://schemas.microsoft.com/office/word/2012/wordml" xmlns:w16cex="http://schemas.microsoft.com/office/word/2018/wordml/cex" xmlns:w16cid="http://schemas.microsoft.com/office/word/2016/wordml/cid" xmlns:w16="http://schemas.microsoft.com/office/word/2018/wordml" xmlns:w16sdtdh="http://schemas.microsoft.com/office/word/2020/wordml/sdtdatahash" xmlns:w16se="http://schemas.microsoft.com/office/word/2015/wordml/symex" mc:Ignorable="w14 w15 w16se w16cid w16 w16cex w16sdtdh">
   <w:docDefaults>
     <w:rPrDefault>
       <w:rPr>
@@ -8541,1624 +8868,383 @@
     </w:rPrDefault>
     <w:pPrDefault/>
   </w:docDefaults>
-  <w:latentStyles w:defLockedState="0" w:defUIPriority="99" w:defSemiHidden="1" w:defUnhideWhenUsed="1" w:defQFormat="0" w:count="267">
-    <w:lsdException w:name="Normal" w:semiHidden="0" w:uiPriority="0" w:unhideWhenUsed="0" w:qFormat="1"/>
-    <w:lsdException w:name="heading 1" w:semiHidden="0" w:uiPriority="9" w:unhideWhenUsed="0" w:qFormat="1"/>
-    <w:lsdException w:name="heading 2" w:semiHidden="0" w:uiPriority="9" w:unhideWhenUsed="0" w:qFormat="1"/>
-    <w:lsdException w:name="heading 3" w:semiHidden="0" w:uiPriority="9" w:unhideWhenUsed="0" w:qFormat="1"/>
-    <w:lsdException w:name="heading 4" w:uiPriority="9" w:qFormat="1"/>
-    <w:lsdException w:name="heading 5" w:uiPriority="9" w:qFormat="1"/>
-    <w:lsdException w:name="heading 6" w:uiPriority="9" w:qFormat="1"/>
-    <w:lsdException w:name="heading 7" w:uiPriority="9" w:qFormat="1"/>
-    <w:lsdException w:name="heading 8" w:uiPriority="9" w:qFormat="1"/>
-    <w:lsdException w:name="heading 9" w:uiPriority="9" w:qFormat="1"/>
-    <w:lsdException w:name="index 1" w:uiPriority="0"/>
-    <w:lsdException w:name="toc 1" w:uiPriority="39"/>
-    <w:lsdException w:name="toc 2" w:uiPriority="39"/>
-    <w:lsdException w:name="toc 3" w:uiPriority="39"/>
-    <w:lsdException w:name="toc 4" w:uiPriority="39"/>
-    <w:lsdException w:name="toc 5" w:uiPriority="39"/>
-    <w:lsdException w:name="toc 6" w:uiPriority="39"/>
-    <w:lsdException w:name="toc 7" w:uiPriority="39"/>
-    <w:lsdException w:name="toc 8" w:uiPriority="39"/>
-    <w:lsdException w:name="toc 9" w:uiPriority="39"/>
-    <w:lsdException w:name="header" w:uiPriority="0"/>
-    <w:lsdException w:name="caption" w:uiPriority="35" w:qFormat="1"/>
-    <w:lsdException w:name="Title" w:semiHidden="0" w:uiPriority="10" w:unhideWhenUsed="0" w:qFormat="1"/>
-    <w:lsdException w:name="Default Paragraph Font" w:uiPriority="1"/>
-    <w:lsdException w:name="Subtitle" w:semiHidden="0" w:uiPriority="11" w:unhideWhenUsed="0" w:qFormat="1"/>
-    <w:lsdException w:name="Strong" w:semiHidden="0" w:uiPriority="22" w:unhideWhenUsed="0" w:qFormat="1"/>
-    <w:lsdException w:name="Emphasis" w:semiHidden="0" w:uiPriority="20" w:unhideWhenUsed="0" w:qFormat="1"/>
-    <w:lsdException w:name="Table List 7" w:uiPriority="0"/>
-    <w:lsdException w:name="Balloon Text" w:uiPriority="0"/>
-    <w:lsdException w:name="Table Grid" w:semiHidden="0" w:uiPriority="59" w:unhideWhenUsed="0"/>
-    <w:lsdException w:name="Placeholder Text" w:unhideWhenUsed="0"/>
-    <w:lsdException w:name="No Spacing" w:semiHidden="0" w:uiPriority="1" w:unhideWhenUsed="0" w:qFormat="1"/>
-    <w:lsdException w:name="Light Shading" w:semiHidden="0" w:uiPriority="60" w:unhideWhenUsed="0"/>
-    <w:lsdException w:name="Light List" w:semiHidden="0" w:uiPriority="61" w:unhideWhenUsed="0"/>
-    <w:lsdException w:name="Light Grid" w:semiHidden="0" w:uiPriority="62" w:unhideWhenUsed="0"/>
-    <w:lsdException w:name="Medium Shading 1" w:semiHidden="0" w:uiPriority="63" w:unhideWhenUsed="0"/>
-    <w:lsdException w:name="Medium Shading 2" w:semiHidden="0" w:uiPriority="64" w:unhideWhenUsed="0"/>
-    <w:lsdException w:name="Medium List 1" w:semiHidden="0" w:uiPriority="65" w:unhideWhenUsed="0"/>
-    <w:lsdException w:name="Medium List 2" w:semiHidden="0" w:uiPriority="66" w:unhideWhenUsed="0"/>
-    <w:lsdException w:name="Medium Grid 1" w:semiHidden="0" w:uiPriority="67" w:unhideWhenUsed="0"/>
-    <w:lsdException w:name="Medium Grid 2" w:semiHidden="0" w:uiPriority="68" w:unhideWhenUsed="0"/>
-    <w:lsdException w:name="Medium Grid 3" w:semiHidden="0" w:uiPriority="69" w:unhideWhenUsed="0"/>
-    <w:lsdException w:name="Dark List" w:semiHidden="0" w:uiPriority="70" w:unhideWhenUsed="0"/>
-    <w:lsdException w:name="Colorful Shading" w:semiHidden="0" w:uiPriority="71" w:unhideWhenUsed="0"/>
-    <w:lsdException w:name="Colorful List" w:semiHidden="0" w:uiPriority="72" w:unhideWhenUsed="0"/>
-    <w:lsdException w:name="Colorful Grid" w:semiHidden="0" w:uiPriority="73" w:unhideWhenUsed="0"/>
-    <w:lsdException w:name="Light Shading Accent 1" w:semiHidden="0" w:uiPriority="60" w:unhideWhenUsed="0"/>
-    <w:lsdException w:name="Light List Accent 1" w:semiHidden="0" w:uiPriority="61" w:unhideWhenUsed="0"/>
-    <w:lsdException w:name="Light Grid Accent 1" w:semiHidden="0" w:uiPriority="62" w:unhideWhenUsed="0"/>
-    <w:lsdException w:name="Medium Shading 1 Accent 1" w:semiHidden="0" w:uiPriority="63" w:unhideWhenUsed="0"/>
-    <w:lsdException w:name="Medium Shading 2 Accent 1" w:semiHidden="0" w:uiPriority="64" w:unhideWhenUsed="0"/>
-    <w:lsdException w:name="Medium List 1 Accent 1" w:semiHidden="0" w:uiPriority="65" w:unhideWhenUsed="0"/>
-    <w:lsdException w:name="Revision" w:unhideWhenUsed="0"/>
-    <w:lsdException w:name="List Paragraph" w:semiHidden="0" w:uiPriority="34" w:unhideWhenUsed="0" w:qFormat="1"/>
-    <w:lsdException w:name="Quote" w:semiHidden="0" w:uiPriority="29" w:unhideWhenUsed="0" w:qFormat="1"/>
-    <w:lsdException w:name="Intense Quote" w:semiHidden="0" w:uiPriority="30" w:unhideWhenUsed="0" w:qFormat="1"/>
-    <w:lsdException w:name="Medium List 2 Accent 1" w:semiHidden="0" w:uiPriority="66" w:unhideWhenUsed="0"/>
-    <w:lsdException w:name="Medium Grid 1 Accent 1" w:semiHidden="0" w:uiPriority="67" w:unhideWhenUsed="0"/>
-    <w:lsdException w:name="Medium Grid 2 Accent 1" w:semiHidden="0" w:uiPriority="68" w:unhideWhenUsed="0"/>
-    <w:lsdException w:name="Medium Grid 3 Accent 1" w:semiHidden="0" w:uiPriority="69" w:unhideWhenUsed="0"/>
-    <w:lsdException w:name="Dark List Accent 1" w:semiHidden="0" w:uiPriority="70" w:unhideWhenUsed="0"/>
-    <w:lsdException w:name="Colorful Shading Accent 1" w:semiHidden="0" w:uiPriority="71" w:unhideWhenUsed="0"/>
-    <w:lsdException w:name="Colorful List Accent 1" w:semiHidden="0" w:uiPriority="72" w:unhideWhenUsed="0"/>
-    <w:lsdException w:name="Colorful Grid Accent 1" w:semiHidden="0" w:uiPriority="73" w:unhideWhenUsed="0"/>
-    <w:lsdException w:name="Light Shading Accent 2" w:semiHidden="0" w:uiPriority="60" w:unhideWhenUsed="0"/>
-    <w:lsdException w:name="Light List Accent 2" w:semiHidden="0" w:uiPriority="61" w:unhideWhenUsed="0"/>
-    <w:lsdException w:name="Light Grid Accent 2" w:semiHidden="0" w:uiPriority="62" w:unhideWhenUsed="0"/>
-    <w:lsdException w:name="Medium Shading 1 Accent 2" w:semiHidden="0" w:uiPriority="63" w:unhideWhenUsed="0"/>
-    <w:lsdException w:name="Medium Shading 2 Accent 2" w:semiHidden="0" w:uiPriority="64" w:unhideWhenUsed="0"/>
-    <w:lsdException w:name="Medium List 1 Accent 2" w:semiHidden="0" w:uiPriority="65" w:unhideWhenUsed="0"/>
-    <w:lsdException w:name="Medium List 2 Accent 2" w:semiHidden="0" w:uiPriority="66" w:unhideWhenUsed="0"/>
-    <w:lsdException w:name="Medium Grid 1 Accent 2" w:semiHidden="0" w:uiPriority="67" w:unhideWhenUsed="0"/>
-    <w:lsdException w:name="Medium Grid 2 Accent 2" w:semiHidden="0" w:uiPriority="68" w:unhideWhenUsed="0"/>
-    <w:lsdException w:name="Medium Grid 3 Accent 2" w:semiHidden="0" w:uiPriority="69" w:unhideWhenUsed="0"/>
-    <w:lsdException w:name="Dark List Accent 2" w:semiHidden="0" w:uiPriority="70" w:unhideWhenUsed="0"/>
-    <w:lsdException w:name="Colorful Shading Accent 2" w:semiHidden="0" w:uiPriority="71" w:unhideWhenUsed="0"/>
-    <w:lsdException w:name="Colorful List Accent 2" w:semiHidden="0" w:uiPriority="72" w:unhideWhenUsed="0"/>
-    <w:lsdException w:name="Colorful Grid Accent 2" w:semiHidden="0" w:uiPriority="73" w:unhideWhenUsed="0"/>
-    <w:lsdException w:name="Light Shading Accent 3" w:semiHidden="0" w:uiPriority="60" w:unhideWhenUsed="0"/>
-    <w:lsdException w:name="Light List Accent 3" w:semiHidden="0" w:uiPriority="61" w:unhideWhenUsed="0"/>
-    <w:lsdException w:name="Light Grid Accent 3" w:semiHidden="0" w:uiPriority="62" w:unhideWhenUsed="0"/>
-    <w:lsdException w:name="Medium Shading 1 Accent 3" w:semiHidden="0" w:uiPriority="63" w:unhideWhenUsed="0"/>
-    <w:lsdException w:name="Medium Shading 2 Accent 3" w:semiHidden="0" w:uiPriority="64" w:unhideWhenUsed="0"/>
-    <w:lsdException w:name="Medium List 1 Accent 3" w:semiHidden="0" w:uiPriority="65" w:unhideWhenUsed="0"/>
-    <w:lsdException w:name="Medium List 2 Accent 3" w:semiHidden="0" w:uiPriority="66" w:unhideWhenUsed="0"/>
-    <w:lsdException w:name="Medium Grid 1 Accent 3" w:semiHidden="0" w:uiPriority="67" w:unhideWhenUsed="0"/>
-    <w:lsdException w:name="Medium Grid 2 Accent 3" w:semiHidden="0" w:uiPriority="68" w:unhideWhenUsed="0"/>
-    <w:lsdException w:name="Medium Grid 3 Accent 3" w:semiHidden="0" w:uiPriority="69" w:unhideWhenUsed="0"/>
-    <w:lsdException w:name="Dark List Accent 3" w:semiHidden="0" w:uiPriority="70" w:unhideWhenUsed="0"/>
-    <w:lsdException w:name="Colorful Shading Accent 3" w:semiHidden="0" w:uiPriority="71" w:unhideWhenUsed="0"/>
-    <w:lsdException w:name="Colorful List Accent 3" w:semiHidden="0" w:uiPriority="72" w:unhideWhenUsed="0"/>
-    <w:lsdException w:name="Colorful Grid Accent 3" w:semiHidden="0" w:uiPriority="73" w:unhideWhenUsed="0"/>
-    <w:lsdException w:name="Light Shading Accent 4" w:semiHidden="0" w:uiPriority="60" w:unhideWhenUsed="0"/>
-    <w:lsdException w:name="Light List Accent 4" w:semiHidden="0" w:uiPriority="61" w:unhideWhenUsed="0"/>
-    <w:lsdException w:name="Light Grid Accent 4" w:semiHidden="0" w:uiPriority="62" w:unhideWhenUsed="0"/>
-    <w:lsdException w:name="Medium Shading 1 Accent 4" w:semiHidden="0" w:uiPriority="63" w:unhideWhenUsed="0"/>
-    <w:lsdException w:name="Medium Shading 2 Accent 4" w:semiHidden="0" w:uiPriority="64" w:unhideWhenUsed="0"/>
-    <w:lsdException w:name="Medium List 1 Accent 4" w:semiHidden="0" w:uiPriority="65" w:unhideWhenUsed="0"/>
-    <w:lsdException w:name="Medium List 2 Accent 4" w:semiHidden="0" w:uiPriority="66" w:unhideWhenUsed="0"/>
-    <w:lsdException w:name="Medium Grid 1 Accent 4" w:semiHidden="0" w:uiPriority="67" w:unhideWhenUsed="0"/>
-    <w:lsdException w:name="Medium Grid 2 Accent 4" w:semiHidden="0" w:uiPriority="68" w:unhideWhenUsed="0"/>
-    <w:lsdException w:name="Medium Grid 3 Accent 4" w:semiHidden="0" w:uiPriority="69" w:unhideWhenUsed="0"/>
-    <w:lsdException w:name="Dark List Accent 4" w:semiHidden="0" w:uiPriority="70" w:unhideWhenUsed="0"/>
-    <w:lsdException w:name="Colorful Shading Accent 4" w:semiHidden="0" w:uiPriority="71" w:unhideWhenUsed="0"/>
-    <w:lsdException w:name="Colorful List Accent 4" w:semiHidden="0" w:uiPriority="72" w:unhideWhenUsed="0"/>
-    <w:lsdException w:name="Colorful Grid Accent 4" w:semiHidden="0" w:uiPriority="73" w:unhideWhenUsed="0"/>
-    <w:lsdException w:name="Light Shading Accent 5" w:semiHidden="0" w:uiPriority="60" w:unhideWhenUsed="0"/>
-    <w:lsdException w:name="Light List Accent 5" w:semiHidden="0" w:uiPriority="61" w:unhideWhenUsed="0"/>
-    <w:lsdException w:name="Light Grid Accent 5" w:semiHidden="0" w:uiPriority="62" w:unhideWhenUsed="0"/>
-    <w:lsdException w:name="Medium Shading 1 Accent 5" w:semiHidden="0" w:uiPriority="63" w:unhideWhenUsed="0"/>
-    <w:lsdException w:name="Medium Shading 2 Accent 5" w:semiHidden="0" w:uiPriority="64" w:unhideWhenUsed="0"/>
-    <w:lsdException w:name="Medium List 1 Accent 5" w:semiHidden="0" w:uiPriority="65" w:unhideWhenUsed="0"/>
-    <w:lsdException w:name="Medium List 2 Accent 5" w:semiHidden="0" w:uiPriority="66" w:unhideWhenUsed="0"/>
-    <w:lsdException w:name="Medium Grid 1 Accent 5" w:semiHidden="0" w:uiPriority="67" w:unhideWhenUsed="0"/>
-    <w:lsdException w:name="Medium Grid 2 Accent 5" w:semiHidden="0" w:uiPriority="68" w:unhideWhenUsed="0"/>
-    <w:lsdException w:name="Medium Grid 3 Accent 5" w:semiHidden="0" w:uiPriority="69" w:unhideWhenUsed="0"/>
-    <w:lsdException w:name="Dark List Accent 5" w:semiHidden="0" w:uiPriority="70" w:unhideWhenUsed="0"/>
-    <w:lsdException w:name="Colorful Shading Accent 5" w:semiHidden="0" w:uiPriority="71" w:unhideWhenUsed="0"/>
-    <w:lsdException w:name="Colorful List Accent 5" w:semiHidden="0" w:uiPriority="72" w:unhideWhenUsed="0"/>
-    <w:lsdException w:name="Colorful Grid Accent 5" w:semiHidden="0" w:uiPriority="73" w:unhideWhenUsed="0"/>
-    <w:lsdException w:name="Light Shading Accent 6" w:semiHidden="0" w:uiPriority="60" w:unhideWhenUsed="0"/>
-    <w:lsdException w:name="Light List Accent 6" w:semiHidden="0" w:uiPriority="61" w:unhideWhenUsed="0"/>
-    <w:lsdException w:name="Light Grid Accent 6" w:semiHidden="0" w:uiPriority="62" w:unhideWhenUsed="0"/>
-    <w:lsdException w:name="Medium Shading 1 Accent 6" w:semiHidden="0" w:uiPriority="63" w:unhideWhenUsed="0"/>
-    <w:lsdException w:name="Medium Shading 2 Accent 6" w:semiHidden="0" w:uiPriority="64" w:unhideWhenUsed="0"/>
-    <w:lsdException w:name="Medium List 1 Accent 6" w:semiHidden="0" w:uiPriority="65" w:unhideWhenUsed="0"/>
-    <w:lsdException w:name="Medium List 2 Accent 6" w:semiHidden="0" w:uiPriority="66" w:unhideWhenUsed="0"/>
-    <w:lsdException w:name="Medium Grid 1 Accent 6" w:semiHidden="0" w:uiPriority="67" w:unhideWhenUsed="0"/>
-    <w:lsdException w:name="Medium Grid 2 Accent 6" w:semiHidden="0" w:uiPriority="68" w:unhideWhenUsed="0"/>
-    <w:lsdException w:name="Medium Grid 3 Accent 6" w:semiHidden="0" w:uiPriority="69" w:unhideWhenUsed="0"/>
-    <w:lsdException w:name="Dark List Accent 6" w:semiHidden="0" w:uiPriority="70" w:unhideWhenUsed="0"/>
-    <w:lsdException w:name="Colorful Shading Accent 6" w:semiHidden="0" w:uiPriority="71" w:unhideWhenUsed="0"/>
-    <w:lsdException w:name="Colorful List Accent 6" w:semiHidden="0" w:uiPriority="72" w:unhideWhenUsed="0"/>
-    <w:lsdException w:name="Colorful Grid Accent 6" w:semiHidden="0" w:uiPriority="73" w:unhideWhenUsed="0"/>
-    <w:lsdException w:name="Subtle Emphasis" w:semiHidden="0" w:uiPriority="19" w:unhideWhenUsed="0" w:qFormat="1"/>
-    <w:lsdException w:name="Intense Emphasis" w:semiHidden="0" w:uiPriority="21" w:unhideWhenUsed="0" w:qFormat="1"/>
-    <w:lsdException w:name="Subtle Reference" w:semiHidden="0" w:uiPriority="31" w:unhideWhenUsed="0" w:qFormat="1"/>
-    <w:lsdException w:name="Intense Reference" w:semiHidden="0" w:uiPriority="32" w:unhideWhenUsed="0" w:qFormat="1"/>
-    <w:lsdException w:name="Book Title" w:semiHidden="0" w:uiPriority="33" w:unhideWhenUsed="0" w:qFormat="1"/>
-    <w:lsdException w:name="Bibliography" w:uiPriority="37"/>
-    <w:lsdException w:name="TOC Heading" w:uiPriority="39" w:qFormat="1"/>
-  </w:latentStyles>
-  <w:style w:type="paragraph" w:default="1" w:styleId="Normal">
-    <w:name w:val="Normal"/>
-    <w:qFormat/>
-    <w:rsid w:val="001117ED"/>
-    <w:pPr>
-      <w:spacing w:after="200" w:line="276" w:lineRule="auto"/>
-    </w:pPr>
-    <w:rPr>
-      <w:sz w:val="22"/>
-      <w:szCs w:val="22"/>
-      <w:lang w:bidi="en-US"/>
-    </w:rPr>
-  </w:style>
-  <w:style w:type="paragraph" w:styleId="Heading1">
-    <w:name w:val="heading 1"/>
-    <w:basedOn w:val="Normal"/>
-    <w:next w:val="Normal"/>
-    <w:link w:val="Heading1Char"/>
-    <w:uiPriority w:val="9"/>
-    <w:qFormat/>
-    <w:rsid w:val="001117ED"/>
-    <w:pPr>
-      <w:keepNext/>
-      <w:keepLines/>
-      <w:spacing w:before="480" w:after="0"/>
-      <w:outlineLvl w:val="0"/>
-    </w:pPr>
-    <w:rPr>
-      <w:rFonts w:ascii="Cambria" w:hAnsi="Cambria"/>
-      <w:b/>
-      <w:bCs/>
-      <w:color w:val="365F91"/>
-      <w:sz w:val="28"/>
-      <w:szCs w:val="28"/>
-    </w:rPr>
-  </w:style>
-  <w:style w:type="paragraph" w:styleId="Heading2">
-    <w:name w:val="heading 2"/>
-    <w:basedOn w:val="Normal"/>
-    <w:next w:val="Normal"/>
-    <w:link w:val="Heading2Char"/>
-    <w:uiPriority w:val="9"/>
-    <w:unhideWhenUsed/>
-    <w:qFormat/>
-    <w:rsid w:val="001117ED"/>
-    <w:pPr>
-      <w:keepNext/>
-      <w:keepLines/>
-      <w:spacing w:before="200" w:after="0"/>
-      <w:outlineLvl w:val="1"/>
-    </w:pPr>
-    <w:rPr>
-      <w:rFonts w:ascii="Cambria" w:hAnsi="Cambria"/>
-      <w:b/>
-      <w:bCs/>
-      <w:color w:val="4F81BD"/>
-      <w:sz w:val="26"/>
-      <w:szCs w:val="26"/>
-    </w:rPr>
-  </w:style>
-  <w:style w:type="paragraph" w:styleId="Heading3">
-    <w:name w:val="heading 3"/>
-    <w:basedOn w:val="Normal"/>
-    <w:next w:val="Normal"/>
-    <w:link w:val="Heading3Char"/>
-    <w:uiPriority w:val="9"/>
-    <w:unhideWhenUsed/>
-    <w:qFormat/>
-    <w:rsid w:val="001117ED"/>
-    <w:pPr>
-      <w:keepNext/>
-      <w:keepLines/>
-      <w:spacing w:before="200" w:after="0"/>
-      <w:outlineLvl w:val="2"/>
-    </w:pPr>
-    <w:rPr>
-      <w:rFonts w:ascii="Cambria" w:hAnsi="Cambria"/>
-      <w:b/>
-      <w:bCs/>
-      <w:color w:val="4F81BD"/>
-    </w:rPr>
-  </w:style>
-  <w:style w:type="paragraph" w:styleId="Heading4">
-    <w:name w:val="heading 4"/>
-    <w:basedOn w:val="Normal"/>
-    <w:next w:val="Normal"/>
-    <w:link w:val="Heading4Char"/>
-    <w:uiPriority w:val="9"/>
-    <w:semiHidden/>
-    <w:unhideWhenUsed/>
-    <w:qFormat/>
-    <w:rsid w:val="001117ED"/>
-    <w:pPr>
-      <w:keepNext/>
-      <w:keepLines/>
-      <w:spacing w:before="200" w:after="0"/>
-      <w:outlineLvl w:val="3"/>
-    </w:pPr>
-    <w:rPr>
-      <w:rFonts w:ascii="Cambria" w:hAnsi="Cambria"/>
-      <w:b/>
-      <w:bCs/>
-      <w:i/>
-      <w:iCs/>
-      <w:color w:val="4F81BD"/>
-    </w:rPr>
-  </w:style>
-  <w:style w:type="paragraph" w:styleId="Heading5">
-    <w:name w:val="heading 5"/>
-    <w:basedOn w:val="Normal"/>
-    <w:next w:val="Normal"/>
-    <w:link w:val="Heading5Char"/>
-    <w:uiPriority w:val="9"/>
-    <w:semiHidden/>
-    <w:unhideWhenUsed/>
-    <w:qFormat/>
-    <w:rsid w:val="001117ED"/>
-    <w:pPr>
-      <w:keepNext/>
-      <w:keepLines/>
-      <w:spacing w:before="200" w:after="0"/>
-      <w:outlineLvl w:val="4"/>
-    </w:pPr>
-    <w:rPr>
-      <w:rFonts w:ascii="Cambria" w:hAnsi="Cambria"/>
-      <w:color w:val="243F60"/>
-    </w:rPr>
-  </w:style>
-  <w:style w:type="paragraph" w:styleId="Heading6">
-    <w:name w:val="heading 6"/>
-    <w:basedOn w:val="Normal"/>
-    <w:next w:val="Normal"/>
-    <w:link w:val="Heading6Char"/>
-    <w:uiPriority w:val="9"/>
-    <w:semiHidden/>
-    <w:unhideWhenUsed/>
-    <w:qFormat/>
-    <w:rsid w:val="001117ED"/>
-    <w:pPr>
-      <w:keepNext/>
-      <w:keepLines/>
-      <w:spacing w:before="200" w:after="0"/>
-      <w:outlineLvl w:val="5"/>
-    </w:pPr>
-    <w:rPr>
-      <w:rFonts w:ascii="Cambria" w:hAnsi="Cambria"/>
-      <w:i/>
-      <w:iCs/>
-      <w:color w:val="243F60"/>
-    </w:rPr>
-  </w:style>
-  <w:style w:type="paragraph" w:styleId="Heading7">
-    <w:name w:val="heading 7"/>
-    <w:basedOn w:val="Normal"/>
-    <w:next w:val="Normal"/>
-    <w:link w:val="Heading7Char"/>
-    <w:uiPriority w:val="9"/>
-    <w:semiHidden/>
-    <w:unhideWhenUsed/>
-    <w:qFormat/>
-    <w:rsid w:val="001117ED"/>
-    <w:pPr>
-      <w:keepNext/>
-      <w:keepLines/>
-      <w:spacing w:before="200" w:after="0"/>
-      <w:outlineLvl w:val="6"/>
-    </w:pPr>
-    <w:rPr>
-      <w:rFonts w:ascii="Cambria" w:hAnsi="Cambria"/>
-      <w:i/>
-      <w:iCs/>
-      <w:color w:val="404040"/>
-    </w:rPr>
-  </w:style>
-  <w:style w:type="paragraph" w:styleId="Heading8">
-    <w:name w:val="heading 8"/>
-    <w:basedOn w:val="Normal"/>
-    <w:next w:val="Normal"/>
-    <w:link w:val="Heading8Char"/>
-    <w:uiPriority w:val="9"/>
-    <w:semiHidden/>
-    <w:unhideWhenUsed/>
-    <w:qFormat/>
-    <w:rsid w:val="001117ED"/>
-    <w:pPr>
-      <w:keepNext/>
-      <w:keepLines/>
-      <w:spacing w:before="200" w:after="0"/>
-      <w:outlineLvl w:val="7"/>
-    </w:pPr>
-    <w:rPr>
-      <w:rFonts w:ascii="Cambria" w:hAnsi="Cambria"/>
-      <w:color w:val="4F81BD"/>
-      <w:sz w:val="20"/>
-      <w:szCs w:val="20"/>
-    </w:rPr>
-  </w:style>
-  <w:style w:type="paragraph" w:styleId="Heading9">
-    <w:name w:val="heading 9"/>
-    <w:basedOn w:val="Normal"/>
-    <w:next w:val="Normal"/>
-    <w:link w:val="Heading9Char"/>
-    <w:uiPriority w:val="9"/>
-    <w:semiHidden/>
-    <w:unhideWhenUsed/>
-    <w:qFormat/>
-    <w:rsid w:val="001117ED"/>
-    <w:pPr>
-      <w:keepNext/>
-      <w:keepLines/>
-      <w:spacing w:before="200" w:after="0"/>
-      <w:outlineLvl w:val="8"/>
-    </w:pPr>
-    <w:rPr>
-      <w:rFonts w:ascii="Cambria" w:hAnsi="Cambria"/>
-      <w:i/>
-      <w:iCs/>
-      <w:color w:val="404040"/>
-      <w:sz w:val="20"/>
-      <w:szCs w:val="20"/>
-    </w:rPr>
-  </w:style>
-  <w:style w:type="character" w:default="1" w:styleId="DefaultParagraphFont">
-    <w:name w:val="Default Paragraph Font"/>
-    <w:uiPriority w:val="1"/>
-    <w:semiHidden/>
-    <w:unhideWhenUsed/>
-  </w:style>
-  <w:style w:type="table" w:default="1" w:styleId="TableNormal">
-    <w:name w:val="Normal Table"/>
-    <w:uiPriority w:val="99"/>
-    <w:semiHidden/>
-    <w:unhideWhenUsed/>
-    <w:qFormat/>
-    <w:tblPr>
-      <w:tblInd w:w="0" w:type="dxa"/>
-      <w:tblCellMar>
-        <w:top w:w="0" w:type="dxa"/>
-        <w:left w:w="108" w:type="dxa"/>
-        <w:bottom w:w="0" w:type="dxa"/>
-        <w:right w:w="108" w:type="dxa"/>
-      </w:tblCellMar>
-    </w:tblPr>
-  </w:style>
-  <w:style w:type="numbering" w:default="1" w:styleId="NoList">
-    <w:name w:val="No List"/>
-    <w:uiPriority w:val="99"/>
-    <w:semiHidden/>
-    <w:unhideWhenUsed/>
-  </w:style>
-  <w:style w:type="paragraph" w:styleId="Index1">
-    <w:name w:val="index 1"/>
-    <w:basedOn w:val="Normal"/>
-    <w:next w:val="Normal"/>
-    <w:autoRedefine/>
-    <w:semiHidden/>
-    <w:rsid w:val="00B23694"/>
-    <w:pPr>
-      <w:numPr>
-        <w:numId w:val="1"/>
-      </w:numPr>
-      <w:spacing w:after="60"/>
-      <w:ind w:right="-117"/>
-    </w:pPr>
-  </w:style>
-  <w:style w:type="paragraph" w:customStyle="1" w:styleId="Blocklabel">
-    <w:name w:val="Block label"/>
-    <w:basedOn w:val="Normal"/>
-    <w:next w:val="Normal"/>
-    <w:rsid w:val="00B23694"/>
-    <w:pPr>
-      <w:keepNext/>
-    </w:pPr>
-    <w:rPr>
-      <w:b/>
-    </w:rPr>
-  </w:style>
-  <w:style w:type="paragraph" w:styleId="Header">
-    <w:name w:val="header"/>
-    <w:basedOn w:val="Normal"/>
-    <w:link w:val="HeaderChar"/>
-    <w:semiHidden/>
-    <w:rsid w:val="00B23694"/>
-    <w:pPr>
-      <w:tabs>
-        <w:tab w:val="center" w:pos="4320"/>
-        <w:tab w:val="right" w:pos="8640"/>
-      </w:tabs>
-    </w:pPr>
-  </w:style>
-  <w:style w:type="paragraph" w:styleId="Footer">
-    <w:name w:val="footer"/>
-    <w:basedOn w:val="Normal"/>
-    <w:semiHidden/>
-    <w:rsid w:val="00B23694"/>
-    <w:pPr>
-      <w:tabs>
-        <w:tab w:val="center" w:pos="4320"/>
-        <w:tab w:val="right" w:pos="8640"/>
-      </w:tabs>
-    </w:pPr>
-  </w:style>
-  <w:style w:type="paragraph" w:styleId="BodyTextIndent">
-    <w:name w:val="Body Text Indent"/>
-    <w:basedOn w:val="Normal"/>
-    <w:semiHidden/>
-    <w:rsid w:val="00B23694"/>
-    <w:pPr>
-      <w:numPr>
-        <w:ilvl w:val="12"/>
-      </w:numPr>
-      <w:tabs>
-        <w:tab w:val="left" w:pos="346"/>
-      </w:tabs>
-      <w:spacing w:after="60"/>
-      <w:ind w:left="432"/>
-    </w:pPr>
-  </w:style>
-  <w:style w:type="paragraph" w:styleId="BodyTextIndent2">
-    <w:name w:val="Body Text Indent 2"/>
-    <w:basedOn w:val="Normal"/>
-    <w:semiHidden/>
-    <w:rsid w:val="00B23694"/>
-    <w:pPr>
-      <w:numPr>
-        <w:ilvl w:val="12"/>
-      </w:numPr>
-      <w:spacing w:after="60"/>
-      <w:ind w:left="450"/>
-    </w:pPr>
-  </w:style>
-  <w:style w:type="paragraph" w:styleId="DocumentMap">
-    <w:name w:val="Document Map"/>
-    <w:basedOn w:val="Normal"/>
-    <w:semiHidden/>
-    <w:rsid w:val="00B23694"/>
-    <w:pPr>
-      <w:shd w:val="clear" w:color="auto" w:fill="000080"/>
-    </w:pPr>
-    <w:rPr>
-      <w:rFonts w:ascii="Tahoma" w:hAnsi="Tahoma"/>
-    </w:rPr>
-  </w:style>
-  <w:style w:type="character" w:styleId="PageNumber">
-    <w:name w:val="page number"/>
-    <w:basedOn w:val="DefaultParagraphFont"/>
-    <w:semiHidden/>
-    <w:rsid w:val="00B23694"/>
-  </w:style>
-  <w:style w:type="paragraph" w:customStyle="1" w:styleId="Bullet">
-    <w:name w:val="Bullet"/>
-    <w:basedOn w:val="Normal"/>
-    <w:rsid w:val="00B23694"/>
-    <w:pPr>
-      <w:tabs>
-        <w:tab w:val="left" w:pos="720"/>
-      </w:tabs>
-      <w:spacing w:before="60" w:after="60"/>
-      <w:ind w:left="720" w:hanging="360"/>
-    </w:pPr>
-  </w:style>
-  <w:style w:type="character" w:styleId="FollowedHyperlink">
-    <w:name w:val="FollowedHyperlink"/>
-    <w:semiHidden/>
-    <w:rsid w:val="00B23694"/>
-    <w:rPr>
-      <w:color w:val="800080"/>
-      <w:u w:val="single"/>
-    </w:rPr>
-  </w:style>
-  <w:style w:type="character" w:styleId="Hyperlink">
-    <w:name w:val="Hyperlink"/>
-    <w:uiPriority w:val="99"/>
-    <w:rsid w:val="00B23694"/>
-    <w:rPr>
-      <w:color w:val="0000FF"/>
-      <w:u w:val="single"/>
-    </w:rPr>
-  </w:style>
-  <w:style w:type="paragraph" w:customStyle="1" w:styleId="StepText">
-    <w:name w:val="Step Text"/>
-    <w:basedOn w:val="Normal"/>
-    <w:rsid w:val="00B23694"/>
-    <w:pPr>
-      <w:ind w:left="360"/>
-    </w:pPr>
-  </w:style>
-  <w:style w:type="paragraph" w:styleId="BalloonText">
-    <w:name w:val="Balloon Text"/>
-    <w:basedOn w:val="Normal"/>
-    <w:semiHidden/>
-    <w:rsid w:val="00B23694"/>
-    <w:rPr>
-      <w:rFonts w:ascii="Tahoma" w:hAnsi="Tahoma" w:cs="Tahoma"/>
-      <w:sz w:val="16"/>
-      <w:szCs w:val="16"/>
-    </w:rPr>
-  </w:style>
-  <w:style w:type="character" w:customStyle="1" w:styleId="Heading1Char">
-    <w:name w:val="Heading 1 Char"/>
-    <w:link w:val="Heading1"/>
-    <w:uiPriority w:val="9"/>
-    <w:rsid w:val="001117ED"/>
-    <w:rPr>
-      <w:rFonts w:ascii="Cambria" w:eastAsia="Times New Roman" w:hAnsi="Cambria" w:cs="Times New Roman"/>
-      <w:b/>
-      <w:bCs/>
-      <w:color w:val="365F91"/>
-      <w:sz w:val="28"/>
-      <w:szCs w:val="28"/>
-    </w:rPr>
-  </w:style>
-  <w:style w:type="character" w:customStyle="1" w:styleId="Heading2Char">
-    <w:name w:val="Heading 2 Char"/>
-    <w:link w:val="Heading2"/>
-    <w:uiPriority w:val="9"/>
-    <w:rsid w:val="001117ED"/>
-    <w:rPr>
-      <w:rFonts w:ascii="Cambria" w:eastAsia="Times New Roman" w:hAnsi="Cambria" w:cs="Times New Roman"/>
-      <w:b/>
-      <w:bCs/>
-      <w:color w:val="4F81BD"/>
-      <w:sz w:val="26"/>
-      <w:szCs w:val="26"/>
-    </w:rPr>
-  </w:style>
-  <w:style w:type="character" w:customStyle="1" w:styleId="Heading3Char">
-    <w:name w:val="Heading 3 Char"/>
-    <w:link w:val="Heading3"/>
-    <w:uiPriority w:val="9"/>
-    <w:rsid w:val="001117ED"/>
-    <w:rPr>
-      <w:rFonts w:ascii="Cambria" w:eastAsia="Times New Roman" w:hAnsi="Cambria" w:cs="Times New Roman"/>
-      <w:b/>
-      <w:bCs/>
-      <w:color w:val="4F81BD"/>
-    </w:rPr>
-  </w:style>
-  <w:style w:type="character" w:customStyle="1" w:styleId="Heading4Char">
-    <w:name w:val="Heading 4 Char"/>
-    <w:link w:val="Heading4"/>
-    <w:uiPriority w:val="9"/>
-    <w:rsid w:val="001117ED"/>
-    <w:rPr>
-      <w:rFonts w:ascii="Cambria" w:eastAsia="Times New Roman" w:hAnsi="Cambria" w:cs="Times New Roman"/>
-      <w:b/>
-      <w:bCs/>
-      <w:i/>
-      <w:iCs/>
-      <w:color w:val="4F81BD"/>
-    </w:rPr>
-  </w:style>
-  <w:style w:type="character" w:customStyle="1" w:styleId="Heading5Char">
-    <w:name w:val="Heading 5 Char"/>
-    <w:link w:val="Heading5"/>
-    <w:uiPriority w:val="9"/>
-    <w:rsid w:val="001117ED"/>
-    <w:rPr>
-      <w:rFonts w:ascii="Cambria" w:eastAsia="Times New Roman" w:hAnsi="Cambria" w:cs="Times New Roman"/>
-      <w:color w:val="243F60"/>
-    </w:rPr>
-  </w:style>
-  <w:style w:type="character" w:customStyle="1" w:styleId="Heading6Char">
-    <w:name w:val="Heading 6 Char"/>
-    <w:link w:val="Heading6"/>
-    <w:uiPriority w:val="9"/>
-    <w:rsid w:val="001117ED"/>
-    <w:rPr>
-      <w:rFonts w:ascii="Cambria" w:eastAsia="Times New Roman" w:hAnsi="Cambria" w:cs="Times New Roman"/>
-      <w:i/>
-      <w:iCs/>
-      <w:color w:val="243F60"/>
-    </w:rPr>
-  </w:style>
-  <w:style w:type="character" w:customStyle="1" w:styleId="Heading7Char">
-    <w:name w:val="Heading 7 Char"/>
-    <w:link w:val="Heading7"/>
-    <w:uiPriority w:val="9"/>
-    <w:rsid w:val="001117ED"/>
-    <w:rPr>
-      <w:rFonts w:ascii="Cambria" w:eastAsia="Times New Roman" w:hAnsi="Cambria" w:cs="Times New Roman"/>
-      <w:i/>
-      <w:iCs/>
-      <w:color w:val="404040"/>
-    </w:rPr>
-  </w:style>
-  <w:style w:type="character" w:customStyle="1" w:styleId="Heading8Char">
-    <w:name w:val="Heading 8 Char"/>
-    <w:link w:val="Heading8"/>
-    <w:uiPriority w:val="9"/>
-    <w:rsid w:val="001117ED"/>
-    <w:rPr>
-      <w:rFonts w:ascii="Cambria" w:eastAsia="Times New Roman" w:hAnsi="Cambria" w:cs="Times New Roman"/>
-      <w:color w:val="4F81BD"/>
-      <w:sz w:val="20"/>
-      <w:szCs w:val="20"/>
-    </w:rPr>
-  </w:style>
-  <w:style w:type="character" w:customStyle="1" w:styleId="Heading9Char">
-    <w:name w:val="Heading 9 Char"/>
-    <w:link w:val="Heading9"/>
-    <w:uiPriority w:val="9"/>
-    <w:rsid w:val="001117ED"/>
-    <w:rPr>
-      <w:rFonts w:ascii="Cambria" w:eastAsia="Times New Roman" w:hAnsi="Cambria" w:cs="Times New Roman"/>
-      <w:i/>
-      <w:iCs/>
-      <w:color w:val="404040"/>
-      <w:sz w:val="20"/>
-      <w:szCs w:val="20"/>
-    </w:rPr>
-  </w:style>
-  <w:style w:type="paragraph" w:styleId="Caption">
-    <w:name w:val="caption"/>
-    <w:basedOn w:val="Normal"/>
-    <w:next w:val="Normal"/>
-    <w:uiPriority w:val="35"/>
-    <w:semiHidden/>
-    <w:unhideWhenUsed/>
-    <w:qFormat/>
-    <w:rsid w:val="001117ED"/>
-    <w:pPr>
-      <w:spacing w:line="240" w:lineRule="auto"/>
-    </w:pPr>
-    <w:rPr>
-      <w:b/>
-      <w:bCs/>
-      <w:color w:val="4F81BD"/>
-      <w:sz w:val="18"/>
-      <w:szCs w:val="18"/>
-    </w:rPr>
-  </w:style>
-  <w:style w:type="paragraph" w:styleId="Title">
-    <w:name w:val="Title"/>
-    <w:basedOn w:val="Normal"/>
-    <w:next w:val="Normal"/>
-    <w:link w:val="TitleChar"/>
-    <w:uiPriority w:val="10"/>
-    <w:qFormat/>
-    <w:rsid w:val="001117ED"/>
-    <w:pPr>
-      <w:pBdr>
-        <w:bottom w:val="single" w:sz="8" w:space="4" w:color="4F81BD"/>
-      </w:pBdr>
-      <w:spacing w:after="300" w:line="240" w:lineRule="auto"/>
-      <w:contextualSpacing/>
-    </w:pPr>
-    <w:rPr>
-      <w:rFonts w:ascii="Cambria" w:hAnsi="Cambria"/>
-      <w:color w:val="17365D"/>
-      <w:spacing w:val="5"/>
-      <w:kern w:val="28"/>
-      <w:sz w:val="52"/>
-      <w:szCs w:val="52"/>
-    </w:rPr>
-  </w:style>
-  <w:style w:type="character" w:customStyle="1" w:styleId="TitleChar">
-    <w:name w:val="Title Char"/>
-    <w:link w:val="Title"/>
-    <w:uiPriority w:val="10"/>
-    <w:rsid w:val="001117ED"/>
-    <w:rPr>
-      <w:rFonts w:ascii="Cambria" w:eastAsia="Times New Roman" w:hAnsi="Cambria" w:cs="Times New Roman"/>
-      <w:color w:val="17365D"/>
-      <w:spacing w:val="5"/>
-      <w:kern w:val="28"/>
-      <w:sz w:val="52"/>
-      <w:szCs w:val="52"/>
-    </w:rPr>
-  </w:style>
-  <w:style w:type="paragraph" w:styleId="Subtitle">
-    <w:name w:val="Subtitle"/>
-    <w:basedOn w:val="Normal"/>
-    <w:next w:val="Normal"/>
-    <w:link w:val="SubtitleChar"/>
-    <w:uiPriority w:val="11"/>
-    <w:qFormat/>
-    <w:rsid w:val="001117ED"/>
-    <w:pPr>
-      <w:numPr>
-        <w:ilvl w:val="1"/>
-      </w:numPr>
-    </w:pPr>
-    <w:rPr>
-      <w:rFonts w:ascii="Cambria" w:hAnsi="Cambria"/>
-      <w:i/>
-      <w:iCs/>
-      <w:color w:val="4F81BD"/>
-      <w:spacing w:val="15"/>
-      <w:sz w:val="24"/>
-      <w:szCs w:val="24"/>
-    </w:rPr>
-  </w:style>
-  <w:style w:type="character" w:customStyle="1" w:styleId="SubtitleChar">
-    <w:name w:val="Subtitle Char"/>
-    <w:link w:val="Subtitle"/>
-    <w:uiPriority w:val="11"/>
-    <w:rsid w:val="001117ED"/>
-    <w:rPr>
-      <w:rFonts w:ascii="Cambria" w:eastAsia="Times New Roman" w:hAnsi="Cambria" w:cs="Times New Roman"/>
-      <w:i/>
-      <w:iCs/>
-      <w:color w:val="4F81BD"/>
-      <w:spacing w:val="15"/>
-      <w:sz w:val="24"/>
-      <w:szCs w:val="24"/>
-    </w:rPr>
-  </w:style>
-  <w:style w:type="character" w:styleId="Strong">
-    <w:name w:val="Strong"/>
-    <w:uiPriority w:val="22"/>
-    <w:qFormat/>
-    <w:rsid w:val="001117ED"/>
-    <w:rPr>
-      <w:b/>
-      <w:bCs/>
-    </w:rPr>
-  </w:style>
-  <w:style w:type="character" w:styleId="Emphasis">
-    <w:name w:val="Emphasis"/>
-    <w:uiPriority w:val="20"/>
-    <w:qFormat/>
-    <w:rsid w:val="001117ED"/>
-    <w:rPr>
-      <w:i/>
-      <w:iCs/>
-    </w:rPr>
-  </w:style>
-  <w:style w:type="paragraph" w:styleId="NoSpacing">
-    <w:name w:val="No Spacing"/>
-    <w:link w:val="NoSpacingChar"/>
-    <w:uiPriority w:val="1"/>
-    <w:qFormat/>
-    <w:rsid w:val="001117ED"/>
-    <w:rPr>
-      <w:sz w:val="22"/>
-      <w:szCs w:val="22"/>
-      <w:lang w:bidi="en-US"/>
-    </w:rPr>
-  </w:style>
-  <w:style w:type="paragraph" w:styleId="ListParagraph">
-    <w:name w:val="List Paragraph"/>
-    <w:basedOn w:val="Normal"/>
-    <w:uiPriority w:val="34"/>
-    <w:qFormat/>
-    <w:rsid w:val="001117ED"/>
-    <w:pPr>
-      <w:ind w:left="720"/>
-      <w:contextualSpacing/>
-    </w:pPr>
-  </w:style>
-  <w:style w:type="paragraph" w:styleId="Quote">
-    <w:name w:val="Quote"/>
-    <w:basedOn w:val="Normal"/>
-    <w:next w:val="Normal"/>
-    <w:link w:val="QuoteChar"/>
-    <w:uiPriority w:val="29"/>
-    <w:qFormat/>
-    <w:rsid w:val="001117ED"/>
-    <w:rPr>
-      <w:i/>
-      <w:iCs/>
-      <w:color w:val="000000"/>
-    </w:rPr>
-  </w:style>
-  <w:style w:type="character" w:customStyle="1" w:styleId="QuoteChar">
-    <w:name w:val="Quote Char"/>
-    <w:link w:val="Quote"/>
-    <w:uiPriority w:val="29"/>
-    <w:rsid w:val="001117ED"/>
-    <w:rPr>
-      <w:i/>
-      <w:iCs/>
-      <w:color w:val="000000"/>
-    </w:rPr>
-  </w:style>
-  <w:style w:type="paragraph" w:styleId="IntenseQuote">
-    <w:name w:val="Intense Quote"/>
-    <w:basedOn w:val="Normal"/>
-    <w:next w:val="Normal"/>
-    <w:link w:val="IntenseQuoteChar"/>
-    <w:uiPriority w:val="30"/>
-    <w:qFormat/>
-    <w:rsid w:val="001117ED"/>
-    <w:pPr>
-      <w:pBdr>
-        <w:bottom w:val="single" w:sz="4" w:space="4" w:color="4F81BD"/>
-      </w:pBdr>
-      <w:spacing w:before="200" w:after="280"/>
-      <w:ind w:left="936" w:right="936"/>
-    </w:pPr>
-    <w:rPr>
-      <w:b/>
-      <w:bCs/>
-      <w:i/>
-      <w:iCs/>
-      <w:color w:val="4F81BD"/>
-    </w:rPr>
-  </w:style>
-  <w:style w:type="character" w:customStyle="1" w:styleId="IntenseQuoteChar">
-    <w:name w:val="Intense Quote Char"/>
-    <w:link w:val="IntenseQuote"/>
-    <w:uiPriority w:val="30"/>
-    <w:rsid w:val="001117ED"/>
-    <w:rPr>
-      <w:b/>
-      <w:bCs/>
-      <w:i/>
-      <w:iCs/>
-      <w:color w:val="4F81BD"/>
-    </w:rPr>
-  </w:style>
-  <w:style w:type="character" w:styleId="SubtleEmphasis">
-    <w:name w:val="Subtle Emphasis"/>
-    <w:uiPriority w:val="19"/>
-    <w:qFormat/>
-    <w:rsid w:val="001117ED"/>
-    <w:rPr>
-      <w:i/>
-      <w:iCs/>
-      <w:color w:val="808080"/>
-    </w:rPr>
-  </w:style>
-  <w:style w:type="character" w:styleId="IntenseEmphasis">
-    <w:name w:val="Intense Emphasis"/>
-    <w:uiPriority w:val="21"/>
-    <w:qFormat/>
-    <w:rsid w:val="001117ED"/>
-    <w:rPr>
-      <w:b/>
-      <w:bCs/>
-      <w:i/>
-      <w:iCs/>
-      <w:color w:val="4F81BD"/>
-    </w:rPr>
-  </w:style>
-  <w:style w:type="character" w:styleId="SubtleReference">
-    <w:name w:val="Subtle Reference"/>
-    <w:uiPriority w:val="31"/>
-    <w:qFormat/>
-    <w:rsid w:val="001117ED"/>
-    <w:rPr>
-      <w:smallCaps/>
-      <w:color w:val="C0504D"/>
-      <w:u w:val="single"/>
-    </w:rPr>
-  </w:style>
-  <w:style w:type="character" w:styleId="IntenseReference">
-    <w:name w:val="Intense Reference"/>
-    <w:uiPriority w:val="32"/>
-    <w:qFormat/>
-    <w:rsid w:val="001117ED"/>
-    <w:rPr>
-      <w:b/>
-      <w:bCs/>
-      <w:smallCaps/>
-      <w:color w:val="C0504D"/>
-      <w:spacing w:val="5"/>
-      <w:u w:val="single"/>
-    </w:rPr>
-  </w:style>
-  <w:style w:type="character" w:styleId="BookTitle">
-    <w:name w:val="Book Title"/>
-    <w:uiPriority w:val="33"/>
-    <w:qFormat/>
-    <w:rsid w:val="001117ED"/>
-    <w:rPr>
-      <w:b/>
-      <w:bCs/>
-      <w:smallCaps/>
-      <w:spacing w:val="5"/>
-    </w:rPr>
-  </w:style>
-  <w:style w:type="paragraph" w:styleId="TOCHeading">
-    <w:name w:val="TOC Heading"/>
-    <w:basedOn w:val="Heading1"/>
-    <w:next w:val="Normal"/>
-    <w:uiPriority w:val="39"/>
-    <w:semiHidden/>
-    <w:unhideWhenUsed/>
-    <w:qFormat/>
-    <w:rsid w:val="001117ED"/>
-    <w:pPr>
-      <w:outlineLvl w:val="9"/>
-    </w:pPr>
-  </w:style>
-  <w:style w:type="character" w:customStyle="1" w:styleId="HeaderChar">
-    <w:name w:val="Header Char"/>
-    <w:link w:val="Header"/>
-    <w:semiHidden/>
-    <w:rsid w:val="00D06F22"/>
-    <w:rPr>
-      <w:sz w:val="22"/>
-      <w:szCs w:val="22"/>
-      <w:lang w:bidi="en-US"/>
-    </w:rPr>
-  </w:style>
-  <w:style w:type="character" w:styleId="CommentReference">
-    <w:name w:val="annotation reference"/>
-    <w:uiPriority w:val="99"/>
-    <w:semiHidden/>
-    <w:unhideWhenUsed/>
-    <w:rsid w:val="004A2ED1"/>
-    <w:rPr>
-      <w:sz w:val="16"/>
-      <w:szCs w:val="16"/>
-    </w:rPr>
-  </w:style>
-  <w:style w:type="paragraph" w:styleId="CommentText">
-    <w:name w:val="annotation text"/>
-    <w:basedOn w:val="Normal"/>
-    <w:link w:val="CommentTextChar"/>
-    <w:uiPriority w:val="99"/>
-    <w:semiHidden/>
-    <w:unhideWhenUsed/>
-    <w:rsid w:val="004A2ED1"/>
-    <w:rPr>
-      <w:sz w:val="20"/>
-      <w:szCs w:val="20"/>
-    </w:rPr>
-  </w:style>
-  <w:style w:type="character" w:customStyle="1" w:styleId="CommentTextChar">
-    <w:name w:val="Comment Text Char"/>
-    <w:link w:val="CommentText"/>
-    <w:uiPriority w:val="99"/>
-    <w:semiHidden/>
-    <w:rsid w:val="004A2ED1"/>
-    <w:rPr>
-      <w:lang w:bidi="en-US"/>
-    </w:rPr>
-  </w:style>
-  <w:style w:type="paragraph" w:styleId="CommentSubject">
-    <w:name w:val="annotation subject"/>
-    <w:basedOn w:val="CommentText"/>
-    <w:next w:val="CommentText"/>
-    <w:link w:val="CommentSubjectChar"/>
-    <w:uiPriority w:val="99"/>
-    <w:semiHidden/>
-    <w:unhideWhenUsed/>
-    <w:rsid w:val="004A2ED1"/>
-    <w:rPr>
-      <w:b/>
-      <w:bCs/>
-    </w:rPr>
-  </w:style>
-  <w:style w:type="character" w:customStyle="1" w:styleId="CommentSubjectChar">
-    <w:name w:val="Comment Subject Char"/>
-    <w:link w:val="CommentSubject"/>
-    <w:uiPriority w:val="99"/>
-    <w:semiHidden/>
-    <w:rsid w:val="004A2ED1"/>
-    <w:rPr>
-      <w:b/>
-      <w:bCs/>
-      <w:lang w:bidi="en-US"/>
-    </w:rPr>
-  </w:style>
-  <w:style w:type="table" w:styleId="TableGrid">
-    <w:name w:val="Table Grid"/>
-    <w:basedOn w:val="TableNormal"/>
-    <w:uiPriority w:val="59"/>
-    <w:rsid w:val="00260ACF"/>
-    <w:tblPr>
-      <w:tblInd w:w="0" w:type="dxa"/>
-      <w:tblBorders>
-        <w:top w:val="single" w:sz="4" w:space="0" w:color="000000" w:themeColor="text1"/>
-        <w:left w:val="single" w:sz="4" w:space="0" w:color="000000" w:themeColor="text1"/>
-        <w:bottom w:val="single" w:sz="4" w:space="0" w:color="000000" w:themeColor="text1"/>
-        <w:right w:val="single" w:sz="4" w:space="0" w:color="000000" w:themeColor="text1"/>
-        <w:insideH w:val="single" w:sz="4" w:space="0" w:color="000000" w:themeColor="text1"/>
-        <w:insideV w:val="single" w:sz="4" w:space="0" w:color="000000" w:themeColor="text1"/>
-      </w:tblBorders>
-      <w:tblCellMar>
-        <w:top w:w="0" w:type="dxa"/>
-        <w:left w:w="108" w:type="dxa"/>
-        <w:bottom w:w="0" w:type="dxa"/>
-        <w:right w:w="108" w:type="dxa"/>
-      </w:tblCellMar>
-    </w:tblPr>
-  </w:style>
-  <w:style w:type="paragraph" w:customStyle="1" w:styleId="ProcessBody">
-    <w:name w:val="ProcessBody"/>
-    <w:basedOn w:val="Normal"/>
-    <w:link w:val="ProcessBodyChar"/>
-    <w:rsid w:val="001700DE"/>
-    <w:pPr>
-      <w:widowControl w:val="0"/>
-      <w:suppressLineNumbers/>
-      <w:suppressAutoHyphens/>
-      <w:spacing w:before="60" w:after="60" w:line="280" w:lineRule="exact"/>
-      <w:ind w:left="709"/>
-      <w:jc w:val="both"/>
-    </w:pPr>
-    <w:rPr>
-      <w:rFonts w:ascii="Arial" w:hAnsi="Arial"/>
-      <w:sz w:val="20"/>
-      <w:lang w:bidi="ar-SA"/>
-    </w:rPr>
-  </w:style>
-  <w:style w:type="character" w:customStyle="1" w:styleId="ProcessBodyChar">
-    <w:name w:val="ProcessBody Char"/>
-    <w:basedOn w:val="DefaultParagraphFont"/>
-    <w:link w:val="ProcessBody"/>
-    <w:rsid w:val="001700DE"/>
-    <w:rPr>
-      <w:rFonts w:ascii="Arial" w:hAnsi="Arial"/>
-      <w:szCs w:val="22"/>
-    </w:rPr>
-  </w:style>
-  <w:style w:type="paragraph" w:customStyle="1" w:styleId="Char">
-    <w:name w:val="Char"/>
-    <w:basedOn w:val="Normal"/>
-    <w:semiHidden/>
-    <w:rsid w:val="001700DE"/>
-    <w:pPr>
-      <w:widowControl w:val="0"/>
-      <w:spacing w:after="0" w:line="280" w:lineRule="atLeast"/>
-    </w:pPr>
-    <w:rPr>
-      <w:rFonts w:ascii="Times New Roman" w:eastAsia="MS Mincho" w:hAnsi="Times New Roman"/>
-      <w:lang w:val="en-GB" w:eastAsia="en-GB" w:bidi="ar-SA"/>
-    </w:rPr>
-  </w:style>
-  <w:style w:type="paragraph" w:customStyle="1" w:styleId="TableText-bullet">
-    <w:name w:val="TableText-bullet"/>
-    <w:basedOn w:val="Normal"/>
-    <w:rsid w:val="001700DE"/>
-    <w:pPr>
-      <w:widowControl w:val="0"/>
-      <w:numPr>
-        <w:numId w:val="4"/>
-      </w:numPr>
-      <w:suppressLineNumbers/>
-      <w:tabs>
-        <w:tab w:val="clear" w:pos="340"/>
-        <w:tab w:val="num" w:pos="397"/>
-      </w:tabs>
-      <w:suppressAutoHyphens/>
-      <w:spacing w:before="60" w:after="60" w:line="240" w:lineRule="exact"/>
-      <w:ind w:left="397"/>
-    </w:pPr>
-    <w:rPr>
-      <w:rFonts w:ascii="Arial" w:hAnsi="Arial"/>
-      <w:sz w:val="16"/>
-      <w:lang w:bidi="ar-SA"/>
-    </w:rPr>
-  </w:style>
-  <w:style w:type="paragraph" w:customStyle="1" w:styleId="Tabletext">
-    <w:name w:val="Tabletext"/>
-    <w:basedOn w:val="Normal"/>
-    <w:rsid w:val="00E157F9"/>
-    <w:pPr>
-      <w:widowControl w:val="0"/>
-      <w:suppressLineNumbers/>
-      <w:suppressAutoHyphens/>
-      <w:spacing w:before="60" w:after="60" w:line="240" w:lineRule="exact"/>
-      <w:ind w:left="57"/>
-    </w:pPr>
-    <w:rPr>
-      <w:rFonts w:ascii="Arial" w:hAnsi="Arial"/>
-      <w:sz w:val="16"/>
-      <w:lang w:bidi="ar-SA"/>
-    </w:rPr>
-  </w:style>
-  <w:style w:type="paragraph" w:customStyle="1" w:styleId="TableFormat">
-    <w:name w:val="Table Format"/>
-    <w:basedOn w:val="Normal"/>
-    <w:autoRedefine/>
-    <w:rsid w:val="00E157F9"/>
-    <w:pPr>
-      <w:spacing w:before="120" w:after="120" w:line="240" w:lineRule="auto"/>
-    </w:pPr>
-    <w:rPr>
-      <w:rFonts w:ascii="Arial" w:hAnsi="Arial"/>
-      <w:sz w:val="20"/>
-      <w:szCs w:val="20"/>
-      <w:lang w:bidi="ar-SA"/>
-    </w:rPr>
-  </w:style>
-  <w:style w:type="table" w:customStyle="1" w:styleId="RBI-Table">
-    <w:name w:val="RBI-Table"/>
-    <w:basedOn w:val="TableNormal"/>
-    <w:rsid w:val="001479E0"/>
-    <w:rPr>
-      <w:rFonts w:ascii="Arial" w:hAnsi="Arial"/>
-      <w:sz w:val="18"/>
-    </w:rPr>
-    <w:tblPr>
-      <w:tblInd w:w="709" w:type="dxa"/>
-      <w:tblBorders>
-        <w:top w:val="single" w:sz="4" w:space="0" w:color="auto"/>
-        <w:left w:val="single" w:sz="4" w:space="0" w:color="auto"/>
-        <w:bottom w:val="single" w:sz="4" w:space="0" w:color="auto"/>
-        <w:right w:val="single" w:sz="4" w:space="0" w:color="auto"/>
-        <w:insideH w:val="single" w:sz="4" w:space="0" w:color="auto"/>
-        <w:insideV w:val="single" w:sz="4" w:space="0" w:color="auto"/>
-      </w:tblBorders>
-      <w:tblCellMar>
-        <w:top w:w="0" w:type="dxa"/>
-        <w:left w:w="108" w:type="dxa"/>
-        <w:bottom w:w="0" w:type="dxa"/>
-        <w:right w:w="108" w:type="dxa"/>
-      </w:tblCellMar>
-    </w:tblPr>
-    <w:trPr>
-      <w:cantSplit/>
-    </w:trPr>
-    <w:tcPr>
-      <w:vAlign w:val="center"/>
-    </w:tcPr>
-    <w:tblStylePr w:type="firstRow">
-      <w:pPr>
-        <w:jc w:val="center"/>
-      </w:pPr>
-      <w:rPr>
-        <w:rFonts w:ascii="Arial" w:hAnsi="Arial"/>
-        <w:b/>
-        <w:color w:val="FFFFFF"/>
-        <w:sz w:val="22"/>
-      </w:rPr>
-      <w:tblPr/>
-      <w:trPr>
-        <w:tblHeader/>
-      </w:trPr>
-      <w:tcPr>
-        <w:shd w:val="clear" w:color="auto" w:fill="666666"/>
-      </w:tcPr>
-    </w:tblStylePr>
-  </w:style>
-  <w:style w:type="paragraph" w:styleId="Revision">
-    <w:name w:val="Revision"/>
-    <w:hidden/>
-    <w:uiPriority w:val="99"/>
-    <w:semiHidden/>
-    <w:rsid w:val="00C36060"/>
-    <w:rPr>
-      <w:sz w:val="22"/>
-      <w:szCs w:val="22"/>
-      <w:lang w:bidi="en-US"/>
-    </w:rPr>
-  </w:style>
-  <w:style w:type="paragraph" w:styleId="TOC1">
-    <w:name w:val="toc 1"/>
-    <w:basedOn w:val="Normal"/>
-    <w:next w:val="Normal"/>
-    <w:autoRedefine/>
-    <w:uiPriority w:val="39"/>
-    <w:unhideWhenUsed/>
-    <w:rsid w:val="004B4664"/>
-    <w:pPr>
-      <w:spacing w:after="100"/>
-    </w:pPr>
-  </w:style>
-  <w:style w:type="paragraph" w:styleId="TOC2">
-    <w:name w:val="toc 2"/>
-    <w:basedOn w:val="Normal"/>
-    <w:next w:val="Normal"/>
-    <w:autoRedefine/>
-    <w:uiPriority w:val="39"/>
-    <w:unhideWhenUsed/>
-    <w:rsid w:val="004B4664"/>
-    <w:pPr>
-      <w:spacing w:after="100"/>
-      <w:ind w:left="220"/>
-    </w:pPr>
-  </w:style>
-  <w:style w:type="character" w:customStyle="1" w:styleId="NoSpacingChar">
-    <w:name w:val="No Spacing Char"/>
-    <w:basedOn w:val="DefaultParagraphFont"/>
-    <w:link w:val="NoSpacing"/>
-    <w:uiPriority w:val="1"/>
-    <w:rsid w:val="004B4664"/>
-    <w:rPr>
-      <w:sz w:val="22"/>
-      <w:szCs w:val="22"/>
-      <w:lang w:bidi="en-US"/>
-    </w:rPr>
-  </w:style>
-  <w:style w:type="table" w:customStyle="1" w:styleId="LightList-Accent11">
-    <w:name w:val="Light List - Accent 11"/>
-    <w:basedOn w:val="TableNormal"/>
-    <w:uiPriority w:val="61"/>
-    <w:rsid w:val="00E57469"/>
-    <w:tblPr>
-      <w:tblStyleRowBandSize w:val="1"/>
-      <w:tblStyleColBandSize w:val="1"/>
-      <w:tblInd w:w="0" w:type="dxa"/>
-      <w:tblBorders>
-        <w:top w:val="single" w:sz="8" w:space="0" w:color="4F81BD" w:themeColor="accent1"/>
-        <w:left w:val="single" w:sz="8" w:space="0" w:color="4F81BD" w:themeColor="accent1"/>
-        <w:bottom w:val="single" w:sz="8" w:space="0" w:color="4F81BD" w:themeColor="accent1"/>
-        <w:right w:val="single" w:sz="8" w:space="0" w:color="4F81BD" w:themeColor="accent1"/>
-      </w:tblBorders>
-      <w:tblCellMar>
-        <w:top w:w="0" w:type="dxa"/>
-        <w:left w:w="108" w:type="dxa"/>
-        <w:bottom w:w="0" w:type="dxa"/>
-        <w:right w:w="108" w:type="dxa"/>
-      </w:tblCellMar>
-    </w:tblPr>
-    <w:tblStylePr w:type="firstRow">
-      <w:pPr>
-        <w:spacing w:before="0" w:after="0" w:line="240" w:lineRule="auto"/>
-      </w:pPr>
-      <w:rPr>
-        <w:b/>
-        <w:bCs/>
-        <w:color w:val="FFFFFF" w:themeColor="background1"/>
-      </w:rPr>
-      <w:tblPr/>
-      <w:tcPr>
-        <w:shd w:val="clear" w:color="auto" w:fill="4F81BD" w:themeFill="accent1"/>
-      </w:tcPr>
-    </w:tblStylePr>
-    <w:tblStylePr w:type="lastRow">
-      <w:pPr>
-        <w:spacing w:before="0" w:after="0" w:line="240" w:lineRule="auto"/>
-      </w:pPr>
-      <w:rPr>
-        <w:b/>
-        <w:bCs/>
-      </w:rPr>
-      <w:tblPr/>
-      <w:tcPr>
-        <w:tcBorders>
-          <w:top w:val="double" w:sz="6" w:space="0" w:color="4F81BD" w:themeColor="accent1"/>
-          <w:left w:val="single" w:sz="8" w:space="0" w:color="4F81BD" w:themeColor="accent1"/>
-          <w:bottom w:val="single" w:sz="8" w:space="0" w:color="4F81BD" w:themeColor="accent1"/>
-          <w:right w:val="single" w:sz="8" w:space="0" w:color="4F81BD" w:themeColor="accent1"/>
-        </w:tcBorders>
-      </w:tcPr>
-    </w:tblStylePr>
-    <w:tblStylePr w:type="firstCol">
-      <w:rPr>
-        <w:b/>
-        <w:bCs/>
-      </w:rPr>
-    </w:tblStylePr>
-    <w:tblStylePr w:type="lastCol">
-      <w:rPr>
-        <w:b/>
-        <w:bCs/>
-      </w:rPr>
-    </w:tblStylePr>
-    <w:tblStylePr w:type="band1Vert">
-      <w:tblPr/>
-      <w:tcPr>
-        <w:tcBorders>
-          <w:top w:val="single" w:sz="8" w:space="0" w:color="4F81BD" w:themeColor="accent1"/>
-          <w:left w:val="single" w:sz="8" w:space="0" w:color="4F81BD" w:themeColor="accent1"/>
-          <w:bottom w:val="single" w:sz="8" w:space="0" w:color="4F81BD" w:themeColor="accent1"/>
-          <w:right w:val="single" w:sz="8" w:space="0" w:color="4F81BD" w:themeColor="accent1"/>
-        </w:tcBorders>
-      </w:tcPr>
-    </w:tblStylePr>
-    <w:tblStylePr w:type="band1Horz">
-      <w:tblPr/>
-      <w:tcPr>
-        <w:tcBorders>
-          <w:top w:val="single" w:sz="8" w:space="0" w:color="4F81BD" w:themeColor="accent1"/>
-          <w:left w:val="single" w:sz="8" w:space="0" w:color="4F81BD" w:themeColor="accent1"/>
-          <w:bottom w:val="single" w:sz="8" w:space="0" w:color="4F81BD" w:themeColor="accent1"/>
-          <w:right w:val="single" w:sz="8" w:space="0" w:color="4F81BD" w:themeColor="accent1"/>
-        </w:tcBorders>
-      </w:tcPr>
-    </w:tblStylePr>
-  </w:style>
-  <w:style w:type="table" w:styleId="TableList7">
-    <w:name w:val="Table List 7"/>
-    <w:basedOn w:val="TableNormal"/>
-    <w:rsid w:val="00DB17A5"/>
-    <w:pPr>
-      <w:spacing w:before="60" w:after="60" w:line="276" w:lineRule="auto"/>
-      <w:ind w:left="576"/>
-      <w:jc w:val="both"/>
-    </w:pPr>
-    <w:rPr>
-      <w:rFonts w:asciiTheme="minorHAnsi" w:eastAsiaTheme="minorEastAsia" w:hAnsiTheme="minorHAnsi" w:cstheme="minorBidi"/>
-      <w:sz w:val="22"/>
-      <w:szCs w:val="22"/>
-      <w:lang w:bidi="en-US"/>
-    </w:rPr>
-    <w:tblPr>
-      <w:tblStyleRowBandSize w:val="1"/>
-      <w:tblInd w:w="0" w:type="dxa"/>
-      <w:tblBorders>
-        <w:top w:val="single" w:sz="12" w:space="0" w:color="008000"/>
-        <w:left w:val="single" w:sz="6" w:space="0" w:color="008000"/>
-        <w:bottom w:val="single" w:sz="12" w:space="0" w:color="008000"/>
-        <w:right w:val="single" w:sz="6" w:space="0" w:color="008000"/>
-        <w:insideH w:val="single" w:sz="6" w:space="0" w:color="000000"/>
-      </w:tblBorders>
-      <w:tblCellMar>
-        <w:top w:w="0" w:type="dxa"/>
-        <w:left w:w="108" w:type="dxa"/>
-        <w:bottom w:w="0" w:type="dxa"/>
-        <w:right w:w="108" w:type="dxa"/>
-      </w:tblCellMar>
-    </w:tblPr>
-    <w:tblStylePr w:type="firstRow">
-      <w:rPr>
-        <w:b/>
-        <w:bCs/>
-      </w:rPr>
-      <w:tblPr/>
-      <w:tcPr>
-        <w:tcBorders>
-          <w:bottom w:val="single" w:sz="12" w:space="0" w:color="008000"/>
-          <w:tl2br w:val="none" w:sz="0" w:space="0" w:color="auto"/>
-          <w:tr2bl w:val="none" w:sz="0" w:space="0" w:color="auto"/>
-        </w:tcBorders>
-        <w:shd w:val="solid" w:color="C0C0C0" w:fill="FFFFFF"/>
-      </w:tcPr>
-    </w:tblStylePr>
-    <w:tblStylePr w:type="lastRow">
-      <w:rPr>
-        <w:b/>
-        <w:bCs/>
-      </w:rPr>
-      <w:tblPr/>
-      <w:tcPr>
-        <w:tcBorders>
-          <w:top w:val="single" w:sz="12" w:space="0" w:color="008000"/>
-          <w:tl2br w:val="none" w:sz="0" w:space="0" w:color="auto"/>
-          <w:tr2bl w:val="none" w:sz="0" w:space="0" w:color="auto"/>
-        </w:tcBorders>
-      </w:tcPr>
-    </w:tblStylePr>
-    <w:tblStylePr w:type="firstCol">
-      <w:rPr>
-        <w:b/>
-        <w:bCs/>
-      </w:rPr>
-      <w:tblPr/>
-      <w:tcPr>
-        <w:tcBorders>
-          <w:tl2br w:val="none" w:sz="0" w:space="0" w:color="auto"/>
-          <w:tr2bl w:val="none" w:sz="0" w:space="0" w:color="auto"/>
-        </w:tcBorders>
-      </w:tcPr>
-    </w:tblStylePr>
-    <w:tblStylePr w:type="lastCol">
-      <w:rPr>
-        <w:b/>
-        <w:bCs/>
-      </w:rPr>
-      <w:tblPr/>
-      <w:tcPr>
-        <w:tcBorders>
-          <w:tl2br w:val="none" w:sz="0" w:space="0" w:color="auto"/>
-          <w:tr2bl w:val="none" w:sz="0" w:space="0" w:color="auto"/>
-        </w:tcBorders>
-      </w:tcPr>
-    </w:tblStylePr>
-    <w:tblStylePr w:type="band1Horz">
-      <w:rPr>
-        <w:color w:val="auto"/>
-      </w:rPr>
-      <w:tblPr/>
-      <w:tcPr>
-        <w:tcBorders>
-          <w:tl2br w:val="none" w:sz="0" w:space="0" w:color="auto"/>
-          <w:tr2bl w:val="none" w:sz="0" w:space="0" w:color="auto"/>
-        </w:tcBorders>
-        <w:shd w:val="pct20" w:color="000000" w:fill="FFFFFF"/>
-      </w:tcPr>
-    </w:tblStylePr>
-    <w:tblStylePr w:type="band2Horz">
-      <w:tblPr/>
-      <w:tcPr>
-        <w:tcBorders>
-          <w:tl2br w:val="none" w:sz="0" w:space="0" w:color="auto"/>
-          <w:tr2bl w:val="none" w:sz="0" w:space="0" w:color="auto"/>
-        </w:tcBorders>
-        <w:shd w:val="pct25" w:color="FFFF00" w:fill="FFFFFF"/>
-      </w:tcPr>
-    </w:tblStylePr>
-  </w:style>
-  <w:style w:type="paragraph" w:customStyle="1" w:styleId="InfoBlue">
-    <w:name w:val="InfoBlue"/>
-    <w:basedOn w:val="Normal"/>
-    <w:next w:val="BodyText"/>
-    <w:rsid w:val="00757FF8"/>
-    <w:pPr>
-      <w:widowControl w:val="0"/>
-      <w:spacing w:after="120" w:line="240" w:lineRule="atLeast"/>
-    </w:pPr>
-    <w:rPr>
-      <w:rFonts w:asciiTheme="minorHAnsi" w:eastAsiaTheme="minorEastAsia" w:hAnsiTheme="minorHAnsi" w:cstheme="minorBidi"/>
-      <w:i/>
-      <w:color w:val="0000FF"/>
-      <w:szCs w:val="20"/>
-    </w:rPr>
-  </w:style>
-  <w:style w:type="paragraph" w:styleId="BodyText">
-    <w:name w:val="Body Text"/>
-    <w:basedOn w:val="Normal"/>
-    <w:link w:val="BodyTextChar"/>
-    <w:uiPriority w:val="99"/>
-    <w:semiHidden/>
-    <w:unhideWhenUsed/>
-    <w:rsid w:val="00757FF8"/>
-    <w:pPr>
-      <w:spacing w:after="120"/>
-    </w:pPr>
-  </w:style>
-  <w:style w:type="character" w:customStyle="1" w:styleId="BodyTextChar">
-    <w:name w:val="Body Text Char"/>
-    <w:basedOn w:val="DefaultParagraphFont"/>
-    <w:link w:val="BodyText"/>
-    <w:uiPriority w:val="99"/>
-    <w:semiHidden/>
-    <w:rsid w:val="00757FF8"/>
-    <w:rPr>
-      <w:sz w:val="22"/>
-      <w:szCs w:val="22"/>
-      <w:lang w:bidi="en-US"/>
-    </w:rPr>
-  </w:style>
-</w:styles>
-</file>
-
-<file path=word/stylesWithEffects.xml><?xml version="1.0" encoding="utf-8"?>
-<w:styles xmlns:wpc="http://schemas.microsoft.com/office/word/2010/wordprocessingCanvas" xmlns:mc="http://schemas.openxmlformats.org/markup-compatibility/2006" xmlns:o="urn:schemas-microsoft-com:office:office" xmlns:r="http://schemas.openxmlformats.org/officeDocument/2006/relationships" xmlns:m="http://schemas.openxmlformats.org/officeDocument/2006/math" xmlns:v="urn:schemas-microsoft-com:vml" xmlns:wp14="http://schemas.microsoft.com/office/word/2010/wordprocessingDrawing" xmlns:wp="http://schemas.openxmlformats.org/drawingml/2006/wordprocessingDrawing" xmlns:w10="urn:schemas-microsoft-com:office:word" xmlns:w="http://schemas.openxmlformats.org/wordprocessingml/2006/main" xmlns:w14="http://schemas.microsoft.com/office/word/2010/wordml" xmlns:wpg="http://schemas.microsoft.com/office/word/2010/wordprocessingGroup" xmlns:wpi="http://schemas.microsoft.com/office/word/2010/wordprocessingInk" xmlns:wne="http://schemas.microsoft.com/office/word/2006/wordml" xmlns:wps="http://schemas.microsoft.com/office/word/2010/wordprocessingShape" mc:Ignorable="w14 wp14">
-  <w:docDefaults>
-    <w:rPrDefault>
-      <w:rPr>
-        <w:rFonts w:ascii="Calibri" w:eastAsia="Times New Roman" w:hAnsi="Calibri" w:cs="Times New Roman"/>
-        <w:lang w:val="en-US" w:eastAsia="en-US" w:bidi="ar-SA"/>
-      </w:rPr>
-    </w:rPrDefault>
-    <w:pPrDefault/>
-  </w:docDefaults>
-  <w:latentStyles w:defLockedState="0" w:defUIPriority="99" w:defSemiHidden="1" w:defUnhideWhenUsed="1" w:defQFormat="0" w:count="267">
-    <w:lsdException w:name="Normal" w:semiHidden="0" w:uiPriority="0" w:unhideWhenUsed="0" w:qFormat="1"/>
-    <w:lsdException w:name="heading 1" w:semiHidden="0" w:uiPriority="9" w:unhideWhenUsed="0" w:qFormat="1"/>
-    <w:lsdException w:name="heading 2" w:semiHidden="0" w:uiPriority="9" w:unhideWhenUsed="0" w:qFormat="1"/>
-    <w:lsdException w:name="heading 3" w:semiHidden="0" w:uiPriority="9" w:unhideWhenUsed="0" w:qFormat="1"/>
-    <w:lsdException w:name="heading 4" w:uiPriority="9" w:qFormat="1"/>
-    <w:lsdException w:name="heading 5" w:uiPriority="9" w:qFormat="1"/>
-    <w:lsdException w:name="heading 6" w:uiPriority="9" w:qFormat="1"/>
-    <w:lsdException w:name="heading 7" w:uiPriority="9" w:qFormat="1"/>
-    <w:lsdException w:name="heading 8" w:uiPriority="9" w:qFormat="1"/>
-    <w:lsdException w:name="heading 9" w:uiPriority="9" w:qFormat="1"/>
-    <w:lsdException w:name="index 1" w:uiPriority="0"/>
-    <w:lsdException w:name="toc 1" w:uiPriority="39"/>
-    <w:lsdException w:name="toc 2" w:uiPriority="39"/>
-    <w:lsdException w:name="toc 3" w:uiPriority="39"/>
-    <w:lsdException w:name="toc 4" w:uiPriority="39"/>
-    <w:lsdException w:name="toc 5" w:uiPriority="39"/>
-    <w:lsdException w:name="toc 6" w:uiPriority="39"/>
-    <w:lsdException w:name="toc 7" w:uiPriority="39"/>
-    <w:lsdException w:name="toc 8" w:uiPriority="39"/>
-    <w:lsdException w:name="toc 9" w:uiPriority="39"/>
-    <w:lsdException w:name="header" w:uiPriority="0"/>
-    <w:lsdException w:name="caption" w:uiPriority="35" w:qFormat="1"/>
-    <w:lsdException w:name="Title" w:semiHidden="0" w:uiPriority="10" w:unhideWhenUsed="0" w:qFormat="1"/>
-    <w:lsdException w:name="Default Paragraph Font" w:uiPriority="1"/>
-    <w:lsdException w:name="Subtitle" w:semiHidden="0" w:uiPriority="11" w:unhideWhenUsed="0" w:qFormat="1"/>
-    <w:lsdException w:name="Strong" w:semiHidden="0" w:uiPriority="22" w:unhideWhenUsed="0" w:qFormat="1"/>
-    <w:lsdException w:name="Emphasis" w:semiHidden="0" w:uiPriority="20" w:unhideWhenUsed="0" w:qFormat="1"/>
-    <w:lsdException w:name="Table List 7" w:uiPriority="0"/>
-    <w:lsdException w:name="Balloon Text" w:uiPriority="0"/>
-    <w:lsdException w:name="Table Grid" w:semiHidden="0" w:uiPriority="59" w:unhideWhenUsed="0"/>
-    <w:lsdException w:name="Placeholder Text" w:unhideWhenUsed="0"/>
-    <w:lsdException w:name="No Spacing" w:semiHidden="0" w:uiPriority="1" w:unhideWhenUsed="0" w:qFormat="1"/>
-    <w:lsdException w:name="Light Shading" w:semiHidden="0" w:uiPriority="60" w:unhideWhenUsed="0"/>
-    <w:lsdException w:name="Light List" w:semiHidden="0" w:uiPriority="61" w:unhideWhenUsed="0"/>
-    <w:lsdException w:name="Light Grid" w:semiHidden="0" w:uiPriority="62" w:unhideWhenUsed="0"/>
-    <w:lsdException w:name="Medium Shading 1" w:semiHidden="0" w:uiPriority="63" w:unhideWhenUsed="0"/>
-    <w:lsdException w:name="Medium Shading 2" w:semiHidden="0" w:uiPriority="64" w:unhideWhenUsed="0"/>
-    <w:lsdException w:name="Medium List 1" w:semiHidden="0" w:uiPriority="65" w:unhideWhenUsed="0"/>
-    <w:lsdException w:name="Medium List 2" w:semiHidden="0" w:uiPriority="66" w:unhideWhenUsed="0"/>
-    <w:lsdException w:name="Medium Grid 1" w:semiHidden="0" w:uiPriority="67" w:unhideWhenUsed="0"/>
-    <w:lsdException w:name="Medium Grid 2" w:semiHidden="0" w:uiPriority="68" w:unhideWhenUsed="0"/>
-    <w:lsdException w:name="Medium Grid 3" w:semiHidden="0" w:uiPriority="69" w:unhideWhenUsed="0"/>
-    <w:lsdException w:name="Dark List" w:semiHidden="0" w:uiPriority="70" w:unhideWhenUsed="0"/>
-    <w:lsdException w:name="Colorful Shading" w:semiHidden="0" w:uiPriority="71" w:unhideWhenUsed="0"/>
-    <w:lsdException w:name="Colorful List" w:semiHidden="0" w:uiPriority="72" w:unhideWhenUsed="0"/>
-    <w:lsdException w:name="Colorful Grid" w:semiHidden="0" w:uiPriority="73" w:unhideWhenUsed="0"/>
-    <w:lsdException w:name="Light Shading Accent 1" w:semiHidden="0" w:uiPriority="60" w:unhideWhenUsed="0"/>
-    <w:lsdException w:name="Light List Accent 1" w:semiHidden="0" w:uiPriority="61" w:unhideWhenUsed="0"/>
-    <w:lsdException w:name="Light Grid Accent 1" w:semiHidden="0" w:uiPriority="62" w:unhideWhenUsed="0"/>
-    <w:lsdException w:name="Medium Shading 1 Accent 1" w:semiHidden="0" w:uiPriority="63" w:unhideWhenUsed="0"/>
-    <w:lsdException w:name="Medium Shading 2 Accent 1" w:semiHidden="0" w:uiPriority="64" w:unhideWhenUsed="0"/>
-    <w:lsdException w:name="Medium List 1 Accent 1" w:semiHidden="0" w:uiPriority="65" w:unhideWhenUsed="0"/>
-    <w:lsdException w:name="Revision" w:unhideWhenUsed="0"/>
-    <w:lsdException w:name="List Paragraph" w:semiHidden="0" w:uiPriority="34" w:unhideWhenUsed="0" w:qFormat="1"/>
-    <w:lsdException w:name="Quote" w:semiHidden="0" w:uiPriority="29" w:unhideWhenUsed="0" w:qFormat="1"/>
-    <w:lsdException w:name="Intense Quote" w:semiHidden="0" w:uiPriority="30" w:unhideWhenUsed="0" w:qFormat="1"/>
-    <w:lsdException w:name="Medium List 2 Accent 1" w:semiHidden="0" w:uiPriority="66" w:unhideWhenUsed="0"/>
-    <w:lsdException w:name="Medium Grid 1 Accent 1" w:semiHidden="0" w:uiPriority="67" w:unhideWhenUsed="0"/>
-    <w:lsdException w:name="Medium Grid 2 Accent 1" w:semiHidden="0" w:uiPriority="68" w:unhideWhenUsed="0"/>
-    <w:lsdException w:name="Medium Grid 3 Accent 1" w:semiHidden="0" w:uiPriority="69" w:unhideWhenUsed="0"/>
-    <w:lsdException w:name="Dark List Accent 1" w:semiHidden="0" w:uiPriority="70" w:unhideWhenUsed="0"/>
-    <w:lsdException w:name="Colorful Shading Accent 1" w:semiHidden="0" w:uiPriority="71" w:unhideWhenUsed="0"/>
-    <w:lsdException w:name="Colorful List Accent 1" w:semiHidden="0" w:uiPriority="72" w:unhideWhenUsed="0"/>
-    <w:lsdException w:name="Colorful Grid Accent 1" w:semiHidden="0" w:uiPriority="73" w:unhideWhenUsed="0"/>
-    <w:lsdException w:name="Light Shading Accent 2" w:semiHidden="0" w:uiPriority="60" w:unhideWhenUsed="0"/>
-    <w:lsdException w:name="Light List Accent 2" w:semiHidden="0" w:uiPriority="61" w:unhideWhenUsed="0"/>
-    <w:lsdException w:name="Light Grid Accent 2" w:semiHidden="0" w:uiPriority="62" w:unhideWhenUsed="0"/>
-    <w:lsdException w:name="Medium Shading 1 Accent 2" w:semiHidden="0" w:uiPriority="63" w:unhideWhenUsed="0"/>
-    <w:lsdException w:name="Medium Shading 2 Accent 2" w:semiHidden="0" w:uiPriority="64" w:unhideWhenUsed="0"/>
-    <w:lsdException w:name="Medium List 1 Accent 2" w:semiHidden="0" w:uiPriority="65" w:unhideWhenUsed="0"/>
-    <w:lsdException w:name="Medium List 2 Accent 2" w:semiHidden="0" w:uiPriority="66" w:unhideWhenUsed="0"/>
-    <w:lsdException w:name="Medium Grid 1 Accent 2" w:semiHidden="0" w:uiPriority="67" w:unhideWhenUsed="0"/>
-    <w:lsdException w:name="Medium Grid 2 Accent 2" w:semiHidden="0" w:uiPriority="68" w:unhideWhenUsed="0"/>
-    <w:lsdException w:name="Medium Grid 3 Accent 2" w:semiHidden="0" w:uiPriority="69" w:unhideWhenUsed="0"/>
-    <w:lsdException w:name="Dark List Accent 2" w:semiHidden="0" w:uiPriority="70" w:unhideWhenUsed="0"/>
-    <w:lsdException w:name="Colorful Shading Accent 2" w:semiHidden="0" w:uiPriority="71" w:unhideWhenUsed="0"/>
-    <w:lsdException w:name="Colorful List Accent 2" w:semiHidden="0" w:uiPriority="72" w:unhideWhenUsed="0"/>
-    <w:lsdException w:name="Colorful Grid Accent 2" w:semiHidden="0" w:uiPriority="73" w:unhideWhenUsed="0"/>
-    <w:lsdException w:name="Light Shading Accent 3" w:semiHidden="0" w:uiPriority="60" w:unhideWhenUsed="0"/>
-    <w:lsdException w:name="Light List Accent 3" w:semiHidden="0" w:uiPriority="61" w:unhideWhenUsed="0"/>
-    <w:lsdException w:name="Light Grid Accent 3" w:semiHidden="0" w:uiPriority="62" w:unhideWhenUsed="0"/>
-    <w:lsdException w:name="Medium Shading 1 Accent 3" w:semiHidden="0" w:uiPriority="63" w:unhideWhenUsed="0"/>
-    <w:lsdException w:name="Medium Shading 2 Accent 3" w:semiHidden="0" w:uiPriority="64" w:unhideWhenUsed="0"/>
-    <w:lsdException w:name="Medium List 1 Accent 3" w:semiHidden="0" w:uiPriority="65" w:unhideWhenUsed="0"/>
-    <w:lsdException w:name="Medium List 2 Accent 3" w:semiHidden="0" w:uiPriority="66" w:unhideWhenUsed="0"/>
-    <w:lsdException w:name="Medium Grid 1 Accent 3" w:semiHidden="0" w:uiPriority="67" w:unhideWhenUsed="0"/>
-    <w:lsdException w:name="Medium Grid 2 Accent 3" w:semiHidden="0" w:uiPriority="68" w:unhideWhenUsed="0"/>
-    <w:lsdException w:name="Medium Grid 3 Accent 3" w:semiHidden="0" w:uiPriority="69" w:unhideWhenUsed="0"/>
-    <w:lsdException w:name="Dark List Accent 3" w:semiHidden="0" w:uiPriority="70" w:unhideWhenUsed="0"/>
-    <w:lsdException w:name="Colorful Shading Accent 3" w:semiHidden="0" w:uiPriority="71" w:unhideWhenUsed="0"/>
-    <w:lsdException w:name="Colorful List Accent 3" w:semiHidden="0" w:uiPriority="72" w:unhideWhenUsed="0"/>
-    <w:lsdException w:name="Colorful Grid Accent 3" w:semiHidden="0" w:uiPriority="73" w:unhideWhenUsed="0"/>
-    <w:lsdException w:name="Light Shading Accent 4" w:semiHidden="0" w:uiPriority="60" w:unhideWhenUsed="0"/>
-    <w:lsdException w:name="Light List Accent 4" w:semiHidden="0" w:uiPriority="61" w:unhideWhenUsed="0"/>
-    <w:lsdException w:name="Light Grid Accent 4" w:semiHidden="0" w:uiPriority="62" w:unhideWhenUsed="0"/>
-    <w:lsdException w:name="Medium Shading 1 Accent 4" w:semiHidden="0" w:uiPriority="63" w:unhideWhenUsed="0"/>
-    <w:lsdException w:name="Medium Shading 2 Accent 4" w:semiHidden="0" w:uiPriority="64" w:unhideWhenUsed="0"/>
-    <w:lsdException w:name="Medium List 1 Accent 4" w:semiHidden="0" w:uiPriority="65" w:unhideWhenUsed="0"/>
-    <w:lsdException w:name="Medium List 2 Accent 4" w:semiHidden="0" w:uiPriority="66" w:unhideWhenUsed="0"/>
-    <w:lsdException w:name="Medium Grid 1 Accent 4" w:semiHidden="0" w:uiPriority="67" w:unhideWhenUsed="0"/>
-    <w:lsdException w:name="Medium Grid 2 Accent 4" w:semiHidden="0" w:uiPriority="68" w:unhideWhenUsed="0"/>
-    <w:lsdException w:name="Medium Grid 3 Accent 4" w:semiHidden="0" w:uiPriority="69" w:unhideWhenUsed="0"/>
-    <w:lsdException w:name="Dark List Accent 4" w:semiHidden="0" w:uiPriority="70" w:unhideWhenUsed="0"/>
-    <w:lsdException w:name="Colorful Shading Accent 4" w:semiHidden="0" w:uiPriority="71" w:unhideWhenUsed="0"/>
-    <w:lsdException w:name="Colorful List Accent 4" w:semiHidden="0" w:uiPriority="72" w:unhideWhenUsed="0"/>
-    <w:lsdException w:name="Colorful Grid Accent 4" w:semiHidden="0" w:uiPriority="73" w:unhideWhenUsed="0"/>
-    <w:lsdException w:name="Light Shading Accent 5" w:semiHidden="0" w:uiPriority="60" w:unhideWhenUsed="0"/>
-    <w:lsdException w:name="Light List Accent 5" w:semiHidden="0" w:uiPriority="61" w:unhideWhenUsed="0"/>
-    <w:lsdException w:name="Light Grid Accent 5" w:semiHidden="0" w:uiPriority="62" w:unhideWhenUsed="0"/>
-    <w:lsdException w:name="Medium Shading 1 Accent 5" w:semiHidden="0" w:uiPriority="63" w:unhideWhenUsed="0"/>
-    <w:lsdException w:name="Medium Shading 2 Accent 5" w:semiHidden="0" w:uiPriority="64" w:unhideWhenUsed="0"/>
-    <w:lsdException w:name="Medium List 1 Accent 5" w:semiHidden="0" w:uiPriority="65" w:unhideWhenUsed="0"/>
-    <w:lsdException w:name="Medium List 2 Accent 5" w:semiHidden="0" w:uiPriority="66" w:unhideWhenUsed="0"/>
-    <w:lsdException w:name="Medium Grid 1 Accent 5" w:semiHidden="0" w:uiPriority="67" w:unhideWhenUsed="0"/>
-    <w:lsdException w:name="Medium Grid 2 Accent 5" w:semiHidden="0" w:uiPriority="68" w:unhideWhenUsed="0"/>
-    <w:lsdException w:name="Medium Grid 3 Accent 5" w:semiHidden="0" w:uiPriority="69" w:unhideWhenUsed="0"/>
-    <w:lsdException w:name="Dark List Accent 5" w:semiHidden="0" w:uiPriority="70" w:unhideWhenUsed="0"/>
-    <w:lsdException w:name="Colorful Shading Accent 5" w:semiHidden="0" w:uiPriority="71" w:unhideWhenUsed="0"/>
-    <w:lsdException w:name="Colorful List Accent 5" w:semiHidden="0" w:uiPriority="72" w:unhideWhenUsed="0"/>
-    <w:lsdException w:name="Colorful Grid Accent 5" w:semiHidden="0" w:uiPriority="73" w:unhideWhenUsed="0"/>
-    <w:lsdException w:name="Light Shading Accent 6" w:semiHidden="0" w:uiPriority="60" w:unhideWhenUsed="0"/>
-    <w:lsdException w:name="Light List Accent 6" w:semiHidden="0" w:uiPriority="61" w:unhideWhenUsed="0"/>
-    <w:lsdException w:name="Light Grid Accent 6" w:semiHidden="0" w:uiPriority="62" w:unhideWhenUsed="0"/>
-    <w:lsdException w:name="Medium Shading 1 Accent 6" w:semiHidden="0" w:uiPriority="63" w:unhideWhenUsed="0"/>
-    <w:lsdException w:name="Medium Shading 2 Accent 6" w:semiHidden="0" w:uiPriority="64" w:unhideWhenUsed="0"/>
-    <w:lsdException w:name="Medium List 1 Accent 6" w:semiHidden="0" w:uiPriority="65" w:unhideWhenUsed="0"/>
-    <w:lsdException w:name="Medium List 2 Accent 6" w:semiHidden="0" w:uiPriority="66" w:unhideWhenUsed="0"/>
-    <w:lsdException w:name="Medium Grid 1 Accent 6" w:semiHidden="0" w:uiPriority="67" w:unhideWhenUsed="0"/>
-    <w:lsdException w:name="Medium Grid 2 Accent 6" w:semiHidden="0" w:uiPriority="68" w:unhideWhenUsed="0"/>
-    <w:lsdException w:name="Medium Grid 3 Accent 6" w:semiHidden="0" w:uiPriority="69" w:unhideWhenUsed="0"/>
-    <w:lsdException w:name="Dark List Accent 6" w:semiHidden="0" w:uiPriority="70" w:unhideWhenUsed="0"/>
-    <w:lsdException w:name="Colorful Shading Accent 6" w:semiHidden="0" w:uiPriority="71" w:unhideWhenUsed="0"/>
-    <w:lsdException w:name="Colorful List Accent 6" w:semiHidden="0" w:uiPriority="72" w:unhideWhenUsed="0"/>
-    <w:lsdException w:name="Colorful Grid Accent 6" w:semiHidden="0" w:uiPriority="73" w:unhideWhenUsed="0"/>
-    <w:lsdException w:name="Subtle Emphasis" w:semiHidden="0" w:uiPriority="19" w:unhideWhenUsed="0" w:qFormat="1"/>
-    <w:lsdException w:name="Intense Emphasis" w:semiHidden="0" w:uiPriority="21" w:unhideWhenUsed="0" w:qFormat="1"/>
-    <w:lsdException w:name="Subtle Reference" w:semiHidden="0" w:uiPriority="31" w:unhideWhenUsed="0" w:qFormat="1"/>
-    <w:lsdException w:name="Intense Reference" w:semiHidden="0" w:uiPriority="32" w:unhideWhenUsed="0" w:qFormat="1"/>
-    <w:lsdException w:name="Book Title" w:semiHidden="0" w:uiPriority="33" w:unhideWhenUsed="0" w:qFormat="1"/>
-    <w:lsdException w:name="Bibliography" w:uiPriority="37"/>
-    <w:lsdException w:name="TOC Heading" w:uiPriority="39" w:qFormat="1"/>
+  <w:latentStyles w:defLockedState="0" w:defUIPriority="99" w:defSemiHidden="0" w:defUnhideWhenUsed="0" w:defQFormat="0" w:count="376">
+    <w:lsdException w:name="Normal" w:uiPriority="0" w:qFormat="1"/>
+    <w:lsdException w:name="heading 1" w:uiPriority="9" w:qFormat="1"/>
+    <w:lsdException w:name="heading 2" w:uiPriority="9" w:qFormat="1"/>
+    <w:lsdException w:name="heading 3" w:uiPriority="9" w:qFormat="1"/>
+    <w:lsdException w:name="heading 4" w:semiHidden="1" w:uiPriority="9" w:unhideWhenUsed="1" w:qFormat="1"/>
+    <w:lsdException w:name="heading 5" w:semiHidden="1" w:uiPriority="9" w:unhideWhenUsed="1" w:qFormat="1"/>
+    <w:lsdException w:name="heading 6" w:semiHidden="1" w:uiPriority="9" w:unhideWhenUsed="1" w:qFormat="1"/>
+    <w:lsdException w:name="heading 7" w:semiHidden="1" w:uiPriority="9" w:unhideWhenUsed="1" w:qFormat="1"/>
+    <w:lsdException w:name="heading 8" w:semiHidden="1" w:uiPriority="9" w:unhideWhenUsed="1" w:qFormat="1"/>
+    <w:lsdException w:name="heading 9" w:semiHidden="1" w:uiPriority="9" w:unhideWhenUsed="1" w:qFormat="1"/>
+    <w:lsdException w:name="index 1" w:semiHidden="1" w:uiPriority="0" w:unhideWhenUsed="1"/>
+    <w:lsdException w:name="index 2" w:semiHidden="1" w:unhideWhenUsed="1"/>
+    <w:lsdException w:name="index 3" w:semiHidden="1" w:unhideWhenUsed="1"/>
+    <w:lsdException w:name="index 4" w:semiHidden="1" w:unhideWhenUsed="1"/>
+    <w:lsdException w:name="index 5" w:semiHidden="1" w:unhideWhenUsed="1"/>
+    <w:lsdException w:name="index 6" w:semiHidden="1" w:unhideWhenUsed="1"/>
+    <w:lsdException w:name="index 7" w:semiHidden="1" w:unhideWhenUsed="1"/>
+    <w:lsdException w:name="index 8" w:semiHidden="1" w:unhideWhenUsed="1"/>
+    <w:lsdException w:name="index 9" w:semiHidden="1" w:unhideWhenUsed="1"/>
+    <w:lsdException w:name="toc 1" w:semiHidden="1" w:uiPriority="39" w:unhideWhenUsed="1"/>
+    <w:lsdException w:name="toc 2" w:semiHidden="1" w:uiPriority="39" w:unhideWhenUsed="1"/>
+    <w:lsdException w:name="toc 3" w:semiHidden="1" w:uiPriority="39" w:unhideWhenUsed="1"/>
+    <w:lsdException w:name="toc 4" w:semiHidden="1" w:uiPriority="39" w:unhideWhenUsed="1"/>
+    <w:lsdException w:name="toc 5" w:semiHidden="1" w:uiPriority="39" w:unhideWhenUsed="1"/>
+    <w:lsdException w:name="toc 6" w:semiHidden="1" w:uiPriority="39" w:unhideWhenUsed="1"/>
+    <w:lsdException w:name="toc 7" w:semiHidden="1" w:uiPriority="39" w:unhideWhenUsed="1"/>
+    <w:lsdException w:name="toc 8" w:semiHidden="1" w:uiPriority="39" w:unhideWhenUsed="1"/>
+    <w:lsdException w:name="toc 9" w:semiHidden="1" w:uiPriority="39" w:unhideWhenUsed="1"/>
+    <w:lsdException w:name="Normal Indent" w:semiHidden="1" w:unhideWhenUsed="1"/>
+    <w:lsdException w:name="footnote text" w:semiHidden="1" w:unhideWhenUsed="1"/>
+    <w:lsdException w:name="annotation text" w:semiHidden="1" w:unhideWhenUsed="1"/>
+    <w:lsdException w:name="header" w:semiHidden="1" w:uiPriority="0" w:unhideWhenUsed="1"/>
+    <w:lsdException w:name="footer" w:semiHidden="1" w:unhideWhenUsed="1"/>
+    <w:lsdException w:name="index heading" w:semiHidden="1" w:unhideWhenUsed="1"/>
+    <w:lsdException w:name="caption" w:semiHidden="1" w:uiPriority="35" w:unhideWhenUsed="1" w:qFormat="1"/>
+    <w:lsdException w:name="table of figures" w:semiHidden="1" w:unhideWhenUsed="1"/>
+    <w:lsdException w:name="envelope address" w:semiHidden="1" w:unhideWhenUsed="1"/>
+    <w:lsdException w:name="envelope return" w:semiHidden="1" w:unhideWhenUsed="1"/>
+    <w:lsdException w:name="footnote reference" w:semiHidden="1" w:unhideWhenUsed="1"/>
+    <w:lsdException w:name="annotation reference" w:semiHidden="1" w:unhideWhenUsed="1"/>
+    <w:lsdException w:name="line number" w:semiHidden="1" w:unhideWhenUsed="1"/>
+    <w:lsdException w:name="page number" w:semiHidden="1" w:unhideWhenUsed="1"/>
+    <w:lsdException w:name="endnote reference" w:semiHidden="1" w:unhideWhenUsed="1"/>
+    <w:lsdException w:name="endnote text" w:semiHidden="1" w:unhideWhenUsed="1"/>
+    <w:lsdException w:name="table of authorities" w:semiHidden="1" w:unhideWhenUsed="1"/>
+    <w:lsdException w:name="macro" w:semiHidden="1" w:unhideWhenUsed="1"/>
+    <w:lsdException w:name="toa heading" w:semiHidden="1" w:unhideWhenUsed="1"/>
+    <w:lsdException w:name="List" w:semiHidden="1" w:unhideWhenUsed="1"/>
+    <w:lsdException w:name="List Bullet" w:semiHidden="1" w:unhideWhenUsed="1"/>
+    <w:lsdException w:name="List Number" w:semiHidden="1" w:unhideWhenUsed="1"/>
+    <w:lsdException w:name="List 2" w:semiHidden="1" w:unhideWhenUsed="1"/>
+    <w:lsdException w:name="List 3" w:semiHidden="1" w:unhideWhenUsed="1"/>
+    <w:lsdException w:name="List 4" w:semiHidden="1" w:unhideWhenUsed="1"/>
+    <w:lsdException w:name="List 5" w:semiHidden="1" w:unhideWhenUsed="1"/>
+    <w:lsdException w:name="List Bullet 2" w:semiHidden="1" w:unhideWhenUsed="1"/>
+    <w:lsdException w:name="List Bullet 3" w:semiHidden="1" w:unhideWhenUsed="1"/>
+    <w:lsdException w:name="List Bullet 4" w:semiHidden="1" w:unhideWhenUsed="1"/>
+    <w:lsdException w:name="List Bullet 5" w:semiHidden="1" w:unhideWhenUsed="1"/>
+    <w:lsdException w:name="List Number 2" w:semiHidden="1" w:unhideWhenUsed="1"/>
+    <w:lsdException w:name="List Number 3" w:semiHidden="1" w:unhideWhenUsed="1"/>
+    <w:lsdException w:name="List Number 4" w:semiHidden="1" w:unhideWhenUsed="1"/>
+    <w:lsdException w:name="List Number 5" w:semiHidden="1" w:unhideWhenUsed="1"/>
+    <w:lsdException w:name="Title" w:uiPriority="10" w:qFormat="1"/>
+    <w:lsdException w:name="Closing" w:semiHidden="1" w:unhideWhenUsed="1"/>
+    <w:lsdException w:name="Signature" w:semiHidden="1" w:unhideWhenUsed="1"/>
+    <w:lsdException w:name="Default Paragraph Font" w:semiHidden="1" w:uiPriority="1" w:unhideWhenUsed="1"/>
+    <w:lsdException w:name="Body Text" w:semiHidden="1" w:unhideWhenUsed="1"/>
+    <w:lsdException w:name="Body Text Indent" w:semiHidden="1" w:unhideWhenUsed="1"/>
+    <w:lsdException w:name="List Continue" w:semiHidden="1" w:unhideWhenUsed="1"/>
+    <w:lsdException w:name="List Continue 2" w:semiHidden="1" w:unhideWhenUsed="1"/>
+    <w:lsdException w:name="List Continue 3" w:semiHidden="1" w:unhideWhenUsed="1"/>
+    <w:lsdException w:name="List Continue 4" w:semiHidden="1" w:unhideWhenUsed="1"/>
+    <w:lsdException w:name="List Continue 5" w:semiHidden="1" w:unhideWhenUsed="1"/>
+    <w:lsdException w:name="Message Header" w:semiHidden="1" w:unhideWhenUsed="1"/>
+    <w:lsdException w:name="Subtitle" w:uiPriority="11" w:qFormat="1"/>
+    <w:lsdException w:name="Salutation" w:semiHidden="1" w:unhideWhenUsed="1"/>
+    <w:lsdException w:name="Date" w:semiHidden="1" w:unhideWhenUsed="1"/>
+    <w:lsdException w:name="Body Text First Indent" w:semiHidden="1" w:unhideWhenUsed="1"/>
+    <w:lsdException w:name="Body Text First Indent 2" w:semiHidden="1" w:unhideWhenUsed="1"/>
+    <w:lsdException w:name="Note Heading" w:semiHidden="1" w:unhideWhenUsed="1"/>
+    <w:lsdException w:name="Body Text 2" w:semiHidden="1" w:unhideWhenUsed="1"/>
+    <w:lsdException w:name="Body Text 3" w:semiHidden="1" w:unhideWhenUsed="1"/>
+    <w:lsdException w:name="Body Text Indent 2" w:semiHidden="1" w:unhideWhenUsed="1"/>
+    <w:lsdException w:name="Body Text Indent 3" w:semiHidden="1" w:unhideWhenUsed="1"/>
+    <w:lsdException w:name="Block Text" w:semiHidden="1" w:unhideWhenUsed="1"/>
+    <w:lsdException w:name="Hyperlink" w:semiHidden="1" w:unhideWhenUsed="1"/>
+    <w:lsdException w:name="FollowedHyperlink" w:semiHidden="1" w:unhideWhenUsed="1"/>
+    <w:lsdException w:name="Strong" w:uiPriority="22" w:qFormat="1"/>
+    <w:lsdException w:name="Emphasis" w:uiPriority="20" w:qFormat="1"/>
+    <w:lsdException w:name="Document Map" w:semiHidden="1" w:unhideWhenUsed="1"/>
+    <w:lsdException w:name="Plain Text" w:semiHidden="1" w:unhideWhenUsed="1"/>
+    <w:lsdException w:name="E-mail Signature" w:semiHidden="1" w:unhideWhenUsed="1"/>
+    <w:lsdException w:name="HTML Top of Form" w:semiHidden="1" w:unhideWhenUsed="1"/>
+    <w:lsdException w:name="HTML Bottom of Form" w:semiHidden="1" w:unhideWhenUsed="1"/>
+    <w:lsdException w:name="Normal (Web)" w:semiHidden="1" w:unhideWhenUsed="1"/>
+    <w:lsdException w:name="HTML Acronym" w:semiHidden="1" w:unhideWhenUsed="1"/>
+    <w:lsdException w:name="HTML Address" w:semiHidden="1" w:unhideWhenUsed="1"/>
+    <w:lsdException w:name="HTML Cite" w:semiHidden="1" w:unhideWhenUsed="1"/>
+    <w:lsdException w:name="HTML Code" w:semiHidden="1" w:unhideWhenUsed="1"/>
+    <w:lsdException w:name="HTML Definition" w:semiHidden="1" w:unhideWhenUsed="1"/>
+    <w:lsdException w:name="HTML Keyboard" w:semiHidden="1" w:unhideWhenUsed="1"/>
+    <w:lsdException w:name="HTML Preformatted" w:semiHidden="1" w:unhideWhenUsed="1"/>
+    <w:lsdException w:name="HTML Sample" w:semiHidden="1" w:unhideWhenUsed="1"/>
+    <w:lsdException w:name="HTML Typewriter" w:semiHidden="1" w:unhideWhenUsed="1"/>
+    <w:lsdException w:name="HTML Variable" w:semiHidden="1" w:unhideWhenUsed="1"/>
+    <w:lsdException w:name="Normal Table" w:semiHidden="1" w:unhideWhenUsed="1"/>
+    <w:lsdException w:name="annotation subject" w:semiHidden="1" w:unhideWhenUsed="1"/>
+    <w:lsdException w:name="No List" w:semiHidden="1" w:unhideWhenUsed="1"/>
+    <w:lsdException w:name="Outline List 1" w:semiHidden="1" w:unhideWhenUsed="1"/>
+    <w:lsdException w:name="Outline List 2" w:semiHidden="1" w:unhideWhenUsed="1"/>
+    <w:lsdException w:name="Outline List 3" w:semiHidden="1" w:unhideWhenUsed="1"/>
+    <w:lsdException w:name="Table Simple 1" w:semiHidden="1" w:unhideWhenUsed="1"/>
+    <w:lsdException w:name="Table Simple 2" w:semiHidden="1" w:unhideWhenUsed="1"/>
+    <w:lsdException w:name="Table Simple 3" w:semiHidden="1" w:unhideWhenUsed="1"/>
+    <w:lsdException w:name="Table Classic 1" w:semiHidden="1" w:unhideWhenUsed="1"/>
+    <w:lsdException w:name="Table Classic 2" w:semiHidden="1" w:unhideWhenUsed="1"/>
+    <w:lsdException w:name="Table Classic 3" w:semiHidden="1" w:unhideWhenUsed="1"/>
+    <w:lsdException w:name="Table Classic 4" w:semiHidden="1" w:unhideWhenUsed="1"/>
+    <w:lsdException w:name="Table Colorful 1" w:semiHidden="1" w:unhideWhenUsed="1"/>
+    <w:lsdException w:name="Table Colorful 2" w:semiHidden="1" w:unhideWhenUsed="1"/>
+    <w:lsdException w:name="Table Colorful 3" w:semiHidden="1" w:unhideWhenUsed="1"/>
+    <w:lsdException w:name="Table Columns 1" w:semiHidden="1" w:unhideWhenUsed="1"/>
+    <w:lsdException w:name="Table Columns 2" w:semiHidden="1" w:unhideWhenUsed="1"/>
+    <w:lsdException w:name="Table Columns 3" w:semiHidden="1" w:unhideWhenUsed="1"/>
+    <w:lsdException w:name="Table Columns 4" w:semiHidden="1" w:unhideWhenUsed="1"/>
+    <w:lsdException w:name="Table Columns 5" w:semiHidden="1" w:unhideWhenUsed="1"/>
+    <w:lsdException w:name="Table Grid 1" w:semiHidden="1" w:unhideWhenUsed="1"/>
+    <w:lsdException w:name="Table Grid 2" w:semiHidden="1" w:unhideWhenUsed="1"/>
+    <w:lsdException w:name="Table Grid 3" w:semiHidden="1" w:unhideWhenUsed="1"/>
+    <w:lsdException w:name="Table Grid 4" w:semiHidden="1" w:unhideWhenUsed="1"/>
+    <w:lsdException w:name="Table Grid 5" w:semiHidden="1" w:unhideWhenUsed="1"/>
+    <w:lsdException w:name="Table Grid 6" w:semiHidden="1" w:unhideWhenUsed="1"/>
+    <w:lsdException w:name="Table Grid 7" w:semiHidden="1" w:unhideWhenUsed="1"/>
+    <w:lsdException w:name="Table Grid 8" w:semiHidden="1" w:unhideWhenUsed="1"/>
+    <w:lsdException w:name="Table List 1" w:semiHidden="1" w:unhideWhenUsed="1"/>
+    <w:lsdException w:name="Table List 2" w:semiHidden="1" w:unhideWhenUsed="1"/>
+    <w:lsdException w:name="Table List 3" w:semiHidden="1" w:unhideWhenUsed="1"/>
+    <w:lsdException w:name="Table List 4" w:semiHidden="1" w:unhideWhenUsed="1"/>
+    <w:lsdException w:name="Table List 5" w:semiHidden="1" w:unhideWhenUsed="1"/>
+    <w:lsdException w:name="Table List 6" w:semiHidden="1" w:unhideWhenUsed="1"/>
+    <w:lsdException w:name="Table List 7" w:semiHidden="1" w:uiPriority="0" w:unhideWhenUsed="1"/>
+    <w:lsdException w:name="Table List 8" w:semiHidden="1" w:unhideWhenUsed="1"/>
+    <w:lsdException w:name="Table 3D effects 1" w:semiHidden="1" w:unhideWhenUsed="1"/>
+    <w:lsdException w:name="Table 3D effects 2" w:semiHidden="1" w:unhideWhenUsed="1"/>
+    <w:lsdException w:name="Table 3D effects 3" w:semiHidden="1" w:unhideWhenUsed="1"/>
+    <w:lsdException w:name="Table Contemporary" w:semiHidden="1" w:unhideWhenUsed="1"/>
+    <w:lsdException w:name="Table Elegant" w:semiHidden="1" w:unhideWhenUsed="1"/>
+    <w:lsdException w:name="Table Professional" w:semiHidden="1" w:unhideWhenUsed="1"/>
+    <w:lsdException w:name="Table Subtle 1" w:semiHidden="1" w:unhideWhenUsed="1"/>
+    <w:lsdException w:name="Table Subtle 2" w:semiHidden="1" w:unhideWhenUsed="1"/>
+    <w:lsdException w:name="Table Web 1" w:semiHidden="1" w:unhideWhenUsed="1"/>
+    <w:lsdException w:name="Table Web 2" w:semiHidden="1" w:unhideWhenUsed="1"/>
+    <w:lsdException w:name="Table Web 3" w:semiHidden="1" w:unhideWhenUsed="1"/>
+    <w:lsdException w:name="Balloon Text" w:semiHidden="1" w:uiPriority="0" w:unhideWhenUsed="1"/>
+    <w:lsdException w:name="Table Grid" w:semiHidden="1" w:uiPriority="59" w:unhideWhenUsed="1"/>
+    <w:lsdException w:name="Table Theme" w:semiHidden="1" w:unhideWhenUsed="1"/>
+    <w:lsdException w:name="Placeholder Text" w:semiHidden="1"/>
+    <w:lsdException w:name="No Spacing" w:uiPriority="1" w:qFormat="1"/>
+    <w:lsdException w:name="Light Shading" w:uiPriority="60"/>
+    <w:lsdException w:name="Light List" w:uiPriority="61"/>
+    <w:lsdException w:name="Light Grid" w:uiPriority="62"/>
+    <w:lsdException w:name="Medium Shading 1" w:uiPriority="63"/>
+    <w:lsdException w:name="Medium Shading 2" w:uiPriority="64"/>
+    <w:lsdException w:name="Medium List 1" w:uiPriority="65"/>
+    <w:lsdException w:name="Medium List 2" w:uiPriority="66"/>
+    <w:lsdException w:name="Medium Grid 1" w:uiPriority="67"/>
+    <w:lsdException w:name="Medium Grid 2" w:uiPriority="68"/>
+    <w:lsdException w:name="Medium Grid 3" w:uiPriority="69"/>
+    <w:lsdException w:name="Dark List" w:uiPriority="70"/>
+    <w:lsdException w:name="Colorful Shading" w:uiPriority="71"/>
+    <w:lsdException w:name="Colorful List" w:uiPriority="72"/>
+    <w:lsdException w:name="Colorful Grid" w:uiPriority="73"/>
+    <w:lsdException w:name="Light Shading Accent 1" w:uiPriority="60"/>
+    <w:lsdException w:name="Light List Accent 1" w:uiPriority="61"/>
+    <w:lsdException w:name="Light Grid Accent 1" w:uiPriority="62"/>
+    <w:lsdException w:name="Medium Shading 1 Accent 1" w:uiPriority="63"/>
+    <w:lsdException w:name="Medium Shading 2 Accent 1" w:uiPriority="64"/>
+    <w:lsdException w:name="Medium List 1 Accent 1" w:uiPriority="65"/>
+    <w:lsdException w:name="Revision" w:semiHidden="1"/>
+    <w:lsdException w:name="List Paragraph" w:uiPriority="34" w:qFormat="1"/>
+    <w:lsdException w:name="Quote" w:uiPriority="29" w:qFormat="1"/>
+    <w:lsdException w:name="Intense Quote" w:uiPriority="30" w:qFormat="1"/>
+    <w:lsdException w:name="Medium List 2 Accent 1" w:uiPriority="66"/>
+    <w:lsdException w:name="Medium Grid 1 Accent 1" w:uiPriority="67"/>
+    <w:lsdException w:name="Medium Grid 2 Accent 1" w:uiPriority="68"/>
+    <w:lsdException w:name="Medium Grid 3 Accent 1" w:uiPriority="69"/>
+    <w:lsdException w:name="Dark List Accent 1" w:uiPriority="70"/>
+    <w:lsdException w:name="Colorful Shading Accent 1" w:uiPriority="71"/>
+    <w:lsdException w:name="Colorful List Accent 1" w:uiPriority="72"/>
+    <w:lsdException w:name="Colorful Grid Accent 1" w:uiPriority="73"/>
+    <w:lsdException w:name="Light Shading Accent 2" w:uiPriority="60"/>
+    <w:lsdException w:name="Light List Accent 2" w:uiPriority="61"/>
+    <w:lsdException w:name="Light Grid Accent 2" w:uiPriority="62"/>
+    <w:lsdException w:name="Medium Shading 1 Accent 2" w:uiPriority="63"/>
+    <w:lsdException w:name="Medium Shading 2 Accent 2" w:uiPriority="64"/>
+    <w:lsdException w:name="Medium List 1 Accent 2" w:uiPriority="65"/>
+    <w:lsdException w:name="Medium List 2 Accent 2" w:uiPriority="66"/>
+    <w:lsdException w:name="Medium Grid 1 Accent 2" w:uiPriority="67"/>
+    <w:lsdException w:name="Medium Grid 2 Accent 2" w:uiPriority="68"/>
+    <w:lsdException w:name="Medium Grid 3 Accent 2" w:uiPriority="69"/>
+    <w:lsdException w:name="Dark List Accent 2" w:uiPriority="70"/>
+    <w:lsdException w:name="Colorful Shading Accent 2" w:uiPriority="71"/>
+    <w:lsdException w:name="Colorful List Accent 2" w:uiPriority="72"/>
+    <w:lsdException w:name="Colorful Grid Accent 2" w:uiPriority="73"/>
+    <w:lsdException w:name="Light Shading Accent 3" w:uiPriority="60"/>
+    <w:lsdException w:name="Light List Accent 3" w:uiPriority="61"/>
+    <w:lsdException w:name="Light Grid Accent 3" w:uiPriority="62"/>
+    <w:lsdException w:name="Medium Shading 1 Accent 3" w:uiPriority="63"/>
+    <w:lsdException w:name="Medium Shading 2 Accent 3" w:uiPriority="64"/>
+    <w:lsdException w:name="Medium List 1 Accent 3" w:uiPriority="65"/>
+    <w:lsdException w:name="Medium List 2 Accent 3" w:uiPriority="66"/>
+    <w:lsdException w:name="Medium Grid 1 Accent 3" w:uiPriority="67"/>
+    <w:lsdException w:name="Medium Grid 2 Accent 3" w:uiPriority="68"/>
+    <w:lsdException w:name="Medium Grid 3 Accent 3" w:uiPriority="69"/>
+    <w:lsdException w:name="Dark List Accent 3" w:uiPriority="70"/>
+    <w:lsdException w:name="Colorful Shading Accent 3" w:uiPriority="71"/>
+    <w:lsdException w:name="Colorful List Accent 3" w:uiPriority="72"/>
+    <w:lsdException w:name="Colorful Grid Accent 3" w:uiPriority="73"/>
+    <w:lsdException w:name="Light Shading Accent 4" w:uiPriority="60"/>
+    <w:lsdException w:name="Light List Accent 4" w:uiPriority="61"/>
+    <w:lsdException w:name="Light Grid Accent 4" w:uiPriority="62"/>
+    <w:lsdException w:name="Medium Shading 1 Accent 4" w:uiPriority="63"/>
+    <w:lsdException w:name="Medium Shading 2 Accent 4" w:uiPriority="64"/>
+    <w:lsdException w:name="Medium List 1 Accent 4" w:uiPriority="65"/>
+    <w:lsdException w:name="Medium List 2 Accent 4" w:uiPriority="66"/>
+    <w:lsdException w:name="Medium Grid 1 Accent 4" w:uiPriority="67"/>
+    <w:lsdException w:name="Medium Grid 2 Accent 4" w:uiPriority="68"/>
+    <w:lsdException w:name="Medium Grid 3 Accent 4" w:uiPriority="69"/>
+    <w:lsdException w:name="Dark List Accent 4" w:uiPriority="70"/>
+    <w:lsdException w:name="Colorful Shading Accent 4" w:uiPriority="71"/>
+    <w:lsdException w:name="Colorful List Accent 4" w:uiPriority="72"/>
+    <w:lsdException w:name="Colorful Grid Accent 4" w:uiPriority="73"/>
+    <w:lsdException w:name="Light Shading Accent 5" w:uiPriority="60"/>
+    <w:lsdException w:name="Light List Accent 5" w:uiPriority="61"/>
+    <w:lsdException w:name="Light Grid Accent 5" w:uiPriority="62"/>
+    <w:lsdException w:name="Medium Shading 1 Accent 5" w:uiPriority="63"/>
+    <w:lsdException w:name="Medium Shading 2 Accent 5" w:uiPriority="64"/>
+    <w:lsdException w:name="Medium List 1 Accent 5" w:uiPriority="65"/>
+    <w:lsdException w:name="Medium List 2 Accent 5" w:uiPriority="66"/>
+    <w:lsdException w:name="Medium Grid 1 Accent 5" w:uiPriority="67"/>
+    <w:lsdException w:name="Medium Grid 2 Accent 5" w:uiPriority="68"/>
+    <w:lsdException w:name="Medium Grid 3 Accent 5" w:uiPriority="69"/>
+    <w:lsdException w:name="Dark List Accent 5" w:uiPriority="70"/>
+    <w:lsdException w:name="Colorful Shading Accent 5" w:uiPriority="71"/>
+    <w:lsdException w:name="Colorful List Accent 5" w:uiPriority="72"/>
+    <w:lsdException w:name="Colorful Grid Accent 5" w:uiPriority="73"/>
+    <w:lsdException w:name="Light Shading Accent 6" w:uiPriority="60"/>
+    <w:lsdException w:name="Light List Accent 6" w:uiPriority="61"/>
+    <w:lsdException w:name="Light Grid Accent 6" w:uiPriority="62"/>
+    <w:lsdException w:name="Medium Shading 1 Accent 6" w:uiPriority="63"/>
+    <w:lsdException w:name="Medium Shading 2 Accent 6" w:uiPriority="64"/>
+    <w:lsdException w:name="Medium List 1 Accent 6" w:uiPriority="65"/>
+    <w:lsdException w:name="Medium List 2 Accent 6" w:uiPriority="66"/>
+    <w:lsdException w:name="Medium Grid 1 Accent 6" w:uiPriority="67"/>
+    <w:lsdException w:name="Medium Grid 2 Accent 6" w:uiPriority="68"/>
+    <w:lsdException w:name="Medium Grid 3 Accent 6" w:uiPriority="69"/>
+    <w:lsdException w:name="Dark List Accent 6" w:uiPriority="70"/>
+    <w:lsdException w:name="Colorful Shading Accent 6" w:uiPriority="71"/>
+    <w:lsdException w:name="Colorful List Accent 6" w:uiPriority="72"/>
+    <w:lsdException w:name="Colorful Grid Accent 6" w:uiPriority="73"/>
+    <w:lsdException w:name="Subtle Emphasis" w:uiPriority="19" w:qFormat="1"/>
+    <w:lsdException w:name="Intense Emphasis" w:uiPriority="21" w:qFormat="1"/>
+    <w:lsdException w:name="Subtle Reference" w:uiPriority="31" w:qFormat="1"/>
+    <w:lsdException w:name="Intense Reference" w:uiPriority="32" w:qFormat="1"/>
+    <w:lsdException w:name="Book Title" w:uiPriority="33" w:qFormat="1"/>
+    <w:lsdException w:name="Bibliography" w:semiHidden="1" w:uiPriority="37" w:unhideWhenUsed="1"/>
+    <w:lsdException w:name="TOC Heading" w:semiHidden="1" w:uiPriority="39" w:unhideWhenUsed="1" w:qFormat="1"/>
+    <w:lsdException w:name="Plain Table 1" w:uiPriority="41"/>
+    <w:lsdException w:name="Plain Table 2" w:uiPriority="42"/>
+    <w:lsdException w:name="Plain Table 3" w:uiPriority="43"/>
+    <w:lsdException w:name="Plain Table 4" w:uiPriority="44"/>
+    <w:lsdException w:name="Plain Table 5" w:uiPriority="45"/>
+    <w:lsdException w:name="Grid Table Light" w:uiPriority="40"/>
+    <w:lsdException w:name="Grid Table 1 Light" w:uiPriority="46"/>
+    <w:lsdException w:name="Grid Table 2" w:uiPriority="47"/>
+    <w:lsdException w:name="Grid Table 3" w:uiPriority="48"/>
+    <w:lsdException w:name="Grid Table 4" w:uiPriority="49"/>
+    <w:lsdException w:name="Grid Table 5 Dark" w:uiPriority="50"/>
+    <w:lsdException w:name="Grid Table 6 Colorful" w:uiPriority="51"/>
+    <w:lsdException w:name="Grid Table 7 Colorful" w:uiPriority="52"/>
+    <w:lsdException w:name="Grid Table 1 Light Accent 1" w:uiPriority="46"/>
+    <w:lsdException w:name="Grid Table 2 Accent 1" w:uiPriority="47"/>
+    <w:lsdException w:name="Grid Table 3 Accent 1" w:uiPriority="48"/>
+    <w:lsdException w:name="Grid Table 4 Accent 1" w:uiPriority="49"/>
+    <w:lsdException w:name="Grid Table 5 Dark Accent 1" w:uiPriority="50"/>
+    <w:lsdException w:name="Grid Table 6 Colorful Accent 1" w:uiPriority="51"/>
+    <w:lsdException w:name="Grid Table 7 Colorful Accent 1" w:uiPriority="52"/>
+    <w:lsdException w:name="Grid Table 1 Light Accent 2" w:uiPriority="46"/>
+    <w:lsdException w:name="Grid Table 2 Accent 2" w:uiPriority="47"/>
+    <w:lsdException w:name="Grid Table 3 Accent 2" w:uiPriority="48"/>
+    <w:lsdException w:name="Grid Table 4 Accent 2" w:uiPriority="49"/>
+    <w:lsdException w:name="Grid Table 5 Dark Accent 2" w:uiPriority="50"/>
+    <w:lsdException w:name="Grid Table 6 Colorful Accent 2" w:uiPriority="51"/>
+    <w:lsdException w:name="Grid Table 7 Colorful Accent 2" w:uiPriority="52"/>
+    <w:lsdException w:name="Grid Table 1 Light Accent 3" w:uiPriority="46"/>
+    <w:lsdException w:name="Grid Table 2 Accent 3" w:uiPriority="47"/>
+    <w:lsdException w:name="Grid Table 3 Accent 3" w:uiPriority="48"/>
+    <w:lsdException w:name="Grid Table 4 Accent 3" w:uiPriority="49"/>
+    <w:lsdException w:name="Grid Table 5 Dark Accent 3" w:uiPriority="50"/>
+    <w:lsdException w:name="Grid Table 6 Colorful Accent 3" w:uiPriority="51"/>
+    <w:lsdException w:name="Grid Table 7 Colorful Accent 3" w:uiPriority="52"/>
+    <w:lsdException w:name="Grid Table 1 Light Accent 4" w:uiPriority="46"/>
+    <w:lsdException w:name="Grid Table 2 Accent 4" w:uiPriority="47"/>
+    <w:lsdException w:name="Grid Table 3 Accent 4" w:uiPriority="48"/>
+    <w:lsdException w:name="Grid Table 4 Accent 4" w:uiPriority="49"/>
+    <w:lsdException w:name="Grid Table 5 Dark Accent 4" w:uiPriority="50"/>
+    <w:lsdException w:name="Grid Table 6 Colorful Accent 4" w:uiPriority="51"/>
+    <w:lsdException w:name="Grid Table 7 Colorful Accent 4" w:uiPriority="52"/>
+    <w:lsdException w:name="Grid Table 1 Light Accent 5" w:uiPriority="46"/>
+    <w:lsdException w:name="Grid Table 2 Accent 5" w:uiPriority="47"/>
+    <w:lsdException w:name="Grid Table 3 Accent 5" w:uiPriority="48"/>
+    <w:lsdException w:name="Grid Table 4 Accent 5" w:uiPriority="49"/>
+    <w:lsdException w:name="Grid Table 5 Dark Accent 5" w:uiPriority="50"/>
+    <w:lsdException w:name="Grid Table 6 Colorful Accent 5" w:uiPriority="51"/>
+    <w:lsdException w:name="Grid Table 7 Colorful Accent 5" w:uiPriority="52"/>
+    <w:lsdException w:name="Grid Table 1 Light Accent 6" w:uiPriority="46"/>
+    <w:lsdException w:name="Grid Table 2 Accent 6" w:uiPriority="47"/>
+    <w:lsdException w:name="Grid Table 3 Accent 6" w:uiPriority="48"/>
+    <w:lsdException w:name="Grid Table 4 Accent 6" w:uiPriority="49"/>
+    <w:lsdException w:name="Grid Table 5 Dark Accent 6" w:uiPriority="50"/>
+    <w:lsdException w:name="Grid Table 6 Colorful Accent 6" w:uiPriority="51"/>
+    <w:lsdException w:name="Grid Table 7 Colorful Accent 6" w:uiPriority="52"/>
+    <w:lsdException w:name="List Table 1 Light" w:uiPriority="46"/>
+    <w:lsdException w:name="List Table 2" w:uiPriority="47"/>
+    <w:lsdException w:name="List Table 3" w:uiPriority="48"/>
+    <w:lsdException w:name="List Table 4" w:uiPriority="49"/>
+    <w:lsdException w:name="List Table 5 Dark" w:uiPriority="50"/>
+    <w:lsdException w:name="List Table 6 Colorful" w:uiPriority="51"/>
+    <w:lsdException w:name="List Table 7 Colorful" w:uiPriority="52"/>
+    <w:lsdException w:name="List Table 1 Light Accent 1" w:uiPriority="46"/>
+    <w:lsdException w:name="List Table 2 Accent 1" w:uiPriority="47"/>
+    <w:lsdException w:name="List Table 3 Accent 1" w:uiPriority="48"/>
+    <w:lsdException w:name="List Table 4 Accent 1" w:uiPriority="49"/>
+    <w:lsdException w:name="List Table 5 Dark Accent 1" w:uiPriority="50"/>
+    <w:lsdException w:name="List Table 6 Colorful Accent 1" w:uiPriority="51"/>
+    <w:lsdException w:name="List Table 7 Colorful Accent 1" w:uiPriority="52"/>
+    <w:lsdException w:name="List Table 1 Light Accent 2" w:uiPriority="46"/>
+    <w:lsdException w:name="List Table 2 Accent 2" w:uiPriority="47"/>
+    <w:lsdException w:name="List Table 3 Accent 2" w:uiPriority="48"/>
+    <w:lsdException w:name="List Table 4 Accent 2" w:uiPriority="49"/>
+    <w:lsdException w:name="List Table 5 Dark Accent 2" w:uiPriority="50"/>
+    <w:lsdException w:name="List Table 6 Colorful Accent 2" w:uiPriority="51"/>
+    <w:lsdException w:name="List Table 7 Colorful Accent 2" w:uiPriority="52"/>
+    <w:lsdException w:name="List Table 1 Light Accent 3" w:uiPriority="46"/>
+    <w:lsdException w:name="List Table 2 Accent 3" w:uiPriority="47"/>
+    <w:lsdException w:name="List Table 3 Accent 3" w:uiPriority="48"/>
+    <w:lsdException w:name="List Table 4 Accent 3" w:uiPriority="49"/>
+    <w:lsdException w:name="List Table 5 Dark Accent 3" w:uiPriority="50"/>
+    <w:lsdException w:name="List Table 6 Colorful Accent 3" w:uiPriority="51"/>
+    <w:lsdException w:name="List Table 7 Colorful Accent 3" w:uiPriority="52"/>
+    <w:lsdException w:name="List Table 1 Light Accent 4" w:uiPriority="46"/>
+    <w:lsdException w:name="List Table 2 Accent 4" w:uiPriority="47"/>
+    <w:lsdException w:name="List Table 3 Accent 4" w:uiPriority="48"/>
+    <w:lsdException w:name="List Table 4 Accent 4" w:uiPriority="49"/>
+    <w:lsdException w:name="List Table 5 Dark Accent 4" w:uiPriority="50"/>
+    <w:lsdException w:name="List Table 6 Colorful Accent 4" w:uiPriority="51"/>
+    <w:lsdException w:name="List Table 7 Colorful Accent 4" w:uiPriority="52"/>
+    <w:lsdException w:name="List Table 1 Light Accent 5" w:uiPriority="46"/>
+    <w:lsdException w:name="List Table 2 Accent 5" w:uiPriority="47"/>
+    <w:lsdException w:name="List Table 3 Accent 5" w:uiPriority="48"/>
+    <w:lsdException w:name="List Table 4 Accent 5" w:uiPriority="49"/>
+    <w:lsdException w:name="List Table 5 Dark Accent 5" w:uiPriority="50"/>
+    <w:lsdException w:name="List Table 6 Colorful Accent 5" w:uiPriority="51"/>
+    <w:lsdException w:name="List Table 7 Colorful Accent 5" w:uiPriority="52"/>
+    <w:lsdException w:name="List Table 1 Light Accent 6" w:uiPriority="46"/>
+    <w:lsdException w:name="List Table 2 Accent 6" w:uiPriority="47"/>
+    <w:lsdException w:name="List Table 3 Accent 6" w:uiPriority="48"/>
+    <w:lsdException w:name="List Table 4 Accent 6" w:uiPriority="49"/>
+    <w:lsdException w:name="List Table 5 Dark Accent 6" w:uiPriority="50"/>
+    <w:lsdException w:name="List Table 6 Colorful Accent 6" w:uiPriority="51"/>
+    <w:lsdException w:name="List Table 7 Colorful Accent 6" w:uiPriority="52"/>
+    <w:lsdException w:name="Mention" w:semiHidden="1" w:unhideWhenUsed="1"/>
+    <w:lsdException w:name="Smart Hyperlink" w:semiHidden="1" w:unhideWhenUsed="1"/>
+    <w:lsdException w:name="Hashtag" w:semiHidden="1" w:unhideWhenUsed="1"/>
+    <w:lsdException w:name="Unresolved Mention" w:semiHidden="1" w:unhideWhenUsed="1"/>
+    <w:lsdException w:name="Smart Link" w:semiHidden="1" w:unhideWhenUsed="1"/>
   </w:latentStyles>
   <w:style w:type="paragraph" w:default="1" w:styleId="Normal">
     <w:name w:val="Normal"/>
@@ -10972,7 +10058,6 @@
     <w:basedOn w:val="Normal"/>
     <w:link w:val="CommentTextChar"/>
     <w:uiPriority w:val="99"/>
-    <w:semiHidden/>
     <w:unhideWhenUsed/>
     <w:rsid w:val="004A2ED1"/>
     <w:rPr>
@@ -10984,7 +10069,6 @@
     <w:name w:val="Comment Text Char"/>
     <w:link w:val="CommentText"/>
     <w:uiPriority w:val="99"/>
-    <w:semiHidden/>
     <w:rsid w:val="004A2ED1"/>
     <w:rPr>
       <w:lang w:bidi="en-US"/>
@@ -11022,7 +10106,6 @@
     <w:uiPriority w:val="59"/>
     <w:rsid w:val="00260ACF"/>
     <w:tblPr>
-      <w:tblInd w:w="0" w:type="dxa"/>
       <w:tblBorders>
         <w:top w:val="single" w:sz="4" w:space="0" w:color="000000" w:themeColor="text1"/>
         <w:left w:val="single" w:sz="4" w:space="0" w:color="000000" w:themeColor="text1"/>
@@ -11031,12 +10114,6 @@
         <w:insideH w:val="single" w:sz="4" w:space="0" w:color="000000" w:themeColor="text1"/>
         <w:insideV w:val="single" w:sz="4" w:space="0" w:color="000000" w:themeColor="text1"/>
       </w:tblBorders>
-      <w:tblCellMar>
-        <w:top w:w="0" w:type="dxa"/>
-        <w:left w:w="108" w:type="dxa"/>
-        <w:bottom w:w="0" w:type="dxa"/>
-        <w:right w:w="108" w:type="dxa"/>
-      </w:tblCellMar>
     </w:tblPr>
   </w:style>
   <w:style w:type="paragraph" w:customStyle="1" w:styleId="ProcessBody">
@@ -11156,12 +10233,6 @@
         <w:insideH w:val="single" w:sz="4" w:space="0" w:color="auto"/>
         <w:insideV w:val="single" w:sz="4" w:space="0" w:color="auto"/>
       </w:tblBorders>
-      <w:tblCellMar>
-        <w:top w:w="0" w:type="dxa"/>
-        <w:left w:w="108" w:type="dxa"/>
-        <w:bottom w:w="0" w:type="dxa"/>
-        <w:right w:w="108" w:type="dxa"/>
-      </w:tblCellMar>
     </w:tblPr>
     <w:trPr>
       <w:cantSplit/>
@@ -11245,19 +10316,12 @@
     <w:tblPr>
       <w:tblStyleRowBandSize w:val="1"/>
       <w:tblStyleColBandSize w:val="1"/>
-      <w:tblInd w:w="0" w:type="dxa"/>
       <w:tblBorders>
         <w:top w:val="single" w:sz="8" w:space="0" w:color="4F81BD" w:themeColor="accent1"/>
         <w:left w:val="single" w:sz="8" w:space="0" w:color="4F81BD" w:themeColor="accent1"/>
         <w:bottom w:val="single" w:sz="8" w:space="0" w:color="4F81BD" w:themeColor="accent1"/>
         <w:right w:val="single" w:sz="8" w:space="0" w:color="4F81BD" w:themeColor="accent1"/>
       </w:tblBorders>
-      <w:tblCellMar>
-        <w:top w:w="0" w:type="dxa"/>
-        <w:left w:w="108" w:type="dxa"/>
-        <w:bottom w:w="0" w:type="dxa"/>
-        <w:right w:w="108" w:type="dxa"/>
-      </w:tblCellMar>
     </w:tblPr>
     <w:tblStylePr w:type="firstRow">
       <w:pPr>
@@ -11343,7 +10407,6 @@
     </w:rPr>
     <w:tblPr>
       <w:tblStyleRowBandSize w:val="1"/>
-      <w:tblInd w:w="0" w:type="dxa"/>
       <w:tblBorders>
         <w:top w:val="single" w:sz="12" w:space="0" w:color="008000"/>
         <w:left w:val="single" w:sz="6" w:space="0" w:color="008000"/>
@@ -11351,12 +10414,6 @@
         <w:right w:val="single" w:sz="6" w:space="0" w:color="008000"/>
         <w:insideH w:val="single" w:sz="6" w:space="0" w:color="000000"/>
       </w:tblBorders>
-      <w:tblCellMar>
-        <w:top w:w="0" w:type="dxa"/>
-        <w:left w:w="108" w:type="dxa"/>
-        <w:bottom w:w="0" w:type="dxa"/>
-        <w:right w:w="108" w:type="dxa"/>
-      </w:tblCellMar>
     </w:tblPr>
     <w:tblStylePr w:type="firstRow">
       <w:rPr>
@@ -11476,6 +10533,44 @@
       <w:sz w:val="22"/>
       <w:szCs w:val="22"/>
       <w:lang w:bidi="en-US"/>
+    </w:rPr>
+  </w:style>
+  <w:style w:type="paragraph" w:styleId="FootnoteText">
+    <w:name w:val="footnote text"/>
+    <w:basedOn w:val="Normal"/>
+    <w:link w:val="FootnoteTextChar"/>
+    <w:uiPriority w:val="99"/>
+    <w:semiHidden/>
+    <w:unhideWhenUsed/>
+    <w:rsid w:val="00474A89"/>
+    <w:pPr>
+      <w:spacing w:after="0" w:line="240" w:lineRule="auto"/>
+    </w:pPr>
+    <w:rPr>
+      <w:sz w:val="20"/>
+      <w:szCs w:val="20"/>
+    </w:rPr>
+  </w:style>
+  <w:style w:type="character" w:customStyle="1" w:styleId="FootnoteTextChar">
+    <w:name w:val="Footnote Text Char"/>
+    <w:basedOn w:val="DefaultParagraphFont"/>
+    <w:link w:val="FootnoteText"/>
+    <w:uiPriority w:val="99"/>
+    <w:semiHidden/>
+    <w:rsid w:val="00474A89"/>
+    <w:rPr>
+      <w:lang w:bidi="en-US"/>
+    </w:rPr>
+  </w:style>
+  <w:style w:type="character" w:styleId="FootnoteReference">
+    <w:name w:val="footnote reference"/>
+    <w:basedOn w:val="DefaultParagraphFont"/>
+    <w:uiPriority w:val="99"/>
+    <w:semiHidden/>
+    <w:unhideWhenUsed/>
+    <w:rsid w:val="00474A89"/>
+    <w:rPr>
+      <w:vertAlign w:val="superscript"/>
     </w:rPr>
   </w:style>
 </w:styles>
@@ -11776,19 +10871,6 @@
 </file>
 
 <file path=customXml/item2.xml><?xml version="1.0" encoding="utf-8"?>
-<?mso-contentType ?>
-<FormTemplates xmlns="http://schemas.microsoft.com/sharepoint/v3/contenttype/forms">
-  <Display>DocumentLibraryForm</Display>
-  <Edit>DocumentLibraryForm</Edit>
-  <New>DocumentLibraryForm</New>
-</FormTemplates>
-</file>
-
-<file path=customXml/item3.xml><?xml version="1.0" encoding="utf-8"?>
-<LongProperties xmlns="http://schemas.microsoft.com/office/2006/metadata/longProperties"/>
-</file>
-
-<file path=customXml/item4.xml><?xml version="1.0" encoding="utf-8"?>
 <ct:contentTypeSchema xmlns:ct="http://schemas.microsoft.com/office/2006/metadata/contentType" xmlns:ma="http://schemas.microsoft.com/office/2006/metadata/properties/metaAttributes" ct:_="" ma:_="" ma:contentTypeName="Document" ma:contentTypeID="0x01010005A068604E74C047BC66B3ED07869872" ma:contentTypeVersion="0" ma:contentTypeDescription="Create a new document." ma:contentTypeScope="" ma:versionID="7d65b694ac3f1c289d6201da35c196e2">
   <xsd:schema xmlns:xsd="http://www.w3.org/2001/XMLSchema" xmlns:p="http://schemas.microsoft.com/office/2006/metadata/properties" targetNamespace="http://schemas.microsoft.com/office/2006/metadata/properties" ma:root="true" ma:fieldsID="4aeb20c0e3442673af7ee10786458764">
     <xsd:element name="properties">
@@ -11837,14 +10919,27 @@
 </ct:contentTypeSchema>
 </file>
 
+<file path=customXml/item3.xml><?xml version="1.0" encoding="utf-8"?>
+<LongProperties xmlns="http://schemas.microsoft.com/office/2006/metadata/longProperties"/>
+</file>
+
+<file path=customXml/item4.xml><?xml version="1.0" encoding="utf-8"?>
+<?mso-contentType ?>
+<FormTemplates xmlns="http://schemas.microsoft.com/sharepoint/v3/contenttype/forms">
+  <Display>DocumentLibraryForm</Display>
+  <Edit>DocumentLibraryForm</Edit>
+  <New>DocumentLibraryForm</New>
+</FormTemplates>
+</file>
+
 <file path=customXml/item5.xml><?xml version="1.0" encoding="utf-8"?>
+<b:Sources xmlns:b="http://schemas.openxmlformats.org/officeDocument/2006/bibliography" xmlns="http://schemas.openxmlformats.org/officeDocument/2006/bibliography" SelectedStyle="\APA.XSL" StyleName="APA"/>
+</file>
+
+<file path=customXml/item6.xml><?xml version="1.0" encoding="utf-8"?>
 <p:properties xmlns:p="http://schemas.microsoft.com/office/2006/metadata/properties" xmlns:xsi="http://www.w3.org/2001/XMLSchema-instance">
   <documentManagement/>
 </p:properties>
-</file>
-
-<file path=customXml/item6.xml><?xml version="1.0" encoding="utf-8"?>
-<b:Sources xmlns:b="http://schemas.openxmlformats.org/officeDocument/2006/bibliography" xmlns="http://schemas.openxmlformats.org/officeDocument/2006/bibliography" SelectedStyle="\APA.XSL" StyleName="APA"/>
 </file>
 
 <file path=customXml/itemProps1.xml><?xml version="1.0" encoding="utf-8"?>
@@ -11856,22 +10951,6 @@
 </file>
 
 <file path=customXml/itemProps2.xml><?xml version="1.0" encoding="utf-8"?>
-<ds:datastoreItem xmlns:ds="http://schemas.openxmlformats.org/officeDocument/2006/customXml" ds:itemID="{F17621D5-8118-4296-944B-367BCA2FC84A}">
-  <ds:schemaRefs>
-    <ds:schemaRef ds:uri="http://schemas.microsoft.com/sharepoint/v3/contenttype/forms"/>
-  </ds:schemaRefs>
-</ds:datastoreItem>
-</file>
-
-<file path=customXml/itemProps3.xml><?xml version="1.0" encoding="utf-8"?>
-<ds:datastoreItem xmlns:ds="http://schemas.openxmlformats.org/officeDocument/2006/customXml" ds:itemID="{C160D463-E0A4-43CC-B4FC-6A78BAE7598D}">
-  <ds:schemaRefs>
-    <ds:schemaRef ds:uri="http://schemas.microsoft.com/office/2006/metadata/longProperties"/>
-  </ds:schemaRefs>
-</ds:datastoreItem>
-</file>
-
-<file path=customXml/itemProps4.xml><?xml version="1.0" encoding="utf-8"?>
 <ds:datastoreItem xmlns:ds="http://schemas.openxmlformats.org/officeDocument/2006/customXml" ds:itemID="{E00B8A30-E31F-4022-9B33-DB9B6D983E4E}">
   <ds:schemaRefs>
     <ds:schemaRef ds:uri="http://schemas.microsoft.com/office/2006/metadata/contentType"/>
@@ -11886,18 +10965,34 @@
 </ds:datastoreItem>
 </file>
 
+<file path=customXml/itemProps3.xml><?xml version="1.0" encoding="utf-8"?>
+<ds:datastoreItem xmlns:ds="http://schemas.openxmlformats.org/officeDocument/2006/customXml" ds:itemID="{C160D463-E0A4-43CC-B4FC-6A78BAE7598D}">
+  <ds:schemaRefs>
+    <ds:schemaRef ds:uri="http://schemas.microsoft.com/office/2006/metadata/longProperties"/>
+  </ds:schemaRefs>
+</ds:datastoreItem>
+</file>
+
+<file path=customXml/itemProps4.xml><?xml version="1.0" encoding="utf-8"?>
+<ds:datastoreItem xmlns:ds="http://schemas.openxmlformats.org/officeDocument/2006/customXml" ds:itemID="{F17621D5-8118-4296-944B-367BCA2FC84A}">
+  <ds:schemaRefs>
+    <ds:schemaRef ds:uri="http://schemas.microsoft.com/sharepoint/v3/contenttype/forms"/>
+  </ds:schemaRefs>
+</ds:datastoreItem>
+</file>
+
 <file path=customXml/itemProps5.xml><?xml version="1.0" encoding="utf-8"?>
+<ds:datastoreItem xmlns:ds="http://schemas.openxmlformats.org/officeDocument/2006/customXml" ds:itemID="{B205AC73-F54D-414F-9D96-C1CB65D3EBE3}">
+  <ds:schemaRefs>
+    <ds:schemaRef ds:uri="http://schemas.openxmlformats.org/officeDocument/2006/bibliography"/>
+  </ds:schemaRefs>
+</ds:datastoreItem>
+</file>
+
+<file path=customXml/itemProps6.xml><?xml version="1.0" encoding="utf-8"?>
 <ds:datastoreItem xmlns:ds="http://schemas.openxmlformats.org/officeDocument/2006/customXml" ds:itemID="{413EE0B9-61A1-4D97-84E8-9D6D67F97DB6}">
   <ds:schemaRefs>
     <ds:schemaRef ds:uri="http://schemas.microsoft.com/office/2006/metadata/properties"/>
   </ds:schemaRefs>
 </ds:datastoreItem>
-</file>
-
-<file path=customXml/itemProps6.xml><?xml version="1.0" encoding="utf-8"?>
-<ds:datastoreItem xmlns:ds="http://schemas.openxmlformats.org/officeDocument/2006/customXml" ds:itemID="{B205AC73-F54D-414F-9D96-C1CB65D3EBE3}">
-  <ds:schemaRefs>
-    <ds:schemaRef ds:uri="http://schemas.openxmlformats.org/officeDocument/2006/bibliography"/>
-  </ds:schemaRefs>
-</ds:datastoreItem>
 </file>
</xml_diff>

<commit_message>
Against audit NC 27 & 28 and observation 29
1. snapshot of existing RPN number should take mentioned.
2. 48 & above mentioned.
3. Table corrected.
</commit_message>
<xml_diff>
--- a/Project Management/PRCD_RSKMGM.docx
+++ b/Project Management/PRCD_RSKMGM.docx
@@ -2,7 +2,6 @@
 <file path=word/document.xml><?xml version="1.0" encoding="utf-8"?>
 <w:document xmlns:wpc="http://schemas.microsoft.com/office/word/2010/wordprocessingCanvas" xmlns:mc="http://schemas.openxmlformats.org/markup-compatibility/2006" xmlns:o="urn:schemas-microsoft-com:office:office" xmlns:r="http://schemas.openxmlformats.org/officeDocument/2006/relationships" xmlns:m="http://schemas.openxmlformats.org/officeDocument/2006/math" xmlns:v="urn:schemas-microsoft-com:vml" xmlns:wp14="http://schemas.microsoft.com/office/word/2010/wordprocessingDrawing" xmlns:wp="http://schemas.openxmlformats.org/drawingml/2006/wordprocessingDrawing" xmlns:w10="urn:schemas-microsoft-com:office:word" xmlns:w="http://schemas.openxmlformats.org/wordprocessingml/2006/main" xmlns:w14="http://schemas.microsoft.com/office/word/2010/wordml" xmlns:wpg="http://schemas.microsoft.com/office/word/2010/wordprocessingGroup" xmlns:wpi="http://schemas.microsoft.com/office/word/2010/wordprocessingInk" xmlns:wne="http://schemas.microsoft.com/office/word/2006/wordml" xmlns:wps="http://schemas.microsoft.com/office/word/2010/wordprocessingShape" mc:Ignorable="w14 wp14">
   <w:body>
-    <w:bookmarkStart w:id="0" w:name="_GoBack" w:displacedByCustomXml="next"/>
     <w:sdt>
       <w:sdtPr>
         <w:rPr>
@@ -1350,12 +1349,12 @@
       <w:pPr>
         <w:pStyle w:val="Heading1"/>
       </w:pPr>
-      <w:bookmarkStart w:id="1" w:name="_Toc102749115"/>
+      <w:bookmarkStart w:id="0" w:name="_Toc102749115"/>
       <w:r>
         <w:lastRenderedPageBreak/>
         <w:t>Overview</w:t>
       </w:r>
-      <w:bookmarkEnd w:id="1"/>
+      <w:bookmarkEnd w:id="0"/>
     </w:p>
     <w:p>
       <w:r>
@@ -1396,11 +1395,11 @@
       <w:pPr>
         <w:pStyle w:val="Heading1"/>
       </w:pPr>
-      <w:bookmarkStart w:id="2" w:name="_Toc102749116"/>
+      <w:bookmarkStart w:id="1" w:name="_Toc102749116"/>
       <w:r>
         <w:t>Objective</w:t>
       </w:r>
-      <w:bookmarkEnd w:id="2"/>
+      <w:bookmarkEnd w:id="1"/>
     </w:p>
     <w:p>
       <w:pPr>
@@ -1460,11 +1459,11 @@
       <w:pPr>
         <w:pStyle w:val="Heading1"/>
       </w:pPr>
-      <w:bookmarkStart w:id="3" w:name="_Toc102749117"/>
+      <w:bookmarkStart w:id="2" w:name="_Toc102749117"/>
       <w:r>
         <w:t>Scope</w:t>
       </w:r>
-      <w:bookmarkEnd w:id="3"/>
+      <w:bookmarkEnd w:id="2"/>
     </w:p>
     <w:p>
       <w:pPr>
@@ -1484,11 +1483,11 @@
       <w:pPr>
         <w:pStyle w:val="Heading1"/>
       </w:pPr>
-      <w:bookmarkStart w:id="4" w:name="_Toc102749118"/>
+      <w:bookmarkStart w:id="3" w:name="_Toc102749118"/>
       <w:r>
         <w:t>Inputs</w:t>
       </w:r>
-      <w:bookmarkEnd w:id="4"/>
+      <w:bookmarkEnd w:id="3"/>
     </w:p>
     <w:p>
       <w:pPr>
@@ -1521,14 +1520,14 @@
       <w:pPr>
         <w:pStyle w:val="Heading1"/>
       </w:pPr>
-      <w:bookmarkStart w:id="5" w:name="_Toc102749119"/>
+      <w:bookmarkStart w:id="4" w:name="_Toc102749119"/>
       <w:r>
         <w:t>Entry Criteria/</w:t>
       </w:r>
       <w:r>
         <w:t>Triggers</w:t>
       </w:r>
-      <w:bookmarkEnd w:id="5"/>
+      <w:bookmarkEnd w:id="4"/>
     </w:p>
     <w:p>
       <w:pPr>
@@ -1605,11 +1604,11 @@
       <w:pPr>
         <w:pStyle w:val="Heading1"/>
       </w:pPr>
-      <w:bookmarkStart w:id="6" w:name="_Toc102749120"/>
+      <w:bookmarkStart w:id="5" w:name="_Toc102749120"/>
       <w:r>
         <w:t>Tasks</w:t>
       </w:r>
-      <w:bookmarkEnd w:id="6"/>
+      <w:bookmarkEnd w:id="5"/>
     </w:p>
     <w:tbl>
       <w:tblPr>
@@ -2806,7 +2805,10 @@
               <w:t xml:space="preserve">is </w:t>
             </w:r>
             <w:r>
-              <w:t xml:space="preserve">HIGH (48-98) </w:t>
+              <w:t>HIGH (48 &amp; above</w:t>
+            </w:r>
+            <w:r>
+              <w:t xml:space="preserve">) </w:t>
             </w:r>
             <w:r>
               <w:rPr>
@@ -3114,6 +3116,9 @@
             <w:r>
               <w:t>ifecycle.</w:t>
             </w:r>
+            <w:r>
+              <w:t xml:space="preserve"> Take a snapshot of Risk page before changing the risk parameters.</w:t>
+            </w:r>
           </w:p>
           <w:p>
             <w:pPr>
@@ -3233,7 +3238,10 @@
               <w:cnfStyle w:val="000000100000" w:firstRow="0" w:lastRow="0" w:firstColumn="0" w:lastColumn="0" w:oddVBand="0" w:evenVBand="0" w:oddHBand="1" w:evenHBand="0" w:firstRowFirstColumn="0" w:firstRowLastColumn="0" w:lastRowFirstColumn="0" w:lastRowLastColumn="0"/>
             </w:pPr>
             <w:r>
-              <w:t>If the Risk Priority Score changes significantly, the rationale for the same must be documented as a part of the revision history of the risk matrix.</w:t>
+              <w:t xml:space="preserve">If the Risk Priority Score changes significantly, the rationale </w:t>
+            </w:r>
+            <w:r>
+              <w:t>for the same must be documented.</w:t>
             </w:r>
           </w:p>
         </w:tc>
@@ -3650,11 +3658,11 @@
       <w:pPr>
         <w:pStyle w:val="Heading1"/>
       </w:pPr>
-      <w:bookmarkStart w:id="7" w:name="_Toc102749121"/>
+      <w:bookmarkStart w:id="6" w:name="_Toc102749121"/>
       <w:r>
         <w:t>Verification</w:t>
       </w:r>
-      <w:bookmarkEnd w:id="7"/>
+      <w:bookmarkEnd w:id="6"/>
     </w:p>
     <w:p>
       <w:pPr>
@@ -3770,11 +3778,11 @@
       <w:pPr>
         <w:pStyle w:val="Heading1"/>
       </w:pPr>
-      <w:bookmarkStart w:id="8" w:name="_Toc102749122"/>
+      <w:bookmarkStart w:id="7" w:name="_Toc102749122"/>
       <w:r>
         <w:t>Guidelines</w:t>
       </w:r>
-      <w:bookmarkEnd w:id="8"/>
+      <w:bookmarkEnd w:id="7"/>
     </w:p>
     <w:p>
       <w:r>
@@ -3794,16 +3802,16 @@
       <w:pPr>
         <w:pStyle w:val="Heading2"/>
       </w:pPr>
-      <w:bookmarkStart w:id="9" w:name="_Guidelines_for_identifying"/>
-      <w:bookmarkStart w:id="10" w:name="_Toc102749123"/>
+      <w:bookmarkStart w:id="8" w:name="_Guidelines_for_identifying"/>
+      <w:bookmarkStart w:id="9" w:name="_Toc102749123"/>
+      <w:bookmarkEnd w:id="8"/>
+      <w:r>
+        <w:t>Guidelines</w:t>
+      </w:r>
+      <w:r>
+        <w:t xml:space="preserve"> for identifying Risk</w:t>
+      </w:r>
       <w:bookmarkEnd w:id="9"/>
-      <w:r>
-        <w:t>Guidelines</w:t>
-      </w:r>
-      <w:r>
-        <w:t xml:space="preserve"> for identifying Risk</w:t>
-      </w:r>
-      <w:bookmarkEnd w:id="10"/>
     </w:p>
     <w:p>
       <w:pPr>
@@ -4040,14 +4048,14 @@
       <w:pPr>
         <w:pStyle w:val="Heading2"/>
       </w:pPr>
-      <w:bookmarkStart w:id="11" w:name="_Guidelines_for_Risk"/>
-      <w:bookmarkStart w:id="12" w:name="_Toc102749124"/>
-      <w:bookmarkEnd w:id="11"/>
+      <w:bookmarkStart w:id="10" w:name="_Guidelines_for_Risk"/>
+      <w:bookmarkStart w:id="11" w:name="_Toc102749124"/>
+      <w:bookmarkEnd w:id="10"/>
       <w:r>
         <w:lastRenderedPageBreak/>
         <w:t>Guidelines for Risk Analysis</w:t>
       </w:r>
-      <w:bookmarkEnd w:id="12"/>
+      <w:bookmarkEnd w:id="11"/>
     </w:p>
     <w:p>
       <w:pPr>
@@ -4359,16 +4367,7 @@
         <w:pStyle w:val="CommentText"/>
       </w:pPr>
       <w:r>
-        <w:t xml:space="preserve">I </w:t>
-      </w:r>
-      <w:r>
-        <w:t>–</w:t>
-      </w:r>
-      <w:r>
-        <w:t xml:space="preserve"> Impact</w:t>
-      </w:r>
-      <w:r>
-        <w:t xml:space="preserve"> (1-5)</w:t>
+        <w:t>I – Impact (1-5)</w:t>
       </w:r>
     </w:p>
     <w:p>
@@ -4376,16 +4375,7 @@
         <w:pStyle w:val="CommentText"/>
       </w:pPr>
       <w:r>
-        <w:t xml:space="preserve"> L </w:t>
-      </w:r>
-      <w:r>
-        <w:t>–</w:t>
-      </w:r>
-      <w:r>
-        <w:t xml:space="preserve"> Likelihood</w:t>
-      </w:r>
-      <w:r>
-        <w:t xml:space="preserve"> (1-5)</w:t>
+        <w:t xml:space="preserve"> L – Likelihood (1-5)</w:t>
       </w:r>
     </w:p>
     <w:p>
@@ -4393,10 +4383,7 @@
         <w:pStyle w:val="CommentText"/>
       </w:pPr>
       <w:r>
-        <w:t xml:space="preserve"> PO - Prevention Opportunity</w:t>
-      </w:r>
-      <w:r>
-        <w:t xml:space="preserve"> (0-4)</w:t>
+        <w:t xml:space="preserve"> PO - Prevention Opportunity (0-4)</w:t>
       </w:r>
     </w:p>
     <w:p>
@@ -4471,10 +4458,7 @@
         <w:t xml:space="preserve">The risks above Risk priority score of </w:t>
       </w:r>
       <w:r>
-        <w:t>48</w:t>
-      </w:r>
-      <w:r>
-        <w:t xml:space="preserve"> </w:t>
+        <w:t xml:space="preserve">48 </w:t>
       </w:r>
       <w:r>
         <w:t>will be escalated, regularly monitored and controlled.</w:t>
@@ -4488,6 +4472,10 @@
         <w:jc w:val="both"/>
       </w:pPr>
       <w:r>
+        <w:rPr>
+          <w:noProof/>
+          <w:lang w:val="en-IN" w:eastAsia="en-IN" w:bidi="ar-SA"/>
+        </w:rPr>
         <w:lastRenderedPageBreak/>
         <w:drawing>
           <wp:inline distT="0" distB="0" distL="0" distR="0" wp14:anchorId="6D191661" wp14:editId="1C3C0A15">
@@ -4531,48 +4519,239 @@
         <w:jc w:val="both"/>
       </w:pPr>
     </w:p>
-    <w:p>
-      <w:pPr>
-        <w:jc w:val="both"/>
-      </w:pPr>
-      <w:r>
-        <w:drawing>
-          <wp:inline distT="0" distB="0" distL="0" distR="0" wp14:anchorId="29970B21" wp14:editId="44CC103E">
-            <wp:extent cx="5943600" cy="1788160"/>
-            <wp:effectExtent l="0" t="0" r="0" b="0"/>
-            <wp:docPr id="4" name="Picture 4"/>
-            <wp:cNvGraphicFramePr>
-              <a:graphicFrameLocks xmlns:a="http://schemas.openxmlformats.org/drawingml/2006/main" noChangeAspect="1"/>
-            </wp:cNvGraphicFramePr>
-            <a:graphic xmlns:a="http://schemas.openxmlformats.org/drawingml/2006/main">
-              <a:graphicData uri="http://schemas.openxmlformats.org/drawingml/2006/picture">
-                <pic:pic xmlns:pic="http://schemas.openxmlformats.org/drawingml/2006/picture">
-                  <pic:nvPicPr>
-                    <pic:cNvPr id="0" name=""/>
-                    <pic:cNvPicPr/>
-                  </pic:nvPicPr>
-                  <pic:blipFill>
-                    <a:blip r:embed="rId15"/>
-                    <a:stretch>
-                      <a:fillRect/>
-                    </a:stretch>
-                  </pic:blipFill>
-                  <pic:spPr>
-                    <a:xfrm>
-                      <a:off x="0" y="0"/>
-                      <a:ext cx="5943600" cy="1788160"/>
-                    </a:xfrm>
-                    <a:prstGeom prst="rect">
-                      <a:avLst/>
-                    </a:prstGeom>
-                  </pic:spPr>
-                </pic:pic>
-              </a:graphicData>
-            </a:graphic>
-          </wp:inline>
-        </w:drawing>
-      </w:r>
-    </w:p>
+    <w:tbl>
+      <w:tblPr>
+        <w:tblStyle w:val="TableGrid"/>
+        <w:tblW w:w="0" w:type="auto"/>
+        <w:tblLook w:val="04A0" w:firstRow="1" w:lastRow="0" w:firstColumn="1" w:lastColumn="0" w:noHBand="0" w:noVBand="1"/>
+      </w:tblPr>
+      <w:tblGrid>
+        <w:gridCol w:w="1101"/>
+        <w:gridCol w:w="8475"/>
+      </w:tblGrid>
+      <w:tr>
+        <w:tc>
+          <w:tcPr>
+            <w:tcW w:w="1101" w:type="dxa"/>
+          </w:tcPr>
+          <w:p>
+            <w:pPr>
+              <w:jc w:val="both"/>
+              <w:rPr>
+                <w:i/>
+                <w:color w:val="000000" w:themeColor="text1"/>
+              </w:rPr>
+            </w:pPr>
+            <w:bookmarkStart w:id="12" w:name="_GoBack"/>
+            <w:bookmarkEnd w:id="12"/>
+            <w:r>
+              <w:rPr>
+                <w:i/>
+                <w:color w:val="000000" w:themeColor="text1"/>
+              </w:rPr>
+              <w:t>0-3</w:t>
+            </w:r>
+          </w:p>
+        </w:tc>
+        <w:tc>
+          <w:tcPr>
+            <w:tcW w:w="8475" w:type="dxa"/>
+          </w:tcPr>
+          <w:p>
+            <w:pPr>
+              <w:jc w:val="both"/>
+              <w:rPr>
+                <w:i/>
+                <w:color w:val="000000" w:themeColor="text1"/>
+              </w:rPr>
+            </w:pPr>
+            <w:r>
+              <w:rPr>
+                <w:i/>
+                <w:color w:val="000000" w:themeColor="text1"/>
+              </w:rPr>
+              <w:t>NO RISK. No action required.</w:t>
+            </w:r>
+          </w:p>
+        </w:tc>
+      </w:tr>
+      <w:tr>
+        <w:tc>
+          <w:tcPr>
+            <w:tcW w:w="1101" w:type="dxa"/>
+          </w:tcPr>
+          <w:p>
+            <w:pPr>
+              <w:jc w:val="both"/>
+              <w:rPr>
+                <w:i/>
+                <w:color w:val="000000" w:themeColor="text1"/>
+              </w:rPr>
+            </w:pPr>
+            <w:r>
+              <w:rPr>
+                <w:i/>
+                <w:color w:val="000000" w:themeColor="text1"/>
+              </w:rPr>
+              <w:t>3-16</w:t>
+            </w:r>
+          </w:p>
+        </w:tc>
+        <w:tc>
+          <w:tcPr>
+            <w:tcW w:w="8475" w:type="dxa"/>
+          </w:tcPr>
+          <w:p>
+            <w:pPr>
+              <w:jc w:val="both"/>
+              <w:rPr>
+                <w:i/>
+                <w:color w:val="000000" w:themeColor="text1"/>
+              </w:rPr>
+            </w:pPr>
+            <w:r>
+              <w:rPr>
+                <w:i/>
+                <w:color w:val="000000" w:themeColor="text1"/>
+              </w:rPr>
+              <w:t>LOW – Be aware and keep improving</w:t>
+            </w:r>
+          </w:p>
+        </w:tc>
+      </w:tr>
+      <w:tr>
+        <w:tc>
+          <w:tcPr>
+            <w:tcW w:w="1101" w:type="dxa"/>
+          </w:tcPr>
+          <w:p>
+            <w:pPr>
+              <w:jc w:val="both"/>
+              <w:rPr>
+                <w:i/>
+                <w:color w:val="000000" w:themeColor="text1"/>
+              </w:rPr>
+            </w:pPr>
+            <w:r>
+              <w:rPr>
+                <w:i/>
+                <w:color w:val="000000" w:themeColor="text1"/>
+              </w:rPr>
+              <w:t>17-47</w:t>
+            </w:r>
+          </w:p>
+        </w:tc>
+        <w:tc>
+          <w:tcPr>
+            <w:tcW w:w="8475" w:type="dxa"/>
+          </w:tcPr>
+          <w:p>
+            <w:pPr>
+              <w:jc w:val="both"/>
+              <w:rPr>
+                <w:i/>
+                <w:color w:val="000000" w:themeColor="text1"/>
+              </w:rPr>
+            </w:pPr>
+            <w:r>
+              <w:rPr>
+                <w:i/>
+                <w:color w:val="000000" w:themeColor="text1"/>
+              </w:rPr>
+              <w:t>MODERATE – Have an approved risk mitigation plan</w:t>
+            </w:r>
+          </w:p>
+        </w:tc>
+      </w:tr>
+      <w:tr>
+        <w:tc>
+          <w:tcPr>
+            <w:tcW w:w="1101" w:type="dxa"/>
+          </w:tcPr>
+          <w:p>
+            <w:pPr>
+              <w:jc w:val="both"/>
+              <w:rPr>
+                <w:i/>
+                <w:color w:val="000000" w:themeColor="text1"/>
+              </w:rPr>
+            </w:pPr>
+            <w:r>
+              <w:rPr>
+                <w:i/>
+                <w:color w:val="000000" w:themeColor="text1"/>
+              </w:rPr>
+              <w:t>48-98</w:t>
+            </w:r>
+          </w:p>
+        </w:tc>
+        <w:tc>
+          <w:tcPr>
+            <w:tcW w:w="8475" w:type="dxa"/>
+          </w:tcPr>
+          <w:p>
+            <w:pPr>
+              <w:jc w:val="both"/>
+              <w:rPr>
+                <w:i/>
+                <w:color w:val="000000" w:themeColor="text1"/>
+              </w:rPr>
+            </w:pPr>
+            <w:r>
+              <w:rPr>
+                <w:i/>
+                <w:color w:val="000000" w:themeColor="text1"/>
+              </w:rPr>
+              <w:t>HIGH – Prioritize risk mitigation actions and demonstrate confidence in plan</w:t>
+            </w:r>
+          </w:p>
+        </w:tc>
+      </w:tr>
+      <w:tr>
+        <w:tc>
+          <w:tcPr>
+            <w:tcW w:w="1101" w:type="dxa"/>
+          </w:tcPr>
+          <w:p>
+            <w:pPr>
+              <w:jc w:val="both"/>
+              <w:rPr>
+                <w:i/>
+                <w:color w:val="000000" w:themeColor="text1"/>
+              </w:rPr>
+            </w:pPr>
+            <w:r>
+              <w:rPr>
+                <w:i/>
+                <w:color w:val="000000" w:themeColor="text1"/>
+              </w:rPr>
+              <w:t>99</w:t>
+            </w:r>
+          </w:p>
+        </w:tc>
+        <w:tc>
+          <w:tcPr>
+            <w:tcW w:w="8475" w:type="dxa"/>
+          </w:tcPr>
+          <w:p>
+            <w:pPr>
+              <w:jc w:val="both"/>
+              <w:rPr>
+                <w:i/>
+                <w:color w:val="000000" w:themeColor="text1"/>
+              </w:rPr>
+            </w:pPr>
+            <w:r>
+              <w:rPr>
+                <w:i/>
+                <w:color w:val="000000" w:themeColor="text1"/>
+              </w:rPr>
+              <w:t>SERIOUS – STOP Reduce risk before proceeding further</w:t>
+            </w:r>
+          </w:p>
+        </w:tc>
+      </w:tr>
+    </w:tbl>
     <w:p>
       <w:pPr>
         <w:jc w:val="both"/>
@@ -4870,7 +5049,6 @@
           <w:rFonts w:eastAsia="SimSun"/>
           <w:lang w:eastAsia="zh-CN"/>
         </w:rPr>
-        <w:lastRenderedPageBreak/>
         <w:t>W</w:t>
       </w:r>
       <w:r>
@@ -4910,6 +5088,7 @@
           <w:rFonts w:eastAsia="SimSun"/>
           <w:lang w:eastAsia="zh-CN"/>
         </w:rPr>
+        <w:lastRenderedPageBreak/>
         <w:t>R</w:t>
       </w:r>
       <w:r>
@@ -5602,11 +5781,10 @@
       <w:r>
         <w:t>ency plans.</w:t>
       </w:r>
-      <w:bookmarkEnd w:id="0"/>
     </w:p>
     <w:sectPr>
-      <w:headerReference w:type="default" r:id="rId16"/>
-      <w:footerReference w:type="default" r:id="rId17"/>
+      <w:headerReference w:type="default" r:id="rId15"/>
+      <w:footerReference w:type="default" r:id="rId16"/>
       <w:pgSz w:w="12240" w:h="15840" w:code="1"/>
       <w:pgMar w:top="1440" w:right="1440" w:bottom="1440" w:left="1440" w:header="720" w:footer="720" w:gutter="0"/>
       <w:pgNumType w:start="0"/>
@@ -10244,7 +10422,7 @@
 </file>
 
 <file path=customXml/itemProps6.xml><?xml version="1.0" encoding="utf-8"?>
-<ds:datastoreItem xmlns:ds="http://schemas.openxmlformats.org/officeDocument/2006/customXml" ds:itemID="{C239C464-AFC5-45D4-B9D0-68DC8F8EEB85}">
+<ds:datastoreItem xmlns:ds="http://schemas.openxmlformats.org/officeDocument/2006/customXml" ds:itemID="{2B1B787F-AB91-4C1B-A33A-5E4E6319149A}">
   <ds:schemaRefs>
     <ds:schemaRef ds:uri="http://schemas.openxmlformats.org/officeDocument/2006/bibliography"/>
   </ds:schemaRefs>

</xml_diff>